<commit_message>
+Benutzernamen übertragen geht -Passwort wird nicht übertragen
</commit_message>
<xml_diff>
--- a/Notizen zu Sprachsteuerung_0111.docx
+++ b/Notizen zu Sprachsteuerung_0111.docx
@@ -1723,8 +1723,6 @@
           </wp:inline>
         </w:drawing>
       </w:r>
-      <w:bookmarkStart w:id="5" w:name="_GoBack"/>
-      <w:bookmarkEnd w:id="5"/>
     </w:p>
     <w:p>
       <w:pPr>
@@ -2171,7 +2169,7 @@
         </w:rPr>
         <w:t xml:space="preserve">Azure-, Cortana-Skills-, </w:t>
       </w:r>
-      <w:commentRangeStart w:id="6"/>
+      <w:commentRangeStart w:id="5"/>
       <w:r>
         <w:rPr>
           <w:rFonts w:ascii="Segoe UI" w:hAnsi="Segoe UI" w:cs="Segoe UI"/>
@@ -2180,12 +2178,12 @@
         </w:rPr>
         <w:t>Microsoft-LUIS</w:t>
       </w:r>
-      <w:commentRangeEnd w:id="6"/>
+      <w:commentRangeEnd w:id="5"/>
       <w:r>
         <w:rPr>
           <w:rStyle w:val="Kommentarzeichen"/>
         </w:rPr>
-        <w:commentReference w:id="6"/>
+        <w:commentReference w:id="5"/>
       </w:r>
       <w:r>
         <w:rPr>
@@ -2685,7 +2683,7 @@
         </w:rPr>
         <w:t xml:space="preserve"> Android: </w:t>
       </w:r>
-      <w:commentRangeStart w:id="7"/>
+      <w:commentRangeStart w:id="6"/>
       <w:r>
         <w:rPr>
           <w:rFonts w:ascii="Segoe UI" w:hAnsi="Segoe UI" w:cs="Segoe UI"/>
@@ -2694,12 +2692,12 @@
         </w:rPr>
         <w:t>Android 4.4</w:t>
       </w:r>
-      <w:commentRangeEnd w:id="7"/>
+      <w:commentRangeEnd w:id="6"/>
       <w:r>
         <w:rPr>
           <w:rStyle w:val="Kommentarzeichen"/>
         </w:rPr>
-        <w:commentReference w:id="7"/>
+        <w:commentReference w:id="6"/>
       </w:r>
       <w:r>
         <w:rPr>
@@ -3026,7 +3024,7 @@
       <w:r>
         <w:t xml:space="preserve">). Zweitens gibt es die </w:t>
       </w:r>
-      <w:commentRangeStart w:id="8"/>
+      <w:commentRangeStart w:id="7"/>
       <w:proofErr w:type="spellStart"/>
       <w:r>
         <w:rPr>
@@ -3034,13 +3032,13 @@
         </w:rPr>
         <w:t>FormFlows</w:t>
       </w:r>
-      <w:commentRangeEnd w:id="8"/>
+      <w:commentRangeEnd w:id="7"/>
       <w:proofErr w:type="spellEnd"/>
       <w:r>
         <w:rPr>
           <w:rStyle w:val="Kommentarzeichen"/>
         </w:rPr>
-        <w:commentReference w:id="8"/>
+        <w:commentReference w:id="7"/>
       </w:r>
       <w:r>
         <w:t xml:space="preserve"> (die sich zum Gestalten eines Bots eignen, der Informationen vom User sammelt) und drittens die Bot Framework States (Bots, die zum Speichern von Informationen geeignet sind).</w:t>
@@ -3168,7 +3166,7 @@
       <w:r>
         <w:t xml:space="preserve">-&gt; eine </w:t>
       </w:r>
-      <w:commentRangeStart w:id="9"/>
+      <w:commentRangeStart w:id="8"/>
       <w:r>
         <w:t xml:space="preserve">MS </w:t>
       </w:r>
@@ -3180,12 +3178,12 @@
       <w:r>
         <w:t xml:space="preserve"> mit Passwort besitzt</w:t>
       </w:r>
-      <w:commentRangeEnd w:id="9"/>
+      <w:commentRangeEnd w:id="8"/>
       <w:r>
         <w:rPr>
           <w:rStyle w:val="Kommentarzeichen"/>
         </w:rPr>
-        <w:commentReference w:id="9"/>
+        <w:commentReference w:id="8"/>
       </w:r>
       <w:r>
         <w:t xml:space="preserve">. </w:t>
@@ -6067,16 +6065,16 @@
       <w:r>
         <w:t xml:space="preserve"> verwendet nicht 2.0 wie in der Anleitung vorgeschlagen. Deswegen kommt </w:t>
       </w:r>
-      <w:commentRangeStart w:id="10"/>
+      <w:commentRangeStart w:id="9"/>
       <w:r>
         <w:t xml:space="preserve">es möglicherweise </w:t>
       </w:r>
-      <w:commentRangeEnd w:id="10"/>
+      <w:commentRangeEnd w:id="9"/>
       <w:r>
         <w:rPr>
           <w:rStyle w:val="Kommentarzeichen"/>
         </w:rPr>
-        <w:commentReference w:id="10"/>
+        <w:commentReference w:id="9"/>
       </w:r>
       <w:r>
         <w:t>im Konfigurationsmanager zu einer abweichenden Darstellung wie folgt:</w:t>
@@ -6345,16 +6343,16 @@
       <w:r>
         <w:t xml:space="preserve"> und Antivirensystem-Einstellungsänderungen (falls Hinweise zum Netzwerkkartenzugriff kommen) lassen ein </w:t>
       </w:r>
-      <w:commentRangeStart w:id="11"/>
+      <w:commentRangeStart w:id="10"/>
       <w:r>
         <w:t>betriebsbereiten Emulator</w:t>
       </w:r>
-      <w:commentRangeEnd w:id="11"/>
+      <w:commentRangeEnd w:id="10"/>
       <w:r>
         <w:rPr>
           <w:rStyle w:val="Kommentarzeichen"/>
         </w:rPr>
-        <w:commentReference w:id="11"/>
+        <w:commentReference w:id="10"/>
       </w:r>
       <w:r>
         <w:t xml:space="preserve"> entstehen. </w:t>
@@ -9883,7 +9881,7 @@
         </w:rPr>
         <w:t xml:space="preserve"> </w:t>
       </w:r>
-      <w:commentRangeStart w:id="12"/>
+      <w:commentRangeStart w:id="11"/>
       <w:proofErr w:type="spellStart"/>
       <w:r>
         <w:rPr>
@@ -9894,13 +9892,13 @@
         </w:rPr>
         <w:t>INotifyPropertyChanged</w:t>
       </w:r>
-      <w:commentRangeEnd w:id="12"/>
+      <w:commentRangeEnd w:id="11"/>
       <w:proofErr w:type="spellEnd"/>
       <w:r>
         <w:rPr>
           <w:rStyle w:val="Kommentarzeichen"/>
         </w:rPr>
-        <w:commentReference w:id="12"/>
+        <w:commentReference w:id="11"/>
       </w:r>
       <w:r>
         <w:rPr>
@@ -12173,19 +12171,19 @@
         </w:rPr>
         <w:t xml:space="preserve">exteingabe. Folgende URL gibt überblick über Methoden, die dazu eingebunden werden </w:t>
       </w:r>
-      <w:commentRangeStart w:id="13"/>
+      <w:commentRangeStart w:id="12"/>
       <w:r>
         <w:rPr>
           <w:lang w:eastAsia="de-DE"/>
         </w:rPr>
         <w:t>müssten</w:t>
       </w:r>
-      <w:commentRangeEnd w:id="13"/>
+      <w:commentRangeEnd w:id="12"/>
       <w:r>
         <w:rPr>
           <w:rStyle w:val="Kommentarzeichen"/>
         </w:rPr>
-        <w:commentReference w:id="13"/>
+        <w:commentReference w:id="12"/>
       </w:r>
       <w:r>
         <w:rPr>
@@ -14392,19 +14390,19 @@
         </w:rPr>
         <w:t xml:space="preserve">[A-Z0-9._%+-]{1,50}@[A-Z0-9.-].[A-Z]{2,}$ </w:t>
       </w:r>
-      <w:commentRangeStart w:id="14"/>
+      <w:commentRangeStart w:id="13"/>
       <w:r>
         <w:rPr>
           <w:lang w:eastAsia="de-DE"/>
         </w:rPr>
         <w:t>soll</w:t>
       </w:r>
-      <w:commentRangeEnd w:id="14"/>
+      <w:commentRangeEnd w:id="13"/>
       <w:r>
         <w:rPr>
           <w:rStyle w:val="Kommentarzeichen"/>
         </w:rPr>
-        <w:commentReference w:id="14"/>
+        <w:commentReference w:id="13"/>
       </w:r>
       <w:r>
         <w:rPr>
@@ -16009,7 +16007,7 @@
         </w:rPr>
         <w:t xml:space="preserve"> nutzt </w:t>
       </w:r>
-      <w:commentRangeStart w:id="15"/>
+      <w:commentRangeStart w:id="14"/>
       <w:r>
         <w:rPr>
           <w:lang w:eastAsia="de-DE"/>
@@ -16022,12 +16020,12 @@
         </w:rPr>
         <w:t>ept</w:t>
       </w:r>
-      <w:commentRangeEnd w:id="15"/>
+      <w:commentRangeEnd w:id="14"/>
       <w:r>
         <w:rPr>
           <w:rStyle w:val="Kommentarzeichen"/>
         </w:rPr>
-        <w:commentReference w:id="15"/>
+        <w:commentReference w:id="14"/>
       </w:r>
       <w:r>
         <w:rPr>
@@ -16236,19 +16234,19 @@
         </w:rPr>
         <w:t>-</w:t>
       </w:r>
-      <w:commentRangeStart w:id="16"/>
+      <w:commentRangeStart w:id="15"/>
       <w:r>
         <w:rPr>
           <w:lang w:eastAsia="de-DE"/>
         </w:rPr>
         <w:t xml:space="preserve">Subskriptions-Schlüssel </w:t>
       </w:r>
-      <w:commentRangeEnd w:id="16"/>
+      <w:commentRangeEnd w:id="15"/>
       <w:r>
         <w:rPr>
           <w:rStyle w:val="Kommentarzeichen"/>
         </w:rPr>
-        <w:commentReference w:id="16"/>
+        <w:commentReference w:id="15"/>
       </w:r>
       <w:r>
         <w:rPr>
@@ -16301,6 +16299,51 @@
           <w:lang w:eastAsia="de-DE"/>
         </w:rPr>
       </w:pPr>
+      <w:r>
+        <w:rPr>
+          <w:lang w:eastAsia="de-DE"/>
+        </w:rPr>
+        <w:lastRenderedPageBreak/>
+        <w:t xml:space="preserve">Fehlerbemerkung: 401 ist ein </w:t>
+      </w:r>
+      <w:proofErr w:type="spellStart"/>
+      <w:r>
+        <w:rPr>
+          <w:lang w:eastAsia="de-DE"/>
+        </w:rPr>
+        <w:t>Authorisierungsp</w:t>
+      </w:r>
+      <w:bookmarkStart w:id="16" w:name="_GoBack"/>
+      <w:bookmarkEnd w:id="16"/>
+      <w:r>
+        <w:rPr>
+          <w:lang w:eastAsia="de-DE"/>
+        </w:rPr>
+        <w:t>roblem</w:t>
+      </w:r>
+      <w:proofErr w:type="spellEnd"/>
+      <w:r>
+        <w:rPr>
+          <w:lang w:eastAsia="de-DE"/>
+        </w:rPr>
+        <w:t xml:space="preserve">. Es gibt verschiedene Schlüssel, eine Seite die beschreibt in welcher Reihenfolge die einzusetzen sind, ist hier: </w:t>
+      </w:r>
+      <w:hyperlink r:id="rId88" w:history="1">
+        <w:r>
+          <w:rPr>
+            <w:rStyle w:val="Hyperlink"/>
+            <w:lang w:eastAsia="de-DE"/>
+          </w:rPr>
+          <w:t>https://stackoverflow.com/questions/40269209/connecting-bot-framework-with-luis-which-appid-and-appkey-should-i-use</w:t>
+        </w:r>
+      </w:hyperlink>
+    </w:p>
+    <w:p>
+      <w:pPr>
+        <w:rPr>
+          <w:lang w:eastAsia="de-DE"/>
+        </w:rPr>
+      </w:pPr>
     </w:p>
     <w:p>
       <w:pPr>
@@ -16784,7 +16827,7 @@
             <wp:extent cx="3406140" cy="1089660"/>
             <wp:effectExtent l="0" t="0" r="3810" b="0"/>
             <wp:docPr id="25" name="Grafik 25" descr="enter image description here">
-              <a:hlinkClick xmlns:a="http://schemas.openxmlformats.org/drawingml/2006/main" r:id="rId88"/>
+              <a:hlinkClick xmlns:a="http://schemas.openxmlformats.org/drawingml/2006/main" r:id="rId89"/>
             </wp:docPr>
             <wp:cNvGraphicFramePr>
               <a:graphicFrameLocks xmlns:a="http://schemas.openxmlformats.org/drawingml/2006/main" noChangeAspect="1"/>
@@ -16794,14 +16837,14 @@
                 <pic:pic xmlns:pic="http://schemas.openxmlformats.org/drawingml/2006/picture">
                   <pic:nvPicPr>
                     <pic:cNvPr id="0" name="Picture 1" descr="enter image description here">
-                      <a:hlinkClick r:id="rId88"/>
+                      <a:hlinkClick r:id="rId89"/>
                     </pic:cNvPr>
                     <pic:cNvPicPr>
                       <a:picLocks noChangeAspect="1" noChangeArrowheads="1"/>
                     </pic:cNvPicPr>
                   </pic:nvPicPr>
                   <pic:blipFill>
-                    <a:blip r:embed="rId89">
+                    <a:blip r:embed="rId90">
                       <a:extLst>
                         <a:ext uri="{28A0092B-C50C-407E-A947-70E740481C1C}">
                           <a14:useLocalDpi xmlns:a14="http://schemas.microsoft.com/office/drawing/2010/main" val="0"/>
@@ -17050,7 +17093,7 @@
         </w:rPr>
         <w:t xml:space="preserve">Zur Lokalisation in XAML gehört auch das Anpassen von Zahlen, Währungen und Daten als Format. Hierzu folgender Link: </w:t>
       </w:r>
-      <w:hyperlink r:id="rId90" w:history="1">
+      <w:hyperlink r:id="rId91" w:history="1">
         <w:r>
           <w:rPr>
             <w:rStyle w:val="Hyperlink"/>
@@ -17100,7 +17143,7 @@
           <w:lang w:eastAsia="de-DE"/>
         </w:rPr>
       </w:pPr>
-      <w:hyperlink r:id="rId91" w:history="1">
+      <w:hyperlink r:id="rId92" w:history="1">
         <w:r>
           <w:rPr>
             <w:rStyle w:val="Hyperlink"/>
@@ -17134,7 +17177,6 @@
         <w:rPr>
           <w:lang w:eastAsia="de-DE"/>
         </w:rPr>
-        <w:lastRenderedPageBreak/>
         <w:t>SSL – Die Verbindung nach draußen</w:t>
       </w:r>
     </w:p>
@@ -17217,7 +17259,7 @@
                     <pic:cNvPicPr/>
                   </pic:nvPicPr>
                   <pic:blipFill>
-                    <a:blip r:embed="rId92"/>
+                    <a:blip r:embed="rId93"/>
                     <a:stretch>
                       <a:fillRect/>
                     </a:stretch>
@@ -17432,7 +17474,7 @@
       </w:r>
     </w:p>
   </w:comment>
-  <w:comment w:id="6" w:author="Friederike Geissler" w:date="2017-09-06T15:22:00Z" w:initials="FG">
+  <w:comment w:id="5" w:author="Friederike Geissler" w:date="2017-09-06T15:22:00Z" w:initials="FG">
     <w:p>
       <w:pPr>
         <w:pStyle w:val="Kommentartext"/>
@@ -17456,7 +17498,7 @@
       </w:r>
     </w:p>
   </w:comment>
-  <w:comment w:id="7" w:author="Friederike Geissler" w:date="2017-09-06T11:20:00Z" w:initials="FG">
+  <w:comment w:id="6" w:author="Friederike Geissler" w:date="2017-09-06T11:20:00Z" w:initials="FG">
     <w:p>
       <w:pPr>
         <w:pStyle w:val="Kommentartext"/>
@@ -17480,7 +17522,7 @@
       </w:r>
     </w:p>
   </w:comment>
-  <w:comment w:id="8" w:author="Friederike Geissler" w:date="2017-09-06T14:40:00Z" w:initials="FG">
+  <w:comment w:id="7" w:author="Friederike Geissler" w:date="2017-09-06T14:40:00Z" w:initials="FG">
     <w:p>
       <w:pPr>
         <w:pStyle w:val="Kommentartext"/>
@@ -17504,7 +17546,7 @@
       </w:r>
     </w:p>
   </w:comment>
-  <w:comment w:id="9" w:author="Friederike Geissler" w:date="2017-09-06T14:44:00Z" w:initials="FG">
+  <w:comment w:id="8" w:author="Friederike Geissler" w:date="2017-09-06T14:44:00Z" w:initials="FG">
     <w:p>
       <w:pPr>
         <w:pStyle w:val="Kommentartext"/>
@@ -17522,7 +17564,7 @@
       <w:proofErr w:type="spellEnd"/>
     </w:p>
   </w:comment>
-  <w:comment w:id="10" w:author="Friederike Geissler" w:date="2017-09-11T08:39:00Z" w:initials="FG">
+  <w:comment w:id="9" w:author="Friederike Geissler" w:date="2017-09-11T08:39:00Z" w:initials="FG">
     <w:p>
       <w:r>
         <w:rPr>
@@ -17550,7 +17592,7 @@
       </w:pPr>
     </w:p>
   </w:comment>
-  <w:comment w:id="11" w:author="Friederike Geissler" w:date="2017-09-11T10:59:00Z" w:initials="FG">
+  <w:comment w:id="10" w:author="Friederike Geissler" w:date="2017-09-11T10:59:00Z" w:initials="FG">
     <w:p>
       <w:pPr>
         <w:pStyle w:val="Kommentartext"/>
@@ -17571,7 +17613,7 @@
       </w:pPr>
     </w:p>
   </w:comment>
-  <w:comment w:id="12" w:author="Friederike Geissler" w:date="2017-09-11T12:16:00Z" w:initials="FG">
+  <w:comment w:id="11" w:author="Friederike Geissler" w:date="2017-09-11T12:16:00Z" w:initials="FG">
     <w:p>
       <w:pPr>
         <w:pStyle w:val="Kommentartext"/>
@@ -17595,7 +17637,7 @@
       </w:r>
     </w:p>
   </w:comment>
-  <w:comment w:id="13" w:author="Friederike Geissler" w:date="2017-09-18T19:13:00Z" w:initials="FG">
+  <w:comment w:id="12" w:author="Friederike Geissler" w:date="2017-09-18T19:13:00Z" w:initials="FG">
     <w:p>
       <w:pPr>
         <w:pStyle w:val="Kommentartext"/>
@@ -17622,7 +17664,7 @@
       </w:r>
     </w:p>
   </w:comment>
-  <w:comment w:id="14" w:author="Friederike Geissler" w:date="2017-10-26T16:05:00Z" w:initials="FG">
+  <w:comment w:id="13" w:author="Friederike Geissler" w:date="2017-10-26T16:05:00Z" w:initials="FG">
     <w:p>
       <w:pPr>
         <w:pStyle w:val="Kommentartext"/>
@@ -17638,7 +17680,7 @@
       </w:r>
     </w:p>
   </w:comment>
-  <w:comment w:id="15" w:author="Friederike Geissler" w:date="2017-10-23T10:41:00Z" w:initials="FG">
+  <w:comment w:id="14" w:author="Friederike Geissler" w:date="2017-10-23T10:41:00Z" w:initials="FG">
     <w:p>
       <w:pPr>
         <w:rPr>
@@ -17737,7 +17779,7 @@
       </w:r>
     </w:p>
   </w:comment>
-  <w:comment w:id="16" w:author="Friederike Geissler" w:date="2017-11-08T09:59:00Z" w:initials="FG">
+  <w:comment w:id="15" w:author="Friederike Geissler" w:date="2017-11-08T09:59:00Z" w:initials="FG">
     <w:p>
       <w:pPr>
         <w:pStyle w:val="Kommentartext"/>
@@ -21012,7 +21054,7 @@
 </file>
 
 <file path=customXml/itemProps1.xml><?xml version="1.0" encoding="utf-8"?>
-<ds:datastoreItem xmlns:ds="http://schemas.openxmlformats.org/officeDocument/2006/customXml" ds:itemID="{6143CD7C-BEAD-4AD4-AEE2-1678BA834238}">
+<ds:datastoreItem xmlns:ds="http://schemas.openxmlformats.org/officeDocument/2006/customXml" ds:itemID="{6202E608-4E20-4181-A260-753D8E1BD04A}">
   <ds:schemaRefs>
     <ds:schemaRef ds:uri="http://schemas.openxmlformats.org/officeDocument/2006/bibliography"/>
   </ds:schemaRefs>

</xml_diff>

<commit_message>
Revert "+änerungen in notizen"
This reverts commit d2c7c3c7725dd9ef5e4813a3ee44fe7ac13561e6.
</commit_message>
<xml_diff>
--- a/Notizen zu Sprachsteuerung_0111.docx
+++ b/Notizen zu Sprachsteuerung_0111.docx
@@ -995,35 +995,30 @@
         <w:commentReference w:id="4"/>
       </w:r>
       <w:r>
-        <w:t xml:space="preserve">. Es gibt dort </w:t>
-      </w:r>
+        <w:t>. Es gibt dort ein</w:t>
+      </w:r>
+      <w:r>
+        <w:t xml:space="preserve"> Template zur Einbindung von LUIS. (</w:t>
+      </w:r>
+      <w:proofErr w:type="spellStart"/>
+      <w:r>
+        <w:t>Spracherkennungsapi</w:t>
+      </w:r>
+      <w:proofErr w:type="spellEnd"/>
       <w:proofErr w:type="gramStart"/>
       <w:r>
-        <w:t>ein  Template</w:t>
+        <w:t>) .</w:t>
       </w:r>
       <w:proofErr w:type="gramEnd"/>
       <w:r>
-        <w:t xml:space="preserve"> zur Einbindung von LUIS. (</w:t>
-      </w:r>
-      <w:proofErr w:type="spellStart"/>
-      <w:r>
-        <w:t>Spracherkennungsapi</w:t>
-      </w:r>
-      <w:proofErr w:type="spellEnd"/>
+        <w:t xml:space="preserve"> Nach </w:t>
+      </w:r>
       <w:proofErr w:type="gramStart"/>
       <w:r>
-        <w:t>) .</w:t>
+        <w:t>einem nutzungsbasiertem Abonnement</w:t>
       </w:r>
       <w:proofErr w:type="gramEnd"/>
       <w:r>
-        <w:t xml:space="preserve"> Nach </w:t>
-      </w:r>
-      <w:proofErr w:type="gramStart"/>
-      <w:r>
-        <w:t>einem nutzungsbasiertem Abonnement</w:t>
-      </w:r>
-      <w:proofErr w:type="gramEnd"/>
-      <w:r>
         <w:t xml:space="preserve"> von </w:t>
       </w:r>
       <w:proofErr w:type="spellStart"/>
@@ -1038,7 +1033,10 @@
         <w:t>illustriert wie man die Verbind</w:t>
       </w:r>
       <w:r>
-        <w:t xml:space="preserve">ung zum </w:t>
+        <w:t>un</w:t>
+      </w:r>
+      <w:r>
+        <w:t xml:space="preserve">g zum </w:t>
       </w:r>
       <w:proofErr w:type="spellStart"/>
       <w:r>
@@ -1046,15 +1044,10 @@
       </w:r>
       <w:proofErr w:type="spellEnd"/>
       <w:r>
-        <w:t xml:space="preserve"> Schritt </w:t>
-      </w:r>
-      <w:proofErr w:type="gramStart"/>
-      <w:r>
-        <w:t>für  Schritt</w:t>
-      </w:r>
-      <w:proofErr w:type="gramEnd"/>
-      <w:r>
-        <w:t xml:space="preserve"> aufbaut.</w:t>
+        <w:t xml:space="preserve"> Schritt für </w:t>
+      </w:r>
+      <w:r>
+        <w:t>Schritt aufbaut.</w:t>
       </w:r>
     </w:p>
     <w:p>
@@ -1102,13 +1095,8 @@
       </w:r>
     </w:p>
     <w:p>
-      <w:proofErr w:type="gramStart"/>
-      <w:r>
-        <w:t>Der Bot</w:t>
-      </w:r>
-      <w:proofErr w:type="gramEnd"/>
-      <w:r>
-        <w:t xml:space="preserve"> lässt sich online, über Dritte oder in Kooperation mit einer eigenen </w:t>
+      <w:r>
+        <w:t xml:space="preserve">Der Bot lässt sich online, über Dritte oder in Kooperation mit einer eigenen </w:t>
       </w:r>
       <w:proofErr w:type="spellStart"/>
       <w:r>
@@ -1116,7 +1104,21 @@
       </w:r>
       <w:proofErr w:type="spellEnd"/>
       <w:r>
-        <w:t xml:space="preserve"> Instanz verwenden.</w:t>
+        <w:t xml:space="preserve"> Instanz </w:t>
+      </w:r>
+      <w:commentRangeStart w:id="5"/>
+      <w:r>
+        <w:t>verwenden</w:t>
+      </w:r>
+      <w:commentRangeEnd w:id="5"/>
+      <w:r>
+        <w:rPr>
+          <w:rStyle w:val="Kommentarzeichen"/>
+        </w:rPr>
+        <w:commentReference w:id="5"/>
+      </w:r>
+      <w:r>
+        <w:t>.</w:t>
       </w:r>
     </w:p>
     <w:p>
@@ -1128,6 +1130,8 @@
           <w:lang w:val="en-US"/>
         </w:rPr>
       </w:pPr>
+      <w:bookmarkStart w:id="6" w:name="_GoBack"/>
+      <w:bookmarkEnd w:id="6"/>
       <w:r>
         <w:rPr>
           <w:rFonts w:ascii="segoe-ui_normal" w:hAnsi="segoe-ui_normal" w:cs="Arial"/>
@@ -2169,7 +2173,7 @@
         </w:rPr>
         <w:t xml:space="preserve">Azure-, Cortana-Skills-, </w:t>
       </w:r>
-      <w:commentRangeStart w:id="5"/>
+      <w:commentRangeStart w:id="7"/>
       <w:r>
         <w:rPr>
           <w:rFonts w:ascii="Segoe UI" w:hAnsi="Segoe UI" w:cs="Segoe UI"/>
@@ -2178,12 +2182,12 @@
         </w:rPr>
         <w:t>Microsoft-LUIS</w:t>
       </w:r>
-      <w:commentRangeEnd w:id="5"/>
+      <w:commentRangeEnd w:id="7"/>
       <w:r>
         <w:rPr>
           <w:rStyle w:val="Kommentarzeichen"/>
         </w:rPr>
-        <w:commentReference w:id="5"/>
+        <w:commentReference w:id="7"/>
       </w:r>
       <w:r>
         <w:rPr>
@@ -2683,7 +2687,7 @@
         </w:rPr>
         <w:t xml:space="preserve"> Android: </w:t>
       </w:r>
-      <w:commentRangeStart w:id="6"/>
+      <w:commentRangeStart w:id="8"/>
       <w:r>
         <w:rPr>
           <w:rFonts w:ascii="Segoe UI" w:hAnsi="Segoe UI" w:cs="Segoe UI"/>
@@ -2692,12 +2696,12 @@
         </w:rPr>
         <w:t>Android 4.4</w:t>
       </w:r>
-      <w:commentRangeEnd w:id="6"/>
+      <w:commentRangeEnd w:id="8"/>
       <w:r>
         <w:rPr>
           <w:rStyle w:val="Kommentarzeichen"/>
         </w:rPr>
-        <w:commentReference w:id="6"/>
+        <w:commentReference w:id="8"/>
       </w:r>
       <w:r>
         <w:rPr>
@@ -3024,7 +3028,7 @@
       <w:r>
         <w:t xml:space="preserve">). Zweitens gibt es die </w:t>
       </w:r>
-      <w:commentRangeStart w:id="7"/>
+      <w:commentRangeStart w:id="9"/>
       <w:proofErr w:type="spellStart"/>
       <w:r>
         <w:rPr>
@@ -3032,13 +3036,13 @@
         </w:rPr>
         <w:t>FormFlows</w:t>
       </w:r>
-      <w:commentRangeEnd w:id="7"/>
+      <w:commentRangeEnd w:id="9"/>
       <w:proofErr w:type="spellEnd"/>
       <w:r>
         <w:rPr>
           <w:rStyle w:val="Kommentarzeichen"/>
         </w:rPr>
-        <w:commentReference w:id="7"/>
+        <w:commentReference w:id="9"/>
       </w:r>
       <w:r>
         <w:t xml:space="preserve"> (die sich zum Gestalten eines Bots eignen, der Informationen vom User sammelt) und drittens die Bot Framework States (Bots, die zum Speichern von Informationen geeignet sind).</w:t>
@@ -3166,7 +3170,7 @@
       <w:r>
         <w:t xml:space="preserve">-&gt; eine </w:t>
       </w:r>
-      <w:commentRangeStart w:id="8"/>
+      <w:commentRangeStart w:id="10"/>
       <w:r>
         <w:t xml:space="preserve">MS </w:t>
       </w:r>
@@ -3178,12 +3182,12 @@
       <w:r>
         <w:t xml:space="preserve"> mit Passwort besitzt</w:t>
       </w:r>
-      <w:commentRangeEnd w:id="8"/>
+      <w:commentRangeEnd w:id="10"/>
       <w:r>
         <w:rPr>
           <w:rStyle w:val="Kommentarzeichen"/>
         </w:rPr>
-        <w:commentReference w:id="8"/>
+        <w:commentReference w:id="10"/>
       </w:r>
       <w:r>
         <w:t xml:space="preserve">. </w:t>
@@ -6065,16 +6069,16 @@
       <w:r>
         <w:t xml:space="preserve"> verwendet nicht 2.0 wie in der Anleitung vorgeschlagen. Deswegen kommt </w:t>
       </w:r>
-      <w:commentRangeStart w:id="9"/>
+      <w:commentRangeStart w:id="11"/>
       <w:r>
         <w:t xml:space="preserve">es möglicherweise </w:t>
       </w:r>
-      <w:commentRangeEnd w:id="9"/>
+      <w:commentRangeEnd w:id="11"/>
       <w:r>
         <w:rPr>
           <w:rStyle w:val="Kommentarzeichen"/>
         </w:rPr>
-        <w:commentReference w:id="9"/>
+        <w:commentReference w:id="11"/>
       </w:r>
       <w:r>
         <w:t>im Konfigurationsmanager zu einer abweichenden Darstellung wie folgt:</w:t>
@@ -6343,16 +6347,16 @@
       <w:r>
         <w:t xml:space="preserve"> und Antivirensystem-Einstellungsänderungen (falls Hinweise zum Netzwerkkartenzugriff kommen) lassen ein </w:t>
       </w:r>
-      <w:commentRangeStart w:id="10"/>
+      <w:commentRangeStart w:id="12"/>
       <w:r>
         <w:t>betriebsbereiten Emulator</w:t>
       </w:r>
-      <w:commentRangeEnd w:id="10"/>
+      <w:commentRangeEnd w:id="12"/>
       <w:r>
         <w:rPr>
           <w:rStyle w:val="Kommentarzeichen"/>
         </w:rPr>
-        <w:commentReference w:id="10"/>
+        <w:commentReference w:id="12"/>
       </w:r>
       <w:r>
         <w:t xml:space="preserve"> entstehen. </w:t>
@@ -9881,7 +9885,7 @@
         </w:rPr>
         <w:t xml:space="preserve"> </w:t>
       </w:r>
-      <w:commentRangeStart w:id="11"/>
+      <w:commentRangeStart w:id="13"/>
       <w:proofErr w:type="spellStart"/>
       <w:r>
         <w:rPr>
@@ -9892,13 +9896,13 @@
         </w:rPr>
         <w:t>INotifyPropertyChanged</w:t>
       </w:r>
-      <w:commentRangeEnd w:id="11"/>
+      <w:commentRangeEnd w:id="13"/>
       <w:proofErr w:type="spellEnd"/>
       <w:r>
         <w:rPr>
           <w:rStyle w:val="Kommentarzeichen"/>
         </w:rPr>
-        <w:commentReference w:id="11"/>
+        <w:commentReference w:id="13"/>
       </w:r>
       <w:r>
         <w:rPr>
@@ -12171,19 +12175,19 @@
         </w:rPr>
         <w:t xml:space="preserve">exteingabe. Folgende URL gibt überblick über Methoden, die dazu eingebunden werden </w:t>
       </w:r>
-      <w:commentRangeStart w:id="12"/>
+      <w:commentRangeStart w:id="14"/>
       <w:r>
         <w:rPr>
           <w:lang w:eastAsia="de-DE"/>
         </w:rPr>
         <w:t>müssten</w:t>
       </w:r>
-      <w:commentRangeEnd w:id="12"/>
+      <w:commentRangeEnd w:id="14"/>
       <w:r>
         <w:rPr>
           <w:rStyle w:val="Kommentarzeichen"/>
         </w:rPr>
-        <w:commentReference w:id="12"/>
+        <w:commentReference w:id="14"/>
       </w:r>
       <w:r>
         <w:rPr>
@@ -14390,19 +14394,19 @@
         </w:rPr>
         <w:t xml:space="preserve">[A-Z0-9._%+-]{1,50}@[A-Z0-9.-].[A-Z]{2,}$ </w:t>
       </w:r>
-      <w:commentRangeStart w:id="13"/>
+      <w:commentRangeStart w:id="15"/>
       <w:r>
         <w:rPr>
           <w:lang w:eastAsia="de-DE"/>
         </w:rPr>
         <w:t>soll</w:t>
       </w:r>
-      <w:commentRangeEnd w:id="13"/>
+      <w:commentRangeEnd w:id="15"/>
       <w:r>
         <w:rPr>
           <w:rStyle w:val="Kommentarzeichen"/>
         </w:rPr>
-        <w:commentReference w:id="13"/>
+        <w:commentReference w:id="15"/>
       </w:r>
       <w:r>
         <w:rPr>
@@ -16007,7 +16011,7 @@
         </w:rPr>
         <w:t xml:space="preserve"> nutzt </w:t>
       </w:r>
-      <w:commentRangeStart w:id="14"/>
+      <w:commentRangeStart w:id="16"/>
       <w:r>
         <w:rPr>
           <w:lang w:eastAsia="de-DE"/>
@@ -16020,12 +16024,12 @@
         </w:rPr>
         <w:t>ept</w:t>
       </w:r>
-      <w:commentRangeEnd w:id="14"/>
+      <w:commentRangeEnd w:id="16"/>
       <w:r>
         <w:rPr>
           <w:rStyle w:val="Kommentarzeichen"/>
         </w:rPr>
-        <w:commentReference w:id="14"/>
+        <w:commentReference w:id="16"/>
       </w:r>
       <w:r>
         <w:rPr>
@@ -16234,19 +16238,19 @@
         </w:rPr>
         <w:t>-</w:t>
       </w:r>
-      <w:commentRangeStart w:id="15"/>
+      <w:commentRangeStart w:id="17"/>
       <w:r>
         <w:rPr>
           <w:lang w:eastAsia="de-DE"/>
         </w:rPr>
         <w:t xml:space="preserve">Subskriptions-Schlüssel </w:t>
       </w:r>
-      <w:commentRangeEnd w:id="15"/>
+      <w:commentRangeEnd w:id="17"/>
       <w:r>
         <w:rPr>
           <w:rStyle w:val="Kommentarzeichen"/>
         </w:rPr>
-        <w:commentReference w:id="15"/>
+        <w:commentReference w:id="17"/>
       </w:r>
       <w:r>
         <w:rPr>
@@ -17203,33 +17207,21 @@
         <w:rPr>
           <w:lang w:eastAsia="de-DE"/>
         </w:rPr>
-        <w:t xml:space="preserve"> lässt sich </w:t>
-      </w:r>
-      <w:r>
-        <w:rPr>
-          <w:lang w:eastAsia="de-DE"/>
-        </w:rPr>
-        <w:t xml:space="preserve">theoretisch </w:t>
-      </w:r>
-      <w:r>
-        <w:rPr>
-          <w:lang w:eastAsia="de-DE"/>
-        </w:rPr>
-        <w:t xml:space="preserve">eine Verbindung mit SSL herstellen. Die </w:t>
-      </w:r>
-      <w:commentRangeStart w:id="16"/>
+        <w:t xml:space="preserve"> lässt sich eine Verbindung mit SSL herstellen. Die </w:t>
+      </w:r>
+      <w:commentRangeStart w:id="18"/>
       <w:r>
         <w:rPr>
           <w:lang w:eastAsia="de-DE"/>
         </w:rPr>
         <w:t xml:space="preserve">Baustein-Website ist </w:t>
       </w:r>
-      <w:commentRangeEnd w:id="16"/>
+      <w:commentRangeEnd w:id="18"/>
       <w:r>
         <w:rPr>
           <w:rStyle w:val="Kommentarzeichen"/>
         </w:rPr>
-        <w:commentReference w:id="16"/>
+        <w:commentReference w:id="18"/>
       </w:r>
       <w:r>
         <w:rPr>
@@ -17237,593 +17229,6 @@
         </w:rPr>
         <w:t>leider nur über http zu erreichen.</w:t>
       </w:r>
-      <w:r>
-        <w:rPr>
-          <w:lang w:eastAsia="de-DE"/>
-        </w:rPr>
-        <w:t xml:space="preserve"> Der eigentliche Haken an SSL ist jedoch, dass es auf für mehrere Plattformen entwickelten Frameworks (also im sog. </w:t>
-      </w:r>
-      <w:proofErr w:type="spellStart"/>
-      <w:r>
-        <w:rPr>
-          <w:lang w:eastAsia="de-DE"/>
-        </w:rPr>
-        <w:t>CrossplatformDeve</w:t>
-      </w:r>
-      <w:r>
-        <w:rPr>
-          <w:lang w:eastAsia="de-DE"/>
-        </w:rPr>
-        <w:t>lopment</w:t>
-      </w:r>
-      <w:proofErr w:type="spellEnd"/>
-      <w:r>
-        <w:rPr>
-          <w:lang w:eastAsia="de-DE"/>
-        </w:rPr>
-        <w:t>) nicht einsetzbar ist. Wie Tabelle 1 zeigt, gibt es z</w:t>
-      </w:r>
-      <w:r>
-        <w:rPr>
-          <w:lang w:eastAsia="de-DE"/>
-        </w:rPr>
-        <w:t xml:space="preserve">war gibt es 2 APIs die dafür den verbindungsaufbauenden </w:t>
-      </w:r>
-      <w:proofErr w:type="spellStart"/>
-      <w:r>
-        <w:rPr>
-          <w:lang w:eastAsia="de-DE"/>
-        </w:rPr>
-        <w:t>HttpClient</w:t>
-      </w:r>
-      <w:proofErr w:type="spellEnd"/>
-      <w:r>
-        <w:rPr>
-          <w:lang w:eastAsia="de-DE"/>
-        </w:rPr>
-        <w:t xml:space="preserve"> liefern, aber </w:t>
-      </w:r>
-      <w:r>
-        <w:rPr>
-          <w:lang w:eastAsia="de-DE"/>
-        </w:rPr>
-        <w:t>nur der .Net-</w:t>
-      </w:r>
-      <w:proofErr w:type="spellStart"/>
-      <w:r>
-        <w:rPr>
-          <w:lang w:eastAsia="de-DE"/>
-        </w:rPr>
-        <w:t>httpClient</w:t>
-      </w:r>
-      <w:proofErr w:type="spellEnd"/>
-      <w:r>
-        <w:rPr>
-          <w:lang w:eastAsia="de-DE"/>
-        </w:rPr>
-        <w:t xml:space="preserve"> unterstützt SSL</w:t>
-      </w:r>
-      <w:r>
-        <w:rPr>
-          <w:lang w:eastAsia="de-DE"/>
-        </w:rPr>
-        <w:t>.</w:t>
-      </w:r>
-    </w:p>
-    <w:p>
-      <w:pPr>
-        <w:pStyle w:val="Beschriftung"/>
-        <w:keepNext/>
-      </w:pPr>
-      <w:r>
-        <w:t xml:space="preserve">Tabelle </w:t>
-      </w:r>
-      <w:fldSimple w:instr=" SEQ Tabelle \* ARABIC ">
-        <w:r>
-          <w:rPr>
-            <w:noProof/>
-          </w:rPr>
-          <w:t>1</w:t>
-        </w:r>
-      </w:fldSimple>
-      <w:r>
-        <w:t xml:space="preserve"> APIs zum Steuern und Verbinden mit </w:t>
-      </w:r>
-      <w:proofErr w:type="spellStart"/>
-      <w:r>
-        <w:t>Websiten</w:t>
-      </w:r>
-      <w:proofErr w:type="spellEnd"/>
-      <w:r>
-        <w:t xml:space="preserve"> in UWP</w:t>
-      </w:r>
-    </w:p>
-    <w:tbl>
-      <w:tblPr>
-        <w:tblW w:w="0" w:type="auto"/>
-        <w:tblCellSpacing w:w="15" w:type="dxa"/>
-        <w:tblCellMar>
-          <w:top w:w="15" w:type="dxa"/>
-          <w:left w:w="15" w:type="dxa"/>
-          <w:bottom w:w="15" w:type="dxa"/>
-          <w:right w:w="15" w:type="dxa"/>
-        </w:tblCellMar>
-        <w:tblLook w:val="04A0" w:firstRow="1" w:lastRow="0" w:firstColumn="1" w:lastColumn="0" w:noHBand="0" w:noVBand="1"/>
-      </w:tblPr>
-      <w:tblGrid>
-        <w:gridCol w:w="3066"/>
-        <w:gridCol w:w="3224"/>
-        <w:gridCol w:w="2782"/>
-      </w:tblGrid>
-      <w:tr>
-        <w:trPr>
-          <w:tblCellSpacing w:w="15" w:type="dxa"/>
-        </w:trPr>
-        <w:tc>
-          <w:tcPr>
-            <w:tcW w:w="0" w:type="auto"/>
-            <w:vAlign w:val="center"/>
-            <w:hideMark/>
-          </w:tcPr>
-          <w:p>
-            <w:pPr>
-              <w:spacing w:after="0" w:line="240" w:lineRule="auto"/>
-              <w:rPr>
-                <w:rFonts w:eastAsia="Times New Roman" w:cstheme="minorHAnsi"/>
-                <w:sz w:val="24"/>
-                <w:szCs w:val="24"/>
-                <w:lang w:eastAsia="de-DE"/>
-              </w:rPr>
-            </w:pPr>
-            <w:r>
-              <w:rPr>
-                <w:rFonts w:eastAsia="Times New Roman" w:cstheme="minorHAnsi"/>
-                <w:b/>
-                <w:bCs/>
-                <w:sz w:val="24"/>
-                <w:szCs w:val="24"/>
-                <w:lang w:eastAsia="de-DE"/>
-              </w:rPr>
-              <w:t>API</w:t>
-            </w:r>
-          </w:p>
-        </w:tc>
-        <w:tc>
-          <w:tcPr>
-            <w:tcW w:w="0" w:type="auto"/>
-            <w:vAlign w:val="center"/>
-            <w:hideMark/>
-          </w:tcPr>
-          <w:p>
-            <w:pPr>
-              <w:spacing w:after="0" w:line="240" w:lineRule="auto"/>
-              <w:rPr>
-                <w:rFonts w:eastAsia="Times New Roman" w:cstheme="minorHAnsi"/>
-                <w:sz w:val="24"/>
-                <w:szCs w:val="24"/>
-                <w:lang w:eastAsia="de-DE"/>
-              </w:rPr>
-            </w:pPr>
-            <w:r>
-              <w:rPr>
-                <w:rFonts w:eastAsia="Times New Roman" w:cstheme="minorHAnsi"/>
-                <w:b/>
-                <w:bCs/>
-                <w:sz w:val="24"/>
-                <w:szCs w:val="24"/>
-                <w:lang w:eastAsia="de-DE"/>
-              </w:rPr>
-              <w:t>OS Versions</w:t>
-            </w:r>
-          </w:p>
-        </w:tc>
-        <w:tc>
-          <w:tcPr>
-            <w:tcW w:w="0" w:type="auto"/>
-            <w:vAlign w:val="center"/>
-            <w:hideMark/>
-          </w:tcPr>
-          <w:p>
-            <w:pPr>
-              <w:spacing w:after="0" w:line="240" w:lineRule="auto"/>
-              <w:rPr>
-                <w:rFonts w:eastAsia="Times New Roman" w:cstheme="minorHAnsi"/>
-                <w:sz w:val="24"/>
-                <w:szCs w:val="24"/>
-                <w:lang w:eastAsia="de-DE"/>
-              </w:rPr>
-            </w:pPr>
-            <w:proofErr w:type="spellStart"/>
-            <w:r>
-              <w:rPr>
-                <w:rFonts w:eastAsia="Times New Roman" w:cstheme="minorHAnsi"/>
-                <w:b/>
-                <w:bCs/>
-                <w:sz w:val="24"/>
-                <w:szCs w:val="24"/>
-                <w:lang w:eastAsia="de-DE"/>
-              </w:rPr>
-              <w:t>Supported</w:t>
-            </w:r>
-            <w:proofErr w:type="spellEnd"/>
-            <w:r>
-              <w:rPr>
-                <w:rFonts w:eastAsia="Times New Roman" w:cstheme="minorHAnsi"/>
-                <w:b/>
-                <w:bCs/>
-                <w:sz w:val="24"/>
-                <w:szCs w:val="24"/>
-                <w:lang w:eastAsia="de-DE"/>
-              </w:rPr>
-              <w:t xml:space="preserve"> </w:t>
-            </w:r>
-            <w:proofErr w:type="spellStart"/>
-            <w:r>
-              <w:rPr>
-                <w:rFonts w:eastAsia="Times New Roman" w:cstheme="minorHAnsi"/>
-                <w:b/>
-                <w:bCs/>
-                <w:sz w:val="24"/>
-                <w:szCs w:val="24"/>
-                <w:lang w:eastAsia="de-DE"/>
-              </w:rPr>
-              <w:t>Languages</w:t>
-            </w:r>
-            <w:proofErr w:type="spellEnd"/>
-          </w:p>
-        </w:tc>
-      </w:tr>
-      <w:tr>
-        <w:trPr>
-          <w:tblCellSpacing w:w="15" w:type="dxa"/>
-        </w:trPr>
-        <w:tc>
-          <w:tcPr>
-            <w:tcW w:w="0" w:type="auto"/>
-            <w:vAlign w:val="center"/>
-            <w:hideMark/>
-          </w:tcPr>
-          <w:p>
-            <w:pPr>
-              <w:spacing w:after="0" w:line="240" w:lineRule="auto"/>
-              <w:rPr>
-                <w:rFonts w:eastAsia="Times New Roman" w:cstheme="minorHAnsi"/>
-                <w:sz w:val="24"/>
-                <w:szCs w:val="24"/>
-                <w:lang w:eastAsia="de-DE"/>
-              </w:rPr>
-            </w:pPr>
-            <w:proofErr w:type="spellStart"/>
-            <w:r>
-              <w:rPr>
-                <w:rFonts w:eastAsia="Times New Roman" w:cstheme="minorHAnsi"/>
-                <w:sz w:val="24"/>
-                <w:szCs w:val="24"/>
-                <w:lang w:eastAsia="de-DE"/>
-              </w:rPr>
-              <w:t>System.Net.Http.HttpClient</w:t>
-            </w:r>
-            <w:proofErr w:type="spellEnd"/>
-          </w:p>
-        </w:tc>
-        <w:tc>
-          <w:tcPr>
-            <w:tcW w:w="0" w:type="auto"/>
-            <w:vAlign w:val="center"/>
-            <w:hideMark/>
-          </w:tcPr>
-          <w:p>
-            <w:pPr>
-              <w:spacing w:after="0" w:line="240" w:lineRule="auto"/>
-              <w:rPr>
-                <w:rFonts w:eastAsia="Times New Roman" w:cstheme="minorHAnsi"/>
-                <w:sz w:val="24"/>
-                <w:szCs w:val="24"/>
-                <w:lang w:eastAsia="de-DE"/>
-              </w:rPr>
-            </w:pPr>
-            <w:r>
-              <w:rPr>
-                <w:rFonts w:eastAsia="Times New Roman" w:cstheme="minorHAnsi"/>
-                <w:sz w:val="24"/>
-                <w:szCs w:val="24"/>
-                <w:lang w:eastAsia="de-DE"/>
-              </w:rPr>
-              <w:t xml:space="preserve">Windows, Windows Phone 8 </w:t>
-            </w:r>
-            <w:proofErr w:type="spellStart"/>
-            <w:r>
-              <w:rPr>
-                <w:rFonts w:eastAsia="Times New Roman" w:cstheme="minorHAnsi"/>
-                <w:sz w:val="24"/>
-                <w:szCs w:val="24"/>
-                <w:lang w:eastAsia="de-DE"/>
-              </w:rPr>
-              <w:t>onwards</w:t>
-            </w:r>
-            <w:proofErr w:type="spellEnd"/>
-          </w:p>
-        </w:tc>
-        <w:tc>
-          <w:tcPr>
-            <w:tcW w:w="0" w:type="auto"/>
-            <w:vAlign w:val="center"/>
-            <w:hideMark/>
-          </w:tcPr>
-          <w:p>
-            <w:pPr>
-              <w:spacing w:after="0" w:line="240" w:lineRule="auto"/>
-              <w:rPr>
-                <w:rFonts w:eastAsia="Times New Roman" w:cstheme="minorHAnsi"/>
-                <w:sz w:val="24"/>
-                <w:szCs w:val="24"/>
-                <w:lang w:eastAsia="de-DE"/>
-              </w:rPr>
-            </w:pPr>
-            <w:r>
-              <w:rPr>
-                <w:rFonts w:eastAsia="Times New Roman" w:cstheme="minorHAnsi"/>
-                <w:sz w:val="24"/>
-                <w:szCs w:val="24"/>
-                <w:lang w:eastAsia="de-DE"/>
-              </w:rPr>
-              <w:t xml:space="preserve">.NET </w:t>
-            </w:r>
-            <w:proofErr w:type="spellStart"/>
-            <w:r>
-              <w:rPr>
-                <w:rFonts w:eastAsia="Times New Roman" w:cstheme="minorHAnsi"/>
-                <w:sz w:val="24"/>
-                <w:szCs w:val="24"/>
-                <w:lang w:eastAsia="de-DE"/>
-              </w:rPr>
-              <w:t>languages</w:t>
-            </w:r>
-            <w:proofErr w:type="spellEnd"/>
-            <w:r>
-              <w:rPr>
-                <w:rFonts w:eastAsia="Times New Roman" w:cstheme="minorHAnsi"/>
-                <w:sz w:val="24"/>
-                <w:szCs w:val="24"/>
-                <w:lang w:eastAsia="de-DE"/>
-              </w:rPr>
-              <w:t xml:space="preserve"> </w:t>
-            </w:r>
-            <w:proofErr w:type="spellStart"/>
-            <w:r>
-              <w:rPr>
-                <w:rFonts w:eastAsia="Times New Roman" w:cstheme="minorHAnsi"/>
-                <w:sz w:val="24"/>
-                <w:szCs w:val="24"/>
-                <w:lang w:eastAsia="de-DE"/>
-              </w:rPr>
-              <w:t>only</w:t>
-            </w:r>
-            <w:proofErr w:type="spellEnd"/>
-          </w:p>
-        </w:tc>
-      </w:tr>
-      <w:tr>
-        <w:trPr>
-          <w:tblCellSpacing w:w="15" w:type="dxa"/>
-        </w:trPr>
-        <w:tc>
-          <w:tcPr>
-            <w:tcW w:w="0" w:type="auto"/>
-            <w:vAlign w:val="center"/>
-            <w:hideMark/>
-          </w:tcPr>
-          <w:p>
-            <w:pPr>
-              <w:spacing w:after="0" w:line="240" w:lineRule="auto"/>
-              <w:rPr>
-                <w:rFonts w:eastAsia="Times New Roman" w:cstheme="minorHAnsi"/>
-                <w:sz w:val="24"/>
-                <w:szCs w:val="24"/>
-                <w:lang w:eastAsia="de-DE"/>
-              </w:rPr>
-            </w:pPr>
-            <w:proofErr w:type="spellStart"/>
-            <w:r>
-              <w:rPr>
-                <w:rFonts w:eastAsia="Times New Roman" w:cstheme="minorHAnsi"/>
-                <w:sz w:val="24"/>
-                <w:szCs w:val="24"/>
-                <w:lang w:eastAsia="de-DE"/>
-              </w:rPr>
-              <w:t>Windows.Web.Http.HttpClient</w:t>
-            </w:r>
-            <w:proofErr w:type="spellEnd"/>
-          </w:p>
-        </w:tc>
-        <w:tc>
-          <w:tcPr>
-            <w:tcW w:w="0" w:type="auto"/>
-            <w:vAlign w:val="center"/>
-            <w:hideMark/>
-          </w:tcPr>
-          <w:p>
-            <w:pPr>
-              <w:spacing w:after="0" w:line="240" w:lineRule="auto"/>
-              <w:rPr>
-                <w:rFonts w:eastAsia="Times New Roman" w:cstheme="minorHAnsi"/>
-                <w:sz w:val="24"/>
-                <w:szCs w:val="24"/>
-                <w:lang w:eastAsia="de-DE"/>
-              </w:rPr>
-            </w:pPr>
-            <w:r>
-              <w:rPr>
-                <w:rFonts w:eastAsia="Times New Roman" w:cstheme="minorHAnsi"/>
-                <w:sz w:val="24"/>
-                <w:szCs w:val="24"/>
-                <w:lang w:eastAsia="de-DE"/>
-              </w:rPr>
-              <w:t xml:space="preserve">Windows, Windows Phone 8.1 </w:t>
-            </w:r>
-            <w:proofErr w:type="spellStart"/>
-            <w:r>
-              <w:rPr>
-                <w:rFonts w:eastAsia="Times New Roman" w:cstheme="minorHAnsi"/>
-                <w:sz w:val="24"/>
-                <w:szCs w:val="24"/>
-                <w:lang w:eastAsia="de-DE"/>
-              </w:rPr>
-              <w:t>onwards</w:t>
-            </w:r>
-            <w:proofErr w:type="spellEnd"/>
-          </w:p>
-        </w:tc>
-        <w:tc>
-          <w:tcPr>
-            <w:tcW w:w="0" w:type="auto"/>
-            <w:vAlign w:val="center"/>
-            <w:hideMark/>
-          </w:tcPr>
-          <w:p>
-            <w:pPr>
-              <w:spacing w:after="0" w:line="240" w:lineRule="auto"/>
-              <w:rPr>
-                <w:rFonts w:eastAsia="Times New Roman" w:cstheme="minorHAnsi"/>
-                <w:sz w:val="24"/>
-                <w:szCs w:val="24"/>
-                <w:lang w:eastAsia="de-DE"/>
-              </w:rPr>
-            </w:pPr>
-            <w:r>
-              <w:rPr>
-                <w:rFonts w:eastAsia="Times New Roman" w:cstheme="minorHAnsi"/>
-                <w:sz w:val="24"/>
-                <w:szCs w:val="24"/>
-                <w:lang w:eastAsia="de-DE"/>
-              </w:rPr>
-              <w:t xml:space="preserve">All Windows Store </w:t>
-            </w:r>
-            <w:proofErr w:type="spellStart"/>
-            <w:r>
-              <w:rPr>
-                <w:rFonts w:eastAsia="Times New Roman" w:cstheme="minorHAnsi"/>
-                <w:sz w:val="24"/>
-                <w:szCs w:val="24"/>
-                <w:lang w:eastAsia="de-DE"/>
-              </w:rPr>
-              <w:t>app</w:t>
-            </w:r>
-            <w:proofErr w:type="spellEnd"/>
-            <w:r>
-              <w:rPr>
-                <w:rFonts w:eastAsia="Times New Roman" w:cstheme="minorHAnsi"/>
-                <w:sz w:val="24"/>
-                <w:szCs w:val="24"/>
-                <w:lang w:eastAsia="de-DE"/>
-              </w:rPr>
-              <w:t xml:space="preserve"> </w:t>
-            </w:r>
-            <w:proofErr w:type="spellStart"/>
-            <w:r>
-              <w:rPr>
-                <w:rFonts w:eastAsia="Times New Roman" w:cstheme="minorHAnsi"/>
-                <w:sz w:val="24"/>
-                <w:szCs w:val="24"/>
-                <w:lang w:eastAsia="de-DE"/>
-              </w:rPr>
-              <w:t>languages</w:t>
-            </w:r>
-            <w:proofErr w:type="spellEnd"/>
-          </w:p>
-        </w:tc>
-      </w:tr>
-    </w:tbl>
-    <w:p>
-      <w:pPr>
-        <w:rPr>
-          <w:lang w:eastAsia="de-DE"/>
-        </w:rPr>
-      </w:pPr>
-    </w:p>
-    <w:p>
-      <w:pPr>
-        <w:rPr>
-          <w:lang w:eastAsia="de-DE"/>
-        </w:rPr>
-      </w:pPr>
-      <w:r>
-        <w:rPr>
-          <w:lang w:eastAsia="de-DE"/>
-        </w:rPr>
-        <w:t xml:space="preserve">Quelle: </w:t>
-      </w:r>
-      <w:hyperlink r:id="rId93" w:history="1">
-        <w:r>
-          <w:rPr>
-            <w:rStyle w:val="Hyperlink"/>
-            <w:lang w:eastAsia="de-DE"/>
-          </w:rPr>
-          <w:t>https://blogs.windows.com/buildingapps/2015/11/23/demystifying-httpclient-apis-in-the-universal-windows-platform/</w:t>
-        </w:r>
-      </w:hyperlink>
-    </w:p>
-    <w:p>
-      <w:pPr>
-        <w:rPr>
-          <w:lang w:eastAsia="de-DE"/>
-        </w:rPr>
-      </w:pPr>
-    </w:p>
-    <w:p>
-      <w:pPr>
-        <w:rPr>
-          <w:lang w:eastAsia="de-DE"/>
-        </w:rPr>
-      </w:pPr>
-      <w:r>
-        <w:rPr>
-          <w:lang w:eastAsia="de-DE"/>
-        </w:rPr>
-        <w:t xml:space="preserve">In der </w:t>
-      </w:r>
-      <w:proofErr w:type="spellStart"/>
-      <w:r>
-        <w:rPr>
-          <w:lang w:eastAsia="de-DE"/>
-        </w:rPr>
-        <w:t>ListenToMe</w:t>
-      </w:r>
-      <w:proofErr w:type="spellEnd"/>
-      <w:r>
-        <w:rPr>
-          <w:lang w:eastAsia="de-DE"/>
-        </w:rPr>
-        <w:t xml:space="preserve">-App wird die Web-API verwendet. Das bedeutet, dass sie Webverbindung ungesichert ist, aber dass die App portabel ist auf mehrere Plattformen. Die Abbildung zeigt einen Versuch eine https-Verbindung mit </w:t>
-      </w:r>
-      <w:proofErr w:type="spellStart"/>
-      <w:r>
-        <w:rPr>
-          <w:lang w:eastAsia="de-DE"/>
-        </w:rPr>
-        <w:t>StreamSockets</w:t>
-      </w:r>
-      <w:proofErr w:type="spellEnd"/>
-      <w:r>
-        <w:rPr>
-          <w:lang w:eastAsia="de-DE"/>
-        </w:rPr>
-        <w:t xml:space="preserve"> auf einer http-Seite aufzubauen.</w:t>
-      </w:r>
-    </w:p>
-    <w:p>
-      <w:pPr>
-        <w:rPr>
-          <w:lang w:eastAsia="de-DE"/>
-        </w:rPr>
-      </w:pPr>
-    </w:p>
-    <w:p>
-      <w:pPr>
-        <w:rPr>
-          <w:lang w:eastAsia="de-DE"/>
-        </w:rPr>
-      </w:pPr>
     </w:p>
     <w:p>
       <w:pPr>
@@ -17850,7 +17255,7 @@
                     <pic:cNvPicPr/>
                   </pic:nvPicPr>
                   <pic:blipFill>
-                    <a:blip r:embed="rId94"/>
+                    <a:blip r:embed="rId93"/>
                     <a:stretch>
                       <a:fillRect/>
                     </a:stretch>
@@ -17899,31 +17304,6 @@
           <w:lang w:eastAsia="de-DE"/>
         </w:rPr>
       </w:pPr>
-      <w:r>
-        <w:rPr>
-          <w:lang w:eastAsia="de-DE"/>
-        </w:rPr>
-        <w:lastRenderedPageBreak/>
-        <w:t xml:space="preserve">Auch andere Leute haben sich mit diesem Problem schon auseinandergesetzt. </w:t>
-      </w:r>
-      <w:hyperlink r:id="rId95" w:history="1">
-        <w:r>
-          <w:rPr>
-            <w:rStyle w:val="Hyperlink"/>
-            <w:lang w:eastAsia="de-DE"/>
-          </w:rPr>
-          <w:t>https://stackoverflow.com/questions/39237553/how-to-properly-establish-ssl-connection-from-uwp-app-to-webapi-using-httpclient</w:t>
-        </w:r>
-      </w:hyperlink>
-    </w:p>
-    <w:p>
-      <w:pPr>
-        <w:rPr>
-          <w:lang w:eastAsia="de-DE"/>
-        </w:rPr>
-      </w:pPr>
-      <w:bookmarkStart w:id="17" w:name="_GoBack"/>
-      <w:bookmarkEnd w:id="17"/>
     </w:p>
     <w:sectPr>
       <w:pgSz w:w="11906" w:h="16838"/>
@@ -18090,7 +17470,7 @@
       </w:r>
     </w:p>
   </w:comment>
-  <w:comment w:id="5" w:author="Friederike Geissler" w:date="2017-09-06T15:22:00Z" w:initials="FG">
+  <w:comment w:id="5" w:author="Friederike Geissler" w:date="2017-11-15T10:16:00Z" w:initials="FG">
     <w:p>
       <w:pPr>
         <w:pStyle w:val="Kommentartext"/>
@@ -18101,6 +17481,168 @@
         </w:rPr>
         <w:annotationRef/>
       </w:r>
+      <w:proofErr w:type="spellStart"/>
+      <w:r>
+        <w:t>BotService</w:t>
+      </w:r>
+      <w:proofErr w:type="spellEnd"/>
+      <w:r>
+        <w:t xml:space="preserve"> </w:t>
+      </w:r>
+      <w:r>
+        <w:t xml:space="preserve">Framework </w:t>
+      </w:r>
+      <w:proofErr w:type="spellStart"/>
+      <w:r>
+        <w:t>LuisAppService</w:t>
+      </w:r>
+      <w:proofErr w:type="spellEnd"/>
+      <w:r>
+        <w:t xml:space="preserve">, </w:t>
+      </w:r>
+      <w:proofErr w:type="spellStart"/>
+      <w:r>
+        <w:t>Mic</w:t>
+      </w:r>
+      <w:proofErr w:type="spellEnd"/>
+      <w:r>
+        <w:t xml:space="preserve"> </w:t>
+      </w:r>
+      <w:proofErr w:type="spellStart"/>
+      <w:r>
+        <w:t>Ap</w:t>
+      </w:r>
+      <w:proofErr w:type="spellEnd"/>
+      <w:r>
+        <w:t xml:space="preserve"> ID </w:t>
+      </w:r>
+      <w:r>
+        <w:t>a1ae6100-bab3-4858-8033-f65f5c7ef74b</w:t>
+      </w:r>
+    </w:p>
+    <w:p>
+      <w:pPr>
+        <w:pStyle w:val="Kommentartext"/>
+      </w:pPr>
+      <w:proofErr w:type="spellStart"/>
+      <w:r>
+        <w:t>Pw</w:t>
+      </w:r>
+      <w:proofErr w:type="spellEnd"/>
+      <w:r>
+        <w:t xml:space="preserve">: </w:t>
+      </w:r>
+      <w:r>
+        <w:t>rsKMF</w:t>
+      </w:r>
+      <w:proofErr w:type="gramStart"/>
+      <w:r>
+        <w:t>54?cktitQCFN</w:t>
+      </w:r>
+      <w:proofErr w:type="gramEnd"/>
+      <w:r>
+        <w:t>252#&lt;*</w:t>
+      </w:r>
+    </w:p>
+    <w:p>
+      <w:pPr>
+        <w:pStyle w:val="Kommentartext"/>
+      </w:pPr>
+    </w:p>
+    <w:p>
+      <w:pPr>
+        <w:pStyle w:val="Kommentartext"/>
+      </w:pPr>
+      <w:proofErr w:type="spellStart"/>
+      <w:r>
+        <w:t>Azure</w:t>
+      </w:r>
+      <w:proofErr w:type="spellEnd"/>
+      <w:r>
+        <w:t xml:space="preserve">: </w:t>
+      </w:r>
+      <w:r>
+        <w:t>5c790b8c-a658-4cee-9ea0-e23c4aee66e7</w:t>
+      </w:r>
+    </w:p>
+    <w:p>
+      <w:pPr>
+        <w:pStyle w:val="Kommentartext"/>
+      </w:pPr>
+      <w:proofErr w:type="spellStart"/>
+      <w:r>
+        <w:t>Pw</w:t>
+      </w:r>
+      <w:proofErr w:type="spellEnd"/>
+      <w:r>
+        <w:t xml:space="preserve">: </w:t>
+      </w:r>
+      <w:r>
+        <w:t>ahvHQ153&gt;mvwwJQUYO60(</w:t>
+      </w:r>
+      <w:proofErr w:type="gramStart"/>
+      <w:r>
+        <w:t>_[</w:t>
+      </w:r>
+      <w:proofErr w:type="gramEnd"/>
+    </w:p>
+    <w:p>
+      <w:pPr>
+        <w:pStyle w:val="Kommentartext"/>
+      </w:pPr>
+    </w:p>
+    <w:p>
+      <w:pPr>
+        <w:pStyle w:val="Kommentartext"/>
+      </w:pPr>
+      <w:r>
+        <w:t xml:space="preserve">Azure2: </w:t>
+      </w:r>
+      <w:r>
+        <w:t>dc1c83d2-0d0d-4769-87b9-cdd7b2977ea0</w:t>
+      </w:r>
+    </w:p>
+    <w:p>
+      <w:pPr>
+        <w:pStyle w:val="Kommentartext"/>
+      </w:pPr>
+      <w:proofErr w:type="spellStart"/>
+      <w:r>
+        <w:t>Pw</w:t>
+      </w:r>
+      <w:proofErr w:type="spellEnd"/>
+      <w:r>
+        <w:t xml:space="preserve">: </w:t>
+      </w:r>
+      <w:r>
+        <w:t>yroikVFI</w:t>
+      </w:r>
+      <w:proofErr w:type="gramStart"/>
+      <w:r>
+        <w:t>0}(</w:t>
+      </w:r>
+      <w:proofErr w:type="gramEnd"/>
+      <w:r>
+        <w:t>=?wwYASH9904</w:t>
+      </w:r>
+    </w:p>
+    <w:p>
+      <w:pPr>
+        <w:pStyle w:val="Kommentartext"/>
+      </w:pPr>
+    </w:p>
+  </w:comment>
+  <w:comment w:id="7" w:author="Friederike Geissler" w:date="2017-09-06T15:22:00Z" w:initials="FG">
+    <w:p>
+      <w:pPr>
+        <w:pStyle w:val="Kommentartext"/>
+      </w:pPr>
+      <w:r>
+        <w:rPr>
+          <w:rStyle w:val="Kommentarzeichen"/>
+        </w:rPr>
+        <w:annotationRef/>
+      </w:r>
       <w:r>
         <w:t xml:space="preserve">Das ist problematisch, denn dies lässt sich nur mit gültigem </w:t>
       </w:r>
@@ -18114,7 +17656,7 @@
       </w:r>
     </w:p>
   </w:comment>
-  <w:comment w:id="6" w:author="Friederike Geissler" w:date="2017-09-06T11:20:00Z" w:initials="FG">
+  <w:comment w:id="8" w:author="Friederike Geissler" w:date="2017-09-06T11:20:00Z" w:initials="FG">
     <w:p>
       <w:pPr>
         <w:pStyle w:val="Kommentartext"/>
@@ -18138,7 +17680,7 @@
       </w:r>
     </w:p>
   </w:comment>
-  <w:comment w:id="7" w:author="Friederike Geissler" w:date="2017-09-06T14:40:00Z" w:initials="FG">
+  <w:comment w:id="9" w:author="Friederike Geissler" w:date="2017-09-06T14:40:00Z" w:initials="FG">
     <w:p>
       <w:pPr>
         <w:pStyle w:val="Kommentartext"/>
@@ -18162,7 +17704,7 @@
       </w:r>
     </w:p>
   </w:comment>
-  <w:comment w:id="8" w:author="Friederike Geissler" w:date="2017-09-06T14:44:00Z" w:initials="FG">
+  <w:comment w:id="10" w:author="Friederike Geissler" w:date="2017-09-06T14:44:00Z" w:initials="FG">
     <w:p>
       <w:pPr>
         <w:pStyle w:val="Kommentartext"/>
@@ -18180,7 +17722,7 @@
       <w:proofErr w:type="spellEnd"/>
     </w:p>
   </w:comment>
-  <w:comment w:id="9" w:author="Friederike Geissler" w:date="2017-09-11T08:39:00Z" w:initials="FG">
+  <w:comment w:id="11" w:author="Friederike Geissler" w:date="2017-09-11T08:39:00Z" w:initials="FG">
     <w:p>
       <w:r>
         <w:rPr>
@@ -18208,7 +17750,7 @@
       </w:pPr>
     </w:p>
   </w:comment>
-  <w:comment w:id="10" w:author="Friederike Geissler" w:date="2017-09-11T10:59:00Z" w:initials="FG">
+  <w:comment w:id="12" w:author="Friederike Geissler" w:date="2017-09-11T10:59:00Z" w:initials="FG">
     <w:p>
       <w:pPr>
         <w:pStyle w:val="Kommentartext"/>
@@ -18229,7 +17771,7 @@
       </w:pPr>
     </w:p>
   </w:comment>
-  <w:comment w:id="11" w:author="Friederike Geissler" w:date="2017-09-11T12:16:00Z" w:initials="FG">
+  <w:comment w:id="13" w:author="Friederike Geissler" w:date="2017-09-11T12:16:00Z" w:initials="FG">
     <w:p>
       <w:pPr>
         <w:pStyle w:val="Kommentartext"/>
@@ -18253,7 +17795,7 @@
       </w:r>
     </w:p>
   </w:comment>
-  <w:comment w:id="12" w:author="Friederike Geissler" w:date="2017-09-18T19:13:00Z" w:initials="FG">
+  <w:comment w:id="14" w:author="Friederike Geissler" w:date="2017-09-18T19:13:00Z" w:initials="FG">
     <w:p>
       <w:pPr>
         <w:pStyle w:val="Kommentartext"/>
@@ -18280,7 +17822,7 @@
       </w:r>
     </w:p>
   </w:comment>
-  <w:comment w:id="13" w:author="Friederike Geissler" w:date="2017-10-26T16:05:00Z" w:initials="FG">
+  <w:comment w:id="15" w:author="Friederike Geissler" w:date="2017-10-26T16:05:00Z" w:initials="FG">
     <w:p>
       <w:pPr>
         <w:pStyle w:val="Kommentartext"/>
@@ -18296,7 +17838,7 @@
       </w:r>
     </w:p>
   </w:comment>
-  <w:comment w:id="14" w:author="Friederike Geissler" w:date="2017-10-23T10:41:00Z" w:initials="FG">
+  <w:comment w:id="16" w:author="Friederike Geissler" w:date="2017-10-23T10:41:00Z" w:initials="FG">
     <w:p>
       <w:pPr>
         <w:rPr>
@@ -18395,7 +17937,7 @@
       </w:r>
     </w:p>
   </w:comment>
-  <w:comment w:id="15" w:author="Friederike Geissler" w:date="2017-11-08T09:59:00Z" w:initials="FG">
+  <w:comment w:id="17" w:author="Friederike Geissler" w:date="2017-11-08T09:59:00Z" w:initials="FG">
     <w:p>
       <w:pPr>
         <w:pStyle w:val="Kommentartext"/>
@@ -18435,7 +17977,7 @@
       </w:r>
     </w:p>
   </w:comment>
-  <w:comment w:id="16" w:author="Friederike Geissler" w:date="2017-11-07T11:25:00Z" w:initials="FG">
+  <w:comment w:id="18" w:author="Friederike Geissler" w:date="2017-11-07T11:25:00Z" w:initials="FG">
     <w:p>
       <w:pPr>
         <w:pStyle w:val="Kommentartext"/>
@@ -18471,6 +18013,7 @@
   <w15:commentEx w15:paraId="6B7BCEF5" w15:done="0"/>
   <w15:commentEx w15:paraId="5A3C1FFF" w15:done="0"/>
   <w15:commentEx w15:paraId="2A1867F0" w15:done="0"/>
+  <w15:commentEx w15:paraId="22EB9825" w15:done="0"/>
   <w15:commentEx w15:paraId="0F2E3D96" w15:done="0"/>
   <w15:commentEx w15:paraId="113CC961" w15:done="0"/>
   <w15:commentEx w15:paraId="4080F1BA" w15:done="0"/>
@@ -21670,7 +21213,7 @@
 </file>
 
 <file path=customXml/itemProps1.xml><?xml version="1.0" encoding="utf-8"?>
-<ds:datastoreItem xmlns:ds="http://schemas.openxmlformats.org/officeDocument/2006/customXml" ds:itemID="{98C555DE-0D92-4029-9201-33B0C4C183F3}">
+<ds:datastoreItem xmlns:ds="http://schemas.openxmlformats.org/officeDocument/2006/customXml" ds:itemID="{065AE4F4-63B6-4ADE-BB8D-C1ACE7E16E64}">
   <ds:schemaRefs>
     <ds:schemaRef ds:uri="http://schemas.openxmlformats.org/officeDocument/2006/bibliography"/>
   </ds:schemaRefs>

</xml_diff>

<commit_message>
Revert "Revert "+änerungen in notizen""
This reverts commit 78f570997ca4083e4c0e2154336a8c9afff64c48.
</commit_message>
<xml_diff>
--- a/Notizen zu Sprachsteuerung_0111.docx
+++ b/Notizen zu Sprachsteuerung_0111.docx
@@ -995,10 +995,15 @@
         <w:commentReference w:id="4"/>
       </w:r>
       <w:r>
-        <w:t>. Es gibt dort ein</w:t>
-      </w:r>
-      <w:r>
-        <w:t xml:space="preserve"> Template zur Einbindung von LUIS. (</w:t>
+        <w:t xml:space="preserve">. Es gibt dort </w:t>
+      </w:r>
+      <w:proofErr w:type="gramStart"/>
+      <w:r>
+        <w:t>ein  Template</w:t>
+      </w:r>
+      <w:proofErr w:type="gramEnd"/>
+      <w:r>
+        <w:t xml:space="preserve"> zur Einbindung von LUIS. (</w:t>
       </w:r>
       <w:proofErr w:type="spellStart"/>
       <w:r>
@@ -1033,10 +1038,7 @@
         <w:t>illustriert wie man die Verbind</w:t>
       </w:r>
       <w:r>
-        <w:t>un</w:t>
-      </w:r>
-      <w:r>
-        <w:t xml:space="preserve">g zum </w:t>
+        <w:t xml:space="preserve">ung zum </w:t>
       </w:r>
       <w:proofErr w:type="spellStart"/>
       <w:r>
@@ -1044,10 +1046,15 @@
       </w:r>
       <w:proofErr w:type="spellEnd"/>
       <w:r>
-        <w:t xml:space="preserve"> Schritt für </w:t>
-      </w:r>
-      <w:r>
-        <w:t>Schritt aufbaut.</w:t>
+        <w:t xml:space="preserve"> Schritt </w:t>
+      </w:r>
+      <w:proofErr w:type="gramStart"/>
+      <w:r>
+        <w:t>für  Schritt</w:t>
+      </w:r>
+      <w:proofErr w:type="gramEnd"/>
+      <w:r>
+        <w:t xml:space="preserve"> aufbaut.</w:t>
       </w:r>
     </w:p>
     <w:p>
@@ -1095,8 +1102,13 @@
       </w:r>
     </w:p>
     <w:p>
-      <w:r>
-        <w:t xml:space="preserve">Der Bot lässt sich online, über Dritte oder in Kooperation mit einer eigenen </w:t>
+      <w:proofErr w:type="gramStart"/>
+      <w:r>
+        <w:t>Der Bot</w:t>
+      </w:r>
+      <w:proofErr w:type="gramEnd"/>
+      <w:r>
+        <w:t xml:space="preserve"> lässt sich online, über Dritte oder in Kooperation mit einer eigenen </w:t>
       </w:r>
       <w:proofErr w:type="spellStart"/>
       <w:r>
@@ -1104,21 +1116,7 @@
       </w:r>
       <w:proofErr w:type="spellEnd"/>
       <w:r>
-        <w:t xml:space="preserve"> Instanz </w:t>
-      </w:r>
-      <w:commentRangeStart w:id="5"/>
-      <w:r>
-        <w:t>verwenden</w:t>
-      </w:r>
-      <w:commentRangeEnd w:id="5"/>
-      <w:r>
-        <w:rPr>
-          <w:rStyle w:val="Kommentarzeichen"/>
-        </w:rPr>
-        <w:commentReference w:id="5"/>
-      </w:r>
-      <w:r>
-        <w:t>.</w:t>
+        <w:t xml:space="preserve"> Instanz verwenden.</w:t>
       </w:r>
     </w:p>
     <w:p>
@@ -1130,8 +1128,6 @@
           <w:lang w:val="en-US"/>
         </w:rPr>
       </w:pPr>
-      <w:bookmarkStart w:id="6" w:name="_GoBack"/>
-      <w:bookmarkEnd w:id="6"/>
       <w:r>
         <w:rPr>
           <w:rFonts w:ascii="segoe-ui_normal" w:hAnsi="segoe-ui_normal" w:cs="Arial"/>
@@ -2173,7 +2169,7 @@
         </w:rPr>
         <w:t xml:space="preserve">Azure-, Cortana-Skills-, </w:t>
       </w:r>
-      <w:commentRangeStart w:id="7"/>
+      <w:commentRangeStart w:id="5"/>
       <w:r>
         <w:rPr>
           <w:rFonts w:ascii="Segoe UI" w:hAnsi="Segoe UI" w:cs="Segoe UI"/>
@@ -2182,12 +2178,12 @@
         </w:rPr>
         <w:t>Microsoft-LUIS</w:t>
       </w:r>
-      <w:commentRangeEnd w:id="7"/>
+      <w:commentRangeEnd w:id="5"/>
       <w:r>
         <w:rPr>
           <w:rStyle w:val="Kommentarzeichen"/>
         </w:rPr>
-        <w:commentReference w:id="7"/>
+        <w:commentReference w:id="5"/>
       </w:r>
       <w:r>
         <w:rPr>
@@ -2687,7 +2683,7 @@
         </w:rPr>
         <w:t xml:space="preserve"> Android: </w:t>
       </w:r>
-      <w:commentRangeStart w:id="8"/>
+      <w:commentRangeStart w:id="6"/>
       <w:r>
         <w:rPr>
           <w:rFonts w:ascii="Segoe UI" w:hAnsi="Segoe UI" w:cs="Segoe UI"/>
@@ -2696,12 +2692,12 @@
         </w:rPr>
         <w:t>Android 4.4</w:t>
       </w:r>
-      <w:commentRangeEnd w:id="8"/>
+      <w:commentRangeEnd w:id="6"/>
       <w:r>
         <w:rPr>
           <w:rStyle w:val="Kommentarzeichen"/>
         </w:rPr>
-        <w:commentReference w:id="8"/>
+        <w:commentReference w:id="6"/>
       </w:r>
       <w:r>
         <w:rPr>
@@ -3028,7 +3024,7 @@
       <w:r>
         <w:t xml:space="preserve">). Zweitens gibt es die </w:t>
       </w:r>
-      <w:commentRangeStart w:id="9"/>
+      <w:commentRangeStart w:id="7"/>
       <w:proofErr w:type="spellStart"/>
       <w:r>
         <w:rPr>
@@ -3036,13 +3032,13 @@
         </w:rPr>
         <w:t>FormFlows</w:t>
       </w:r>
-      <w:commentRangeEnd w:id="9"/>
+      <w:commentRangeEnd w:id="7"/>
       <w:proofErr w:type="spellEnd"/>
       <w:r>
         <w:rPr>
           <w:rStyle w:val="Kommentarzeichen"/>
         </w:rPr>
-        <w:commentReference w:id="9"/>
+        <w:commentReference w:id="7"/>
       </w:r>
       <w:r>
         <w:t xml:space="preserve"> (die sich zum Gestalten eines Bots eignen, der Informationen vom User sammelt) und drittens die Bot Framework States (Bots, die zum Speichern von Informationen geeignet sind).</w:t>
@@ -3170,7 +3166,7 @@
       <w:r>
         <w:t xml:space="preserve">-&gt; eine </w:t>
       </w:r>
-      <w:commentRangeStart w:id="10"/>
+      <w:commentRangeStart w:id="8"/>
       <w:r>
         <w:t xml:space="preserve">MS </w:t>
       </w:r>
@@ -3182,12 +3178,12 @@
       <w:r>
         <w:t xml:space="preserve"> mit Passwort besitzt</w:t>
       </w:r>
-      <w:commentRangeEnd w:id="10"/>
+      <w:commentRangeEnd w:id="8"/>
       <w:r>
         <w:rPr>
           <w:rStyle w:val="Kommentarzeichen"/>
         </w:rPr>
-        <w:commentReference w:id="10"/>
+        <w:commentReference w:id="8"/>
       </w:r>
       <w:r>
         <w:t xml:space="preserve">. </w:t>
@@ -6069,16 +6065,16 @@
       <w:r>
         <w:t xml:space="preserve"> verwendet nicht 2.0 wie in der Anleitung vorgeschlagen. Deswegen kommt </w:t>
       </w:r>
-      <w:commentRangeStart w:id="11"/>
+      <w:commentRangeStart w:id="9"/>
       <w:r>
         <w:t xml:space="preserve">es möglicherweise </w:t>
       </w:r>
-      <w:commentRangeEnd w:id="11"/>
+      <w:commentRangeEnd w:id="9"/>
       <w:r>
         <w:rPr>
           <w:rStyle w:val="Kommentarzeichen"/>
         </w:rPr>
-        <w:commentReference w:id="11"/>
+        <w:commentReference w:id="9"/>
       </w:r>
       <w:r>
         <w:t>im Konfigurationsmanager zu einer abweichenden Darstellung wie folgt:</w:t>
@@ -6347,16 +6343,16 @@
       <w:r>
         <w:t xml:space="preserve"> und Antivirensystem-Einstellungsänderungen (falls Hinweise zum Netzwerkkartenzugriff kommen) lassen ein </w:t>
       </w:r>
-      <w:commentRangeStart w:id="12"/>
+      <w:commentRangeStart w:id="10"/>
       <w:r>
         <w:t>betriebsbereiten Emulator</w:t>
       </w:r>
-      <w:commentRangeEnd w:id="12"/>
+      <w:commentRangeEnd w:id="10"/>
       <w:r>
         <w:rPr>
           <w:rStyle w:val="Kommentarzeichen"/>
         </w:rPr>
-        <w:commentReference w:id="12"/>
+        <w:commentReference w:id="10"/>
       </w:r>
       <w:r>
         <w:t xml:space="preserve"> entstehen. </w:t>
@@ -9885,7 +9881,7 @@
         </w:rPr>
         <w:t xml:space="preserve"> </w:t>
       </w:r>
-      <w:commentRangeStart w:id="13"/>
+      <w:commentRangeStart w:id="11"/>
       <w:proofErr w:type="spellStart"/>
       <w:r>
         <w:rPr>
@@ -9896,13 +9892,13 @@
         </w:rPr>
         <w:t>INotifyPropertyChanged</w:t>
       </w:r>
-      <w:commentRangeEnd w:id="13"/>
+      <w:commentRangeEnd w:id="11"/>
       <w:proofErr w:type="spellEnd"/>
       <w:r>
         <w:rPr>
           <w:rStyle w:val="Kommentarzeichen"/>
         </w:rPr>
-        <w:commentReference w:id="13"/>
+        <w:commentReference w:id="11"/>
       </w:r>
       <w:r>
         <w:rPr>
@@ -12175,19 +12171,19 @@
         </w:rPr>
         <w:t xml:space="preserve">exteingabe. Folgende URL gibt überblick über Methoden, die dazu eingebunden werden </w:t>
       </w:r>
-      <w:commentRangeStart w:id="14"/>
+      <w:commentRangeStart w:id="12"/>
       <w:r>
         <w:rPr>
           <w:lang w:eastAsia="de-DE"/>
         </w:rPr>
         <w:t>müssten</w:t>
       </w:r>
-      <w:commentRangeEnd w:id="14"/>
+      <w:commentRangeEnd w:id="12"/>
       <w:r>
         <w:rPr>
           <w:rStyle w:val="Kommentarzeichen"/>
         </w:rPr>
-        <w:commentReference w:id="14"/>
+        <w:commentReference w:id="12"/>
       </w:r>
       <w:r>
         <w:rPr>
@@ -14394,19 +14390,19 @@
         </w:rPr>
         <w:t xml:space="preserve">[A-Z0-9._%+-]{1,50}@[A-Z0-9.-].[A-Z]{2,}$ </w:t>
       </w:r>
-      <w:commentRangeStart w:id="15"/>
+      <w:commentRangeStart w:id="13"/>
       <w:r>
         <w:rPr>
           <w:lang w:eastAsia="de-DE"/>
         </w:rPr>
         <w:t>soll</w:t>
       </w:r>
-      <w:commentRangeEnd w:id="15"/>
+      <w:commentRangeEnd w:id="13"/>
       <w:r>
         <w:rPr>
           <w:rStyle w:val="Kommentarzeichen"/>
         </w:rPr>
-        <w:commentReference w:id="15"/>
+        <w:commentReference w:id="13"/>
       </w:r>
       <w:r>
         <w:rPr>
@@ -16011,7 +16007,7 @@
         </w:rPr>
         <w:t xml:space="preserve"> nutzt </w:t>
       </w:r>
-      <w:commentRangeStart w:id="16"/>
+      <w:commentRangeStart w:id="14"/>
       <w:r>
         <w:rPr>
           <w:lang w:eastAsia="de-DE"/>
@@ -16024,12 +16020,12 @@
         </w:rPr>
         <w:t>ept</w:t>
       </w:r>
-      <w:commentRangeEnd w:id="16"/>
+      <w:commentRangeEnd w:id="14"/>
       <w:r>
         <w:rPr>
           <w:rStyle w:val="Kommentarzeichen"/>
         </w:rPr>
-        <w:commentReference w:id="16"/>
+        <w:commentReference w:id="14"/>
       </w:r>
       <w:r>
         <w:rPr>
@@ -16238,19 +16234,19 @@
         </w:rPr>
         <w:t>-</w:t>
       </w:r>
-      <w:commentRangeStart w:id="17"/>
+      <w:commentRangeStart w:id="15"/>
       <w:r>
         <w:rPr>
           <w:lang w:eastAsia="de-DE"/>
         </w:rPr>
         <w:t xml:space="preserve">Subskriptions-Schlüssel </w:t>
       </w:r>
-      <w:commentRangeEnd w:id="17"/>
+      <w:commentRangeEnd w:id="15"/>
       <w:r>
         <w:rPr>
           <w:rStyle w:val="Kommentarzeichen"/>
         </w:rPr>
-        <w:commentReference w:id="17"/>
+        <w:commentReference w:id="15"/>
       </w:r>
       <w:r>
         <w:rPr>
@@ -17207,21 +17203,33 @@
         <w:rPr>
           <w:lang w:eastAsia="de-DE"/>
         </w:rPr>
-        <w:t xml:space="preserve"> lässt sich eine Verbindung mit SSL herstellen. Die </w:t>
-      </w:r>
-      <w:commentRangeStart w:id="18"/>
+        <w:t xml:space="preserve"> lässt sich </w:t>
+      </w:r>
+      <w:r>
+        <w:rPr>
+          <w:lang w:eastAsia="de-DE"/>
+        </w:rPr>
+        <w:t xml:space="preserve">theoretisch </w:t>
+      </w:r>
+      <w:r>
+        <w:rPr>
+          <w:lang w:eastAsia="de-DE"/>
+        </w:rPr>
+        <w:t xml:space="preserve">eine Verbindung mit SSL herstellen. Die </w:t>
+      </w:r>
+      <w:commentRangeStart w:id="16"/>
       <w:r>
         <w:rPr>
           <w:lang w:eastAsia="de-DE"/>
         </w:rPr>
         <w:t xml:space="preserve">Baustein-Website ist </w:t>
       </w:r>
-      <w:commentRangeEnd w:id="18"/>
+      <w:commentRangeEnd w:id="16"/>
       <w:r>
         <w:rPr>
           <w:rStyle w:val="Kommentarzeichen"/>
         </w:rPr>
-        <w:commentReference w:id="18"/>
+        <w:commentReference w:id="16"/>
       </w:r>
       <w:r>
         <w:rPr>
@@ -17229,6 +17237,593 @@
         </w:rPr>
         <w:t>leider nur über http zu erreichen.</w:t>
       </w:r>
+      <w:r>
+        <w:rPr>
+          <w:lang w:eastAsia="de-DE"/>
+        </w:rPr>
+        <w:t xml:space="preserve"> Der eigentliche Haken an SSL ist jedoch, dass es auf für mehrere Plattformen entwickelten Frameworks (also im sog. </w:t>
+      </w:r>
+      <w:proofErr w:type="spellStart"/>
+      <w:r>
+        <w:rPr>
+          <w:lang w:eastAsia="de-DE"/>
+        </w:rPr>
+        <w:t>CrossplatformDeve</w:t>
+      </w:r>
+      <w:r>
+        <w:rPr>
+          <w:lang w:eastAsia="de-DE"/>
+        </w:rPr>
+        <w:t>lopment</w:t>
+      </w:r>
+      <w:proofErr w:type="spellEnd"/>
+      <w:r>
+        <w:rPr>
+          <w:lang w:eastAsia="de-DE"/>
+        </w:rPr>
+        <w:t>) nicht einsetzbar ist. Wie Tabelle 1 zeigt, gibt es z</w:t>
+      </w:r>
+      <w:r>
+        <w:rPr>
+          <w:lang w:eastAsia="de-DE"/>
+        </w:rPr>
+        <w:t xml:space="preserve">war gibt es 2 APIs die dafür den verbindungsaufbauenden </w:t>
+      </w:r>
+      <w:proofErr w:type="spellStart"/>
+      <w:r>
+        <w:rPr>
+          <w:lang w:eastAsia="de-DE"/>
+        </w:rPr>
+        <w:t>HttpClient</w:t>
+      </w:r>
+      <w:proofErr w:type="spellEnd"/>
+      <w:r>
+        <w:rPr>
+          <w:lang w:eastAsia="de-DE"/>
+        </w:rPr>
+        <w:t xml:space="preserve"> liefern, aber </w:t>
+      </w:r>
+      <w:r>
+        <w:rPr>
+          <w:lang w:eastAsia="de-DE"/>
+        </w:rPr>
+        <w:t>nur der .Net-</w:t>
+      </w:r>
+      <w:proofErr w:type="spellStart"/>
+      <w:r>
+        <w:rPr>
+          <w:lang w:eastAsia="de-DE"/>
+        </w:rPr>
+        <w:t>httpClient</w:t>
+      </w:r>
+      <w:proofErr w:type="spellEnd"/>
+      <w:r>
+        <w:rPr>
+          <w:lang w:eastAsia="de-DE"/>
+        </w:rPr>
+        <w:t xml:space="preserve"> unterstützt SSL</w:t>
+      </w:r>
+      <w:r>
+        <w:rPr>
+          <w:lang w:eastAsia="de-DE"/>
+        </w:rPr>
+        <w:t>.</w:t>
+      </w:r>
+    </w:p>
+    <w:p>
+      <w:pPr>
+        <w:pStyle w:val="Beschriftung"/>
+        <w:keepNext/>
+      </w:pPr>
+      <w:r>
+        <w:t xml:space="preserve">Tabelle </w:t>
+      </w:r>
+      <w:fldSimple w:instr=" SEQ Tabelle \* ARABIC ">
+        <w:r>
+          <w:rPr>
+            <w:noProof/>
+          </w:rPr>
+          <w:t>1</w:t>
+        </w:r>
+      </w:fldSimple>
+      <w:r>
+        <w:t xml:space="preserve"> APIs zum Steuern und Verbinden mit </w:t>
+      </w:r>
+      <w:proofErr w:type="spellStart"/>
+      <w:r>
+        <w:t>Websiten</w:t>
+      </w:r>
+      <w:proofErr w:type="spellEnd"/>
+      <w:r>
+        <w:t xml:space="preserve"> in UWP</w:t>
+      </w:r>
+    </w:p>
+    <w:tbl>
+      <w:tblPr>
+        <w:tblW w:w="0" w:type="auto"/>
+        <w:tblCellSpacing w:w="15" w:type="dxa"/>
+        <w:tblCellMar>
+          <w:top w:w="15" w:type="dxa"/>
+          <w:left w:w="15" w:type="dxa"/>
+          <w:bottom w:w="15" w:type="dxa"/>
+          <w:right w:w="15" w:type="dxa"/>
+        </w:tblCellMar>
+        <w:tblLook w:val="04A0" w:firstRow="1" w:lastRow="0" w:firstColumn="1" w:lastColumn="0" w:noHBand="0" w:noVBand="1"/>
+      </w:tblPr>
+      <w:tblGrid>
+        <w:gridCol w:w="3066"/>
+        <w:gridCol w:w="3224"/>
+        <w:gridCol w:w="2782"/>
+      </w:tblGrid>
+      <w:tr>
+        <w:trPr>
+          <w:tblCellSpacing w:w="15" w:type="dxa"/>
+        </w:trPr>
+        <w:tc>
+          <w:tcPr>
+            <w:tcW w:w="0" w:type="auto"/>
+            <w:vAlign w:val="center"/>
+            <w:hideMark/>
+          </w:tcPr>
+          <w:p>
+            <w:pPr>
+              <w:spacing w:after="0" w:line="240" w:lineRule="auto"/>
+              <w:rPr>
+                <w:rFonts w:eastAsia="Times New Roman" w:cstheme="minorHAnsi"/>
+                <w:sz w:val="24"/>
+                <w:szCs w:val="24"/>
+                <w:lang w:eastAsia="de-DE"/>
+              </w:rPr>
+            </w:pPr>
+            <w:r>
+              <w:rPr>
+                <w:rFonts w:eastAsia="Times New Roman" w:cstheme="minorHAnsi"/>
+                <w:b/>
+                <w:bCs/>
+                <w:sz w:val="24"/>
+                <w:szCs w:val="24"/>
+                <w:lang w:eastAsia="de-DE"/>
+              </w:rPr>
+              <w:t>API</w:t>
+            </w:r>
+          </w:p>
+        </w:tc>
+        <w:tc>
+          <w:tcPr>
+            <w:tcW w:w="0" w:type="auto"/>
+            <w:vAlign w:val="center"/>
+            <w:hideMark/>
+          </w:tcPr>
+          <w:p>
+            <w:pPr>
+              <w:spacing w:after="0" w:line="240" w:lineRule="auto"/>
+              <w:rPr>
+                <w:rFonts w:eastAsia="Times New Roman" w:cstheme="minorHAnsi"/>
+                <w:sz w:val="24"/>
+                <w:szCs w:val="24"/>
+                <w:lang w:eastAsia="de-DE"/>
+              </w:rPr>
+            </w:pPr>
+            <w:r>
+              <w:rPr>
+                <w:rFonts w:eastAsia="Times New Roman" w:cstheme="minorHAnsi"/>
+                <w:b/>
+                <w:bCs/>
+                <w:sz w:val="24"/>
+                <w:szCs w:val="24"/>
+                <w:lang w:eastAsia="de-DE"/>
+              </w:rPr>
+              <w:t>OS Versions</w:t>
+            </w:r>
+          </w:p>
+        </w:tc>
+        <w:tc>
+          <w:tcPr>
+            <w:tcW w:w="0" w:type="auto"/>
+            <w:vAlign w:val="center"/>
+            <w:hideMark/>
+          </w:tcPr>
+          <w:p>
+            <w:pPr>
+              <w:spacing w:after="0" w:line="240" w:lineRule="auto"/>
+              <w:rPr>
+                <w:rFonts w:eastAsia="Times New Roman" w:cstheme="minorHAnsi"/>
+                <w:sz w:val="24"/>
+                <w:szCs w:val="24"/>
+                <w:lang w:eastAsia="de-DE"/>
+              </w:rPr>
+            </w:pPr>
+            <w:proofErr w:type="spellStart"/>
+            <w:r>
+              <w:rPr>
+                <w:rFonts w:eastAsia="Times New Roman" w:cstheme="minorHAnsi"/>
+                <w:b/>
+                <w:bCs/>
+                <w:sz w:val="24"/>
+                <w:szCs w:val="24"/>
+                <w:lang w:eastAsia="de-DE"/>
+              </w:rPr>
+              <w:t>Supported</w:t>
+            </w:r>
+            <w:proofErr w:type="spellEnd"/>
+            <w:r>
+              <w:rPr>
+                <w:rFonts w:eastAsia="Times New Roman" w:cstheme="minorHAnsi"/>
+                <w:b/>
+                <w:bCs/>
+                <w:sz w:val="24"/>
+                <w:szCs w:val="24"/>
+                <w:lang w:eastAsia="de-DE"/>
+              </w:rPr>
+              <w:t xml:space="preserve"> </w:t>
+            </w:r>
+            <w:proofErr w:type="spellStart"/>
+            <w:r>
+              <w:rPr>
+                <w:rFonts w:eastAsia="Times New Roman" w:cstheme="minorHAnsi"/>
+                <w:b/>
+                <w:bCs/>
+                <w:sz w:val="24"/>
+                <w:szCs w:val="24"/>
+                <w:lang w:eastAsia="de-DE"/>
+              </w:rPr>
+              <w:t>Languages</w:t>
+            </w:r>
+            <w:proofErr w:type="spellEnd"/>
+          </w:p>
+        </w:tc>
+      </w:tr>
+      <w:tr>
+        <w:trPr>
+          <w:tblCellSpacing w:w="15" w:type="dxa"/>
+        </w:trPr>
+        <w:tc>
+          <w:tcPr>
+            <w:tcW w:w="0" w:type="auto"/>
+            <w:vAlign w:val="center"/>
+            <w:hideMark/>
+          </w:tcPr>
+          <w:p>
+            <w:pPr>
+              <w:spacing w:after="0" w:line="240" w:lineRule="auto"/>
+              <w:rPr>
+                <w:rFonts w:eastAsia="Times New Roman" w:cstheme="minorHAnsi"/>
+                <w:sz w:val="24"/>
+                <w:szCs w:val="24"/>
+                <w:lang w:eastAsia="de-DE"/>
+              </w:rPr>
+            </w:pPr>
+            <w:proofErr w:type="spellStart"/>
+            <w:r>
+              <w:rPr>
+                <w:rFonts w:eastAsia="Times New Roman" w:cstheme="minorHAnsi"/>
+                <w:sz w:val="24"/>
+                <w:szCs w:val="24"/>
+                <w:lang w:eastAsia="de-DE"/>
+              </w:rPr>
+              <w:t>System.Net.Http.HttpClient</w:t>
+            </w:r>
+            <w:proofErr w:type="spellEnd"/>
+          </w:p>
+        </w:tc>
+        <w:tc>
+          <w:tcPr>
+            <w:tcW w:w="0" w:type="auto"/>
+            <w:vAlign w:val="center"/>
+            <w:hideMark/>
+          </w:tcPr>
+          <w:p>
+            <w:pPr>
+              <w:spacing w:after="0" w:line="240" w:lineRule="auto"/>
+              <w:rPr>
+                <w:rFonts w:eastAsia="Times New Roman" w:cstheme="minorHAnsi"/>
+                <w:sz w:val="24"/>
+                <w:szCs w:val="24"/>
+                <w:lang w:eastAsia="de-DE"/>
+              </w:rPr>
+            </w:pPr>
+            <w:r>
+              <w:rPr>
+                <w:rFonts w:eastAsia="Times New Roman" w:cstheme="minorHAnsi"/>
+                <w:sz w:val="24"/>
+                <w:szCs w:val="24"/>
+                <w:lang w:eastAsia="de-DE"/>
+              </w:rPr>
+              <w:t xml:space="preserve">Windows, Windows Phone 8 </w:t>
+            </w:r>
+            <w:proofErr w:type="spellStart"/>
+            <w:r>
+              <w:rPr>
+                <w:rFonts w:eastAsia="Times New Roman" w:cstheme="minorHAnsi"/>
+                <w:sz w:val="24"/>
+                <w:szCs w:val="24"/>
+                <w:lang w:eastAsia="de-DE"/>
+              </w:rPr>
+              <w:t>onwards</w:t>
+            </w:r>
+            <w:proofErr w:type="spellEnd"/>
+          </w:p>
+        </w:tc>
+        <w:tc>
+          <w:tcPr>
+            <w:tcW w:w="0" w:type="auto"/>
+            <w:vAlign w:val="center"/>
+            <w:hideMark/>
+          </w:tcPr>
+          <w:p>
+            <w:pPr>
+              <w:spacing w:after="0" w:line="240" w:lineRule="auto"/>
+              <w:rPr>
+                <w:rFonts w:eastAsia="Times New Roman" w:cstheme="minorHAnsi"/>
+                <w:sz w:val="24"/>
+                <w:szCs w:val="24"/>
+                <w:lang w:eastAsia="de-DE"/>
+              </w:rPr>
+            </w:pPr>
+            <w:r>
+              <w:rPr>
+                <w:rFonts w:eastAsia="Times New Roman" w:cstheme="minorHAnsi"/>
+                <w:sz w:val="24"/>
+                <w:szCs w:val="24"/>
+                <w:lang w:eastAsia="de-DE"/>
+              </w:rPr>
+              <w:t xml:space="preserve">.NET </w:t>
+            </w:r>
+            <w:proofErr w:type="spellStart"/>
+            <w:r>
+              <w:rPr>
+                <w:rFonts w:eastAsia="Times New Roman" w:cstheme="minorHAnsi"/>
+                <w:sz w:val="24"/>
+                <w:szCs w:val="24"/>
+                <w:lang w:eastAsia="de-DE"/>
+              </w:rPr>
+              <w:t>languages</w:t>
+            </w:r>
+            <w:proofErr w:type="spellEnd"/>
+            <w:r>
+              <w:rPr>
+                <w:rFonts w:eastAsia="Times New Roman" w:cstheme="minorHAnsi"/>
+                <w:sz w:val="24"/>
+                <w:szCs w:val="24"/>
+                <w:lang w:eastAsia="de-DE"/>
+              </w:rPr>
+              <w:t xml:space="preserve"> </w:t>
+            </w:r>
+            <w:proofErr w:type="spellStart"/>
+            <w:r>
+              <w:rPr>
+                <w:rFonts w:eastAsia="Times New Roman" w:cstheme="minorHAnsi"/>
+                <w:sz w:val="24"/>
+                <w:szCs w:val="24"/>
+                <w:lang w:eastAsia="de-DE"/>
+              </w:rPr>
+              <w:t>only</w:t>
+            </w:r>
+            <w:proofErr w:type="spellEnd"/>
+          </w:p>
+        </w:tc>
+      </w:tr>
+      <w:tr>
+        <w:trPr>
+          <w:tblCellSpacing w:w="15" w:type="dxa"/>
+        </w:trPr>
+        <w:tc>
+          <w:tcPr>
+            <w:tcW w:w="0" w:type="auto"/>
+            <w:vAlign w:val="center"/>
+            <w:hideMark/>
+          </w:tcPr>
+          <w:p>
+            <w:pPr>
+              <w:spacing w:after="0" w:line="240" w:lineRule="auto"/>
+              <w:rPr>
+                <w:rFonts w:eastAsia="Times New Roman" w:cstheme="minorHAnsi"/>
+                <w:sz w:val="24"/>
+                <w:szCs w:val="24"/>
+                <w:lang w:eastAsia="de-DE"/>
+              </w:rPr>
+            </w:pPr>
+            <w:proofErr w:type="spellStart"/>
+            <w:r>
+              <w:rPr>
+                <w:rFonts w:eastAsia="Times New Roman" w:cstheme="minorHAnsi"/>
+                <w:sz w:val="24"/>
+                <w:szCs w:val="24"/>
+                <w:lang w:eastAsia="de-DE"/>
+              </w:rPr>
+              <w:t>Windows.Web.Http.HttpClient</w:t>
+            </w:r>
+            <w:proofErr w:type="spellEnd"/>
+          </w:p>
+        </w:tc>
+        <w:tc>
+          <w:tcPr>
+            <w:tcW w:w="0" w:type="auto"/>
+            <w:vAlign w:val="center"/>
+            <w:hideMark/>
+          </w:tcPr>
+          <w:p>
+            <w:pPr>
+              <w:spacing w:after="0" w:line="240" w:lineRule="auto"/>
+              <w:rPr>
+                <w:rFonts w:eastAsia="Times New Roman" w:cstheme="minorHAnsi"/>
+                <w:sz w:val="24"/>
+                <w:szCs w:val="24"/>
+                <w:lang w:eastAsia="de-DE"/>
+              </w:rPr>
+            </w:pPr>
+            <w:r>
+              <w:rPr>
+                <w:rFonts w:eastAsia="Times New Roman" w:cstheme="minorHAnsi"/>
+                <w:sz w:val="24"/>
+                <w:szCs w:val="24"/>
+                <w:lang w:eastAsia="de-DE"/>
+              </w:rPr>
+              <w:t xml:space="preserve">Windows, Windows Phone 8.1 </w:t>
+            </w:r>
+            <w:proofErr w:type="spellStart"/>
+            <w:r>
+              <w:rPr>
+                <w:rFonts w:eastAsia="Times New Roman" w:cstheme="minorHAnsi"/>
+                <w:sz w:val="24"/>
+                <w:szCs w:val="24"/>
+                <w:lang w:eastAsia="de-DE"/>
+              </w:rPr>
+              <w:t>onwards</w:t>
+            </w:r>
+            <w:proofErr w:type="spellEnd"/>
+          </w:p>
+        </w:tc>
+        <w:tc>
+          <w:tcPr>
+            <w:tcW w:w="0" w:type="auto"/>
+            <w:vAlign w:val="center"/>
+            <w:hideMark/>
+          </w:tcPr>
+          <w:p>
+            <w:pPr>
+              <w:spacing w:after="0" w:line="240" w:lineRule="auto"/>
+              <w:rPr>
+                <w:rFonts w:eastAsia="Times New Roman" w:cstheme="minorHAnsi"/>
+                <w:sz w:val="24"/>
+                <w:szCs w:val="24"/>
+                <w:lang w:eastAsia="de-DE"/>
+              </w:rPr>
+            </w:pPr>
+            <w:r>
+              <w:rPr>
+                <w:rFonts w:eastAsia="Times New Roman" w:cstheme="minorHAnsi"/>
+                <w:sz w:val="24"/>
+                <w:szCs w:val="24"/>
+                <w:lang w:eastAsia="de-DE"/>
+              </w:rPr>
+              <w:t xml:space="preserve">All Windows Store </w:t>
+            </w:r>
+            <w:proofErr w:type="spellStart"/>
+            <w:r>
+              <w:rPr>
+                <w:rFonts w:eastAsia="Times New Roman" w:cstheme="minorHAnsi"/>
+                <w:sz w:val="24"/>
+                <w:szCs w:val="24"/>
+                <w:lang w:eastAsia="de-DE"/>
+              </w:rPr>
+              <w:t>app</w:t>
+            </w:r>
+            <w:proofErr w:type="spellEnd"/>
+            <w:r>
+              <w:rPr>
+                <w:rFonts w:eastAsia="Times New Roman" w:cstheme="minorHAnsi"/>
+                <w:sz w:val="24"/>
+                <w:szCs w:val="24"/>
+                <w:lang w:eastAsia="de-DE"/>
+              </w:rPr>
+              <w:t xml:space="preserve"> </w:t>
+            </w:r>
+            <w:proofErr w:type="spellStart"/>
+            <w:r>
+              <w:rPr>
+                <w:rFonts w:eastAsia="Times New Roman" w:cstheme="minorHAnsi"/>
+                <w:sz w:val="24"/>
+                <w:szCs w:val="24"/>
+                <w:lang w:eastAsia="de-DE"/>
+              </w:rPr>
+              <w:t>languages</w:t>
+            </w:r>
+            <w:proofErr w:type="spellEnd"/>
+          </w:p>
+        </w:tc>
+      </w:tr>
+    </w:tbl>
+    <w:p>
+      <w:pPr>
+        <w:rPr>
+          <w:lang w:eastAsia="de-DE"/>
+        </w:rPr>
+      </w:pPr>
+    </w:p>
+    <w:p>
+      <w:pPr>
+        <w:rPr>
+          <w:lang w:eastAsia="de-DE"/>
+        </w:rPr>
+      </w:pPr>
+      <w:r>
+        <w:rPr>
+          <w:lang w:eastAsia="de-DE"/>
+        </w:rPr>
+        <w:t xml:space="preserve">Quelle: </w:t>
+      </w:r>
+      <w:hyperlink r:id="rId93" w:history="1">
+        <w:r>
+          <w:rPr>
+            <w:rStyle w:val="Hyperlink"/>
+            <w:lang w:eastAsia="de-DE"/>
+          </w:rPr>
+          <w:t>https://blogs.windows.com/buildingapps/2015/11/23/demystifying-httpclient-apis-in-the-universal-windows-platform/</w:t>
+        </w:r>
+      </w:hyperlink>
+    </w:p>
+    <w:p>
+      <w:pPr>
+        <w:rPr>
+          <w:lang w:eastAsia="de-DE"/>
+        </w:rPr>
+      </w:pPr>
+    </w:p>
+    <w:p>
+      <w:pPr>
+        <w:rPr>
+          <w:lang w:eastAsia="de-DE"/>
+        </w:rPr>
+      </w:pPr>
+      <w:r>
+        <w:rPr>
+          <w:lang w:eastAsia="de-DE"/>
+        </w:rPr>
+        <w:t xml:space="preserve">In der </w:t>
+      </w:r>
+      <w:proofErr w:type="spellStart"/>
+      <w:r>
+        <w:rPr>
+          <w:lang w:eastAsia="de-DE"/>
+        </w:rPr>
+        <w:t>ListenToMe</w:t>
+      </w:r>
+      <w:proofErr w:type="spellEnd"/>
+      <w:r>
+        <w:rPr>
+          <w:lang w:eastAsia="de-DE"/>
+        </w:rPr>
+        <w:t xml:space="preserve">-App wird die Web-API verwendet. Das bedeutet, dass sie Webverbindung ungesichert ist, aber dass die App portabel ist auf mehrere Plattformen. Die Abbildung zeigt einen Versuch eine https-Verbindung mit </w:t>
+      </w:r>
+      <w:proofErr w:type="spellStart"/>
+      <w:r>
+        <w:rPr>
+          <w:lang w:eastAsia="de-DE"/>
+        </w:rPr>
+        <w:t>StreamSockets</w:t>
+      </w:r>
+      <w:proofErr w:type="spellEnd"/>
+      <w:r>
+        <w:rPr>
+          <w:lang w:eastAsia="de-DE"/>
+        </w:rPr>
+        <w:t xml:space="preserve"> auf einer http-Seite aufzubauen.</w:t>
+      </w:r>
+    </w:p>
+    <w:p>
+      <w:pPr>
+        <w:rPr>
+          <w:lang w:eastAsia="de-DE"/>
+        </w:rPr>
+      </w:pPr>
+    </w:p>
+    <w:p>
+      <w:pPr>
+        <w:rPr>
+          <w:lang w:eastAsia="de-DE"/>
+        </w:rPr>
+      </w:pPr>
     </w:p>
     <w:p>
       <w:pPr>
@@ -17255,7 +17850,7 @@
                     <pic:cNvPicPr/>
                   </pic:nvPicPr>
                   <pic:blipFill>
-                    <a:blip r:embed="rId93"/>
+                    <a:blip r:embed="rId94"/>
                     <a:stretch>
                       <a:fillRect/>
                     </a:stretch>
@@ -17304,6 +17899,31 @@
           <w:lang w:eastAsia="de-DE"/>
         </w:rPr>
       </w:pPr>
+      <w:r>
+        <w:rPr>
+          <w:lang w:eastAsia="de-DE"/>
+        </w:rPr>
+        <w:lastRenderedPageBreak/>
+        <w:t xml:space="preserve">Auch andere Leute haben sich mit diesem Problem schon auseinandergesetzt. </w:t>
+      </w:r>
+      <w:hyperlink r:id="rId95" w:history="1">
+        <w:r>
+          <w:rPr>
+            <w:rStyle w:val="Hyperlink"/>
+            <w:lang w:eastAsia="de-DE"/>
+          </w:rPr>
+          <w:t>https://stackoverflow.com/questions/39237553/how-to-properly-establish-ssl-connection-from-uwp-app-to-webapi-using-httpclient</w:t>
+        </w:r>
+      </w:hyperlink>
+    </w:p>
+    <w:p>
+      <w:pPr>
+        <w:rPr>
+          <w:lang w:eastAsia="de-DE"/>
+        </w:rPr>
+      </w:pPr>
+      <w:bookmarkStart w:id="17" w:name="_GoBack"/>
+      <w:bookmarkEnd w:id="17"/>
     </w:p>
     <w:sectPr>
       <w:pgSz w:w="11906" w:h="16838"/>
@@ -17470,7 +18090,7 @@
       </w:r>
     </w:p>
   </w:comment>
-  <w:comment w:id="5" w:author="Friederike Geissler" w:date="2017-11-15T10:16:00Z" w:initials="FG">
+  <w:comment w:id="5" w:author="Friederike Geissler" w:date="2017-09-06T15:22:00Z" w:initials="FG">
     <w:p>
       <w:pPr>
         <w:pStyle w:val="Kommentartext"/>
@@ -17481,503 +18101,341 @@
         </w:rPr>
         <w:annotationRef/>
       </w:r>
-      <w:proofErr w:type="spellStart"/>
-      <w:r>
-        <w:t>BotService</w:t>
-      </w:r>
-      <w:proofErr w:type="spellEnd"/>
-      <w:r>
+      <w:r>
+        <w:t xml:space="preserve">Das ist problematisch, denn dies lässt sich nur mit gültigem </w:t>
+      </w:r>
+      <w:proofErr w:type="spellStart"/>
+      <w:r>
+        <w:t>Azure</w:t>
+      </w:r>
+      <w:proofErr w:type="spellEnd"/>
+      <w:r>
+        <w:t xml:space="preserve"> Account (soweit ich es überblicke) anlegen. Preislich ist es bis 10.000 Transaktionen pro Monat kostenlos, dann 64Cent/1000Transaktionen</w:t>
+      </w:r>
+    </w:p>
+  </w:comment>
+  <w:comment w:id="6" w:author="Friederike Geissler" w:date="2017-09-06T11:20:00Z" w:initials="FG">
+    <w:p>
+      <w:pPr>
+        <w:pStyle w:val="Kommentartext"/>
+      </w:pPr>
+      <w:r>
+        <w:rPr>
+          <w:rStyle w:val="Kommentarzeichen"/>
+        </w:rPr>
+        <w:annotationRef/>
+      </w:r>
+      <w:r>
+        <w:t xml:space="preserve">Mein Handy hat leider 4.3. </w:t>
+      </w:r>
+      <w:proofErr w:type="spellStart"/>
+      <w:r>
+        <w:t>ToDo</w:t>
+      </w:r>
+      <w:proofErr w:type="spellEnd"/>
+      <w:r>
+        <w:t xml:space="preserve"> klären, wie ich das gelöst bekomme.</w:t>
+      </w:r>
+    </w:p>
+  </w:comment>
+  <w:comment w:id="7" w:author="Friederike Geissler" w:date="2017-09-06T14:40:00Z" w:initials="FG">
+    <w:p>
+      <w:pPr>
+        <w:pStyle w:val="Kommentartext"/>
+      </w:pPr>
+      <w:r>
+        <w:rPr>
+          <w:rStyle w:val="Kommentarzeichen"/>
+        </w:rPr>
+        <w:annotationRef/>
+      </w:r>
+      <w:r>
+        <w:t xml:space="preserve">Das scheint der Idealansatz für die </w:t>
+      </w:r>
+      <w:proofErr w:type="spellStart"/>
+      <w:r>
+        <w:t>FormularApp</w:t>
+      </w:r>
+      <w:proofErr w:type="spellEnd"/>
+      <w:r>
+        <w:t xml:space="preserve"> zu sein.</w:t>
+      </w:r>
+    </w:p>
+  </w:comment>
+  <w:comment w:id="8" w:author="Friederike Geissler" w:date="2017-09-06T14:44:00Z" w:initials="FG">
+    <w:p>
+      <w:pPr>
+        <w:pStyle w:val="Kommentartext"/>
+      </w:pPr>
+      <w:r>
+        <w:rPr>
+          <w:rStyle w:val="Kommentarzeichen"/>
+        </w:rPr>
+        <w:annotationRef/>
+      </w:r>
+      <w:proofErr w:type="spellStart"/>
+      <w:r>
+        <w:t>toDo</w:t>
+      </w:r>
+      <w:proofErr w:type="spellEnd"/>
+    </w:p>
+  </w:comment>
+  <w:comment w:id="9" w:author="Friederike Geissler" w:date="2017-09-11T08:39:00Z" w:initials="FG">
+    <w:p>
+      <w:r>
+        <w:rPr>
+          <w:rStyle w:val="Kommentarzeichen"/>
+        </w:rPr>
+        <w:annotationRef/>
+      </w:r>
+      <w:r>
+        <w:t>Nö. Andere Dinge laufen da ebenfalls aus dem Ruder.</w:t>
+      </w:r>
+    </w:p>
+    <w:p>
+      <w:r>
+        <w:t>Zum Beispiel die Projektreferenzen.</w:t>
+      </w:r>
+    </w:p>
+    <w:p>
+      <w:r>
+        <w:t>Eigentlich sollte die UWP da auswählbar sein, ist sie aber nicht.</w:t>
+      </w:r>
+    </w:p>
+    <w:p>
+      <w:pPr>
+        <w:pStyle w:val="Kommentartext"/>
+      </w:pPr>
+    </w:p>
+  </w:comment>
+  <w:comment w:id="10" w:author="Friederike Geissler" w:date="2017-09-11T10:59:00Z" w:initials="FG">
+    <w:p>
+      <w:pPr>
+        <w:pStyle w:val="Kommentartext"/>
+      </w:pPr>
+      <w:r>
+        <w:rPr>
+          <w:rStyle w:val="Kommentarzeichen"/>
+        </w:rPr>
+        <w:annotationRef/>
+      </w:r>
+      <w:r>
+        <w:t>Ich rate zur 86er-Zielversion des Debuggers. Bei mir kamen Fehler in der 64er Version, die Ausgabe meinte es sei nicht möglich die Versionen um zu übersetzen.</w:t>
+      </w:r>
+    </w:p>
+    <w:p>
+      <w:pPr>
+        <w:pStyle w:val="Kommentartext"/>
+      </w:pPr>
+    </w:p>
+  </w:comment>
+  <w:comment w:id="11" w:author="Friederike Geissler" w:date="2017-09-11T12:16:00Z" w:initials="FG">
+    <w:p>
+      <w:pPr>
+        <w:pStyle w:val="Kommentartext"/>
+      </w:pPr>
+      <w:r>
+        <w:rPr>
+          <w:rStyle w:val="Kommentarzeichen"/>
+        </w:rPr>
+        <w:annotationRef/>
+      </w:r>
+      <w:r>
+        <w:t>Publisher-</w:t>
+      </w:r>
+      <w:proofErr w:type="spellStart"/>
+      <w:r>
+        <w:t>Suscriber</w:t>
+      </w:r>
+      <w:proofErr w:type="spellEnd"/>
+      <w:r>
+        <w:t xml:space="preserve"> Beziehung</w:t>
+      </w:r>
+    </w:p>
+  </w:comment>
+  <w:comment w:id="12" w:author="Friederike Geissler" w:date="2017-09-18T19:13:00Z" w:initials="FG">
+    <w:p>
+      <w:pPr>
+        <w:pStyle w:val="Kommentartext"/>
+      </w:pPr>
+      <w:r>
+        <w:rPr>
+          <w:rStyle w:val="Kommentarzeichen"/>
+        </w:rPr>
+        <w:annotationRef/>
+      </w:r>
+      <w:r>
+        <w:t xml:space="preserve">Hat bei mir noch nicht funktioniert, die Entwicklungsumgebung weigert sich da momentan noch eigene Eventhandler für </w:t>
+      </w:r>
+      <w:proofErr w:type="spellStart"/>
+      <w:r>
+        <w:t>TextChanged</w:t>
+      </w:r>
+      <w:proofErr w:type="spellEnd"/>
+      <w:r>
+        <w:t xml:space="preserve"> zu generieren. </w:t>
+      </w:r>
+      <w:r>
+        <w:sym w:font="Wingdings" w:char="F04C"/>
+      </w:r>
+    </w:p>
+  </w:comment>
+  <w:comment w:id="13" w:author="Friederike Geissler" w:date="2017-10-26T16:05:00Z" w:initials="FG">
+    <w:p>
+      <w:pPr>
+        <w:pStyle w:val="Kommentartext"/>
+      </w:pPr>
+      <w:r>
+        <w:rPr>
+          <w:rStyle w:val="Kommentarzeichen"/>
+        </w:rPr>
+        <w:annotationRef/>
+      </w:r>
+      <w:r>
+        <w:t>Und ich sage hier soll, denn das tut es bei mir bislang nicht.</w:t>
+      </w:r>
+    </w:p>
+  </w:comment>
+  <w:comment w:id="14" w:author="Friederike Geissler" w:date="2017-10-23T10:41:00Z" w:initials="FG">
+    <w:p>
+      <w:pPr>
+        <w:rPr>
+          <w:lang w:eastAsia="de-DE"/>
+        </w:rPr>
+      </w:pPr>
+      <w:r>
+        <w:rPr>
+          <w:rStyle w:val="Kommentarzeichen"/>
+        </w:rPr>
+        <w:annotationRef/>
+      </w:r>
+      <w:proofErr w:type="spellStart"/>
+      <w:r>
+        <w:rPr>
+          <w:lang w:eastAsia="de-DE"/>
+        </w:rPr>
+        <w:t>TOdo</w:t>
+      </w:r>
+      <w:proofErr w:type="spellEnd"/>
+      <w:r>
+        <w:rPr>
+          <w:lang w:eastAsia="de-DE"/>
+        </w:rPr>
+        <w:t>: Beispielprojekt testen; erforschen, ob dies mit einem LUIS-Bot geht</w:t>
+      </w:r>
+    </w:p>
+    <w:p>
+      <w:pPr>
+        <w:rPr>
+          <w:lang w:eastAsia="de-DE"/>
+        </w:rPr>
+      </w:pPr>
+    </w:p>
+    <w:p>
+      <w:pPr>
+        <w:rPr>
+          <w:lang w:eastAsia="de-DE"/>
+        </w:rPr>
+      </w:pPr>
+      <w:proofErr w:type="spellStart"/>
+      <w:r>
+        <w:rPr>
+          <w:lang w:eastAsia="de-DE"/>
+        </w:rPr>
+        <w:t>Commenting</w:t>
+      </w:r>
+      <w:proofErr w:type="spellEnd"/>
+      <w:r>
+        <w:rPr>
+          <w:lang w:eastAsia="de-DE"/>
+        </w:rPr>
         <w:t xml:space="preserve"> </w:t>
       </w:r>
-      <w:r>
-        <w:t xml:space="preserve">Framework </w:t>
-      </w:r>
-      <w:proofErr w:type="spellStart"/>
-      <w:r>
-        <w:t>LuisAppService</w:t>
-      </w:r>
-      <w:proofErr w:type="spellEnd"/>
-      <w:r>
-        <w:t xml:space="preserve">, </w:t>
-      </w:r>
-      <w:proofErr w:type="spellStart"/>
-      <w:r>
-        <w:t>Mic</w:t>
-      </w:r>
-      <w:proofErr w:type="spellEnd"/>
-      <w:r>
-        <w:t xml:space="preserve"> </w:t>
-      </w:r>
-      <w:proofErr w:type="spellStart"/>
-      <w:r>
-        <w:t>Ap</w:t>
-      </w:r>
-      <w:proofErr w:type="spellEnd"/>
-      <w:r>
-        <w:t xml:space="preserve"> ID </w:t>
-      </w:r>
-      <w:r>
-        <w:t>a1ae6100-bab3-4858-8033-f65f5c7ef74b</w:t>
-      </w:r>
-    </w:p>
+      <w:proofErr w:type="spellStart"/>
+      <w:r>
+        <w:rPr>
+          <w:lang w:eastAsia="de-DE"/>
+        </w:rPr>
+        <w:t>myself</w:t>
+      </w:r>
+      <w:proofErr w:type="spellEnd"/>
+      <w:r>
+        <w:rPr>
+          <w:lang w:eastAsia="de-DE"/>
+        </w:rPr>
+        <w:t xml:space="preserve">: Voll dämlich. Natürlich funktionieren ohne Internetverbindung keine </w:t>
+      </w:r>
+      <w:proofErr w:type="spellStart"/>
+      <w:r>
+        <w:rPr>
+          <w:lang w:eastAsia="de-DE"/>
+        </w:rPr>
+        <w:t>Commits</w:t>
+      </w:r>
+      <w:proofErr w:type="spellEnd"/>
+      <w:r>
+        <w:rPr>
+          <w:lang w:eastAsia="de-DE"/>
+        </w:rPr>
+        <w:t xml:space="preserve"> zu </w:t>
+      </w:r>
+      <w:proofErr w:type="spellStart"/>
+      <w:r>
+        <w:rPr>
+          <w:lang w:eastAsia="de-DE"/>
+        </w:rPr>
+        <w:t>github</w:t>
+      </w:r>
+      <w:proofErr w:type="spellEnd"/>
+      <w:r>
+        <w:rPr>
+          <w:lang w:eastAsia="de-DE"/>
+        </w:rPr>
+        <w:t>!</w:t>
+      </w:r>
+    </w:p>
+  </w:comment>
+  <w:comment w:id="15" w:author="Friederike Geissler" w:date="2017-11-08T09:59:00Z" w:initials="FG">
     <w:p>
       <w:pPr>
         <w:pStyle w:val="Kommentartext"/>
       </w:pPr>
-      <w:proofErr w:type="spellStart"/>
-      <w:r>
-        <w:t>Pw</w:t>
-      </w:r>
-      <w:proofErr w:type="spellEnd"/>
-      <w:r>
-        <w:t xml:space="preserve">: </w:t>
-      </w:r>
-      <w:r>
-        <w:t>rsKMF</w:t>
-      </w:r>
+      <w:r>
+        <w:rPr>
+          <w:rStyle w:val="Kommentarzeichen"/>
+        </w:rPr>
+        <w:annotationRef/>
+      </w:r>
+      <w:r>
+        <w:t>0bf2361c687a4952a1b1c5e1e8718837</w:t>
+      </w:r>
+      <w:r>
+        <w:t xml:space="preserve"> (EU)</w:t>
+      </w:r>
+    </w:p>
+    <w:p>
+      <w:pPr>
+        <w:pStyle w:val="Kommentartext"/>
+      </w:pPr>
+      <w:r>
+        <w:t>499b2f80014047168cf1e56b32fa7d41</w:t>
+      </w:r>
+      <w:r>
+        <w:t xml:space="preserve"> (</w:t>
+      </w:r>
+      <w:proofErr w:type="spellStart"/>
       <w:proofErr w:type="gramStart"/>
       <w:r>
-        <w:t>54?cktitQCFN</w:t>
-      </w:r>
+        <w:t>US,Ost</w:t>
+      </w:r>
+      <w:proofErr w:type="spellEnd"/>
       <w:proofErr w:type="gramEnd"/>
       <w:r>
-        <w:t>252#&lt;*</w:t>
-      </w:r>
-    </w:p>
-    <w:p>
-      <w:pPr>
-        <w:pStyle w:val="Kommentartext"/>
-      </w:pPr>
-    </w:p>
-    <w:p>
-      <w:pPr>
-        <w:pStyle w:val="Kommentartext"/>
-      </w:pPr>
-      <w:proofErr w:type="spellStart"/>
-      <w:r>
-        <w:t>Azure</w:t>
-      </w:r>
-      <w:proofErr w:type="spellEnd"/>
-      <w:r>
-        <w:t xml:space="preserve">: </w:t>
-      </w:r>
-      <w:r>
-        <w:t>5c790b8c-a658-4cee-9ea0-e23c4aee66e7</w:t>
-      </w:r>
-    </w:p>
-    <w:p>
-      <w:pPr>
-        <w:pStyle w:val="Kommentartext"/>
-      </w:pPr>
-      <w:proofErr w:type="spellStart"/>
-      <w:r>
-        <w:t>Pw</w:t>
-      </w:r>
-      <w:proofErr w:type="spellEnd"/>
-      <w:r>
-        <w:t xml:space="preserve">: </w:t>
-      </w:r>
-      <w:r>
-        <w:t>ahvHQ153&gt;mvwwJQUYO60(</w:t>
-      </w:r>
-      <w:proofErr w:type="gramStart"/>
-      <w:r>
-        <w:t>_[</w:t>
-      </w:r>
-      <w:proofErr w:type="gramEnd"/>
-    </w:p>
-    <w:p>
-      <w:pPr>
-        <w:pStyle w:val="Kommentartext"/>
-      </w:pPr>
-    </w:p>
-    <w:p>
-      <w:pPr>
-        <w:pStyle w:val="Kommentartext"/>
-      </w:pPr>
-      <w:r>
-        <w:t xml:space="preserve">Azure2: </w:t>
-      </w:r>
-      <w:r>
-        <w:t>dc1c83d2-0d0d-4769-87b9-cdd7b2977ea0</w:t>
-      </w:r>
-    </w:p>
-    <w:p>
-      <w:pPr>
-        <w:pStyle w:val="Kommentartext"/>
-      </w:pPr>
-      <w:proofErr w:type="spellStart"/>
-      <w:r>
-        <w:t>Pw</w:t>
-      </w:r>
-      <w:proofErr w:type="spellEnd"/>
-      <w:r>
-        <w:t xml:space="preserve">: </w:t>
-      </w:r>
-      <w:r>
-        <w:t>yroikVFI</w:t>
-      </w:r>
-      <w:proofErr w:type="gramStart"/>
-      <w:r>
-        <w:t>0}(</w:t>
-      </w:r>
-      <w:proofErr w:type="gramEnd"/>
-      <w:r>
-        <w:t>=?wwYASH9904</w:t>
-      </w:r>
-    </w:p>
-    <w:p>
-      <w:pPr>
-        <w:pStyle w:val="Kommentartext"/>
-      </w:pPr>
+        <w:t>)</w:t>
+      </w:r>
     </w:p>
   </w:comment>
-  <w:comment w:id="7" w:author="Friederike Geissler" w:date="2017-09-06T15:22:00Z" w:initials="FG">
-    <w:p>
-      <w:pPr>
-        <w:pStyle w:val="Kommentartext"/>
-      </w:pPr>
-      <w:r>
-        <w:rPr>
-          <w:rStyle w:val="Kommentarzeichen"/>
-        </w:rPr>
-        <w:annotationRef/>
-      </w:r>
-      <w:r>
-        <w:t xml:space="preserve">Das ist problematisch, denn dies lässt sich nur mit gültigem </w:t>
-      </w:r>
-      <w:proofErr w:type="spellStart"/>
-      <w:r>
-        <w:t>Azure</w:t>
-      </w:r>
-      <w:proofErr w:type="spellEnd"/>
-      <w:r>
-        <w:t xml:space="preserve"> Account (soweit ich es überblicke) anlegen. Preislich ist es bis 10.000 Transaktionen pro Monat kostenlos, dann 64Cent/1000Transaktionen</w:t>
-      </w:r>
-    </w:p>
-  </w:comment>
-  <w:comment w:id="8" w:author="Friederike Geissler" w:date="2017-09-06T11:20:00Z" w:initials="FG">
-    <w:p>
-      <w:pPr>
-        <w:pStyle w:val="Kommentartext"/>
-      </w:pPr>
-      <w:r>
-        <w:rPr>
-          <w:rStyle w:val="Kommentarzeichen"/>
-        </w:rPr>
-        <w:annotationRef/>
-      </w:r>
-      <w:r>
-        <w:t xml:space="preserve">Mein Handy hat leider 4.3. </w:t>
-      </w:r>
-      <w:proofErr w:type="spellStart"/>
-      <w:r>
-        <w:t>ToDo</w:t>
-      </w:r>
-      <w:proofErr w:type="spellEnd"/>
-      <w:r>
-        <w:t xml:space="preserve"> klären, wie ich das gelöst bekomme.</w:t>
-      </w:r>
-    </w:p>
-  </w:comment>
-  <w:comment w:id="9" w:author="Friederike Geissler" w:date="2017-09-06T14:40:00Z" w:initials="FG">
-    <w:p>
-      <w:pPr>
-        <w:pStyle w:val="Kommentartext"/>
-      </w:pPr>
-      <w:r>
-        <w:rPr>
-          <w:rStyle w:val="Kommentarzeichen"/>
-        </w:rPr>
-        <w:annotationRef/>
-      </w:r>
-      <w:r>
-        <w:t xml:space="preserve">Das scheint der Idealansatz für die </w:t>
-      </w:r>
-      <w:proofErr w:type="spellStart"/>
-      <w:r>
-        <w:t>FormularApp</w:t>
-      </w:r>
-      <w:proofErr w:type="spellEnd"/>
-      <w:r>
-        <w:t xml:space="preserve"> zu sein.</w:t>
-      </w:r>
-    </w:p>
-  </w:comment>
-  <w:comment w:id="10" w:author="Friederike Geissler" w:date="2017-09-06T14:44:00Z" w:initials="FG">
-    <w:p>
-      <w:pPr>
-        <w:pStyle w:val="Kommentartext"/>
-      </w:pPr>
-      <w:r>
-        <w:rPr>
-          <w:rStyle w:val="Kommentarzeichen"/>
-        </w:rPr>
-        <w:annotationRef/>
-      </w:r>
-      <w:proofErr w:type="spellStart"/>
-      <w:r>
-        <w:t>toDo</w:t>
-      </w:r>
-      <w:proofErr w:type="spellEnd"/>
-    </w:p>
-  </w:comment>
-  <w:comment w:id="11" w:author="Friederike Geissler" w:date="2017-09-11T08:39:00Z" w:initials="FG">
-    <w:p>
-      <w:r>
-        <w:rPr>
-          <w:rStyle w:val="Kommentarzeichen"/>
-        </w:rPr>
-        <w:annotationRef/>
-      </w:r>
-      <w:r>
-        <w:t>Nö. Andere Dinge laufen da ebenfalls aus dem Ruder.</w:t>
-      </w:r>
-    </w:p>
-    <w:p>
-      <w:r>
-        <w:t>Zum Beispiel die Projektreferenzen.</w:t>
-      </w:r>
-    </w:p>
-    <w:p>
-      <w:r>
-        <w:t>Eigentlich sollte die UWP da auswählbar sein, ist sie aber nicht.</w:t>
-      </w:r>
-    </w:p>
-    <w:p>
-      <w:pPr>
-        <w:pStyle w:val="Kommentartext"/>
-      </w:pPr>
-    </w:p>
-  </w:comment>
-  <w:comment w:id="12" w:author="Friederike Geissler" w:date="2017-09-11T10:59:00Z" w:initials="FG">
-    <w:p>
-      <w:pPr>
-        <w:pStyle w:val="Kommentartext"/>
-      </w:pPr>
-      <w:r>
-        <w:rPr>
-          <w:rStyle w:val="Kommentarzeichen"/>
-        </w:rPr>
-        <w:annotationRef/>
-      </w:r>
-      <w:r>
-        <w:t>Ich rate zur 86er-Zielversion des Debuggers. Bei mir kamen Fehler in der 64er Version, die Ausgabe meinte es sei nicht möglich die Versionen um zu übersetzen.</w:t>
-      </w:r>
-    </w:p>
-    <w:p>
-      <w:pPr>
-        <w:pStyle w:val="Kommentartext"/>
-      </w:pPr>
-    </w:p>
-  </w:comment>
-  <w:comment w:id="13" w:author="Friederike Geissler" w:date="2017-09-11T12:16:00Z" w:initials="FG">
-    <w:p>
-      <w:pPr>
-        <w:pStyle w:val="Kommentartext"/>
-      </w:pPr>
-      <w:r>
-        <w:rPr>
-          <w:rStyle w:val="Kommentarzeichen"/>
-        </w:rPr>
-        <w:annotationRef/>
-      </w:r>
-      <w:r>
-        <w:t>Publisher-</w:t>
-      </w:r>
-      <w:proofErr w:type="spellStart"/>
-      <w:r>
-        <w:t>Suscriber</w:t>
-      </w:r>
-      <w:proofErr w:type="spellEnd"/>
-      <w:r>
-        <w:t xml:space="preserve"> Beziehung</w:t>
-      </w:r>
-    </w:p>
-  </w:comment>
-  <w:comment w:id="14" w:author="Friederike Geissler" w:date="2017-09-18T19:13:00Z" w:initials="FG">
-    <w:p>
-      <w:pPr>
-        <w:pStyle w:val="Kommentartext"/>
-      </w:pPr>
-      <w:r>
-        <w:rPr>
-          <w:rStyle w:val="Kommentarzeichen"/>
-        </w:rPr>
-        <w:annotationRef/>
-      </w:r>
-      <w:r>
-        <w:t xml:space="preserve">Hat bei mir noch nicht funktioniert, die Entwicklungsumgebung weigert sich da momentan noch eigene Eventhandler für </w:t>
-      </w:r>
-      <w:proofErr w:type="spellStart"/>
-      <w:r>
-        <w:t>TextChanged</w:t>
-      </w:r>
-      <w:proofErr w:type="spellEnd"/>
-      <w:r>
-        <w:t xml:space="preserve"> zu generieren. </w:t>
-      </w:r>
-      <w:r>
-        <w:sym w:font="Wingdings" w:char="F04C"/>
-      </w:r>
-    </w:p>
-  </w:comment>
-  <w:comment w:id="15" w:author="Friederike Geissler" w:date="2017-10-26T16:05:00Z" w:initials="FG">
-    <w:p>
-      <w:pPr>
-        <w:pStyle w:val="Kommentartext"/>
-      </w:pPr>
-      <w:r>
-        <w:rPr>
-          <w:rStyle w:val="Kommentarzeichen"/>
-        </w:rPr>
-        <w:annotationRef/>
-      </w:r>
-      <w:r>
-        <w:t>Und ich sage hier soll, denn das tut es bei mir bislang nicht.</w:t>
-      </w:r>
-    </w:p>
-  </w:comment>
-  <w:comment w:id="16" w:author="Friederike Geissler" w:date="2017-10-23T10:41:00Z" w:initials="FG">
-    <w:p>
-      <w:pPr>
-        <w:rPr>
-          <w:lang w:eastAsia="de-DE"/>
-        </w:rPr>
-      </w:pPr>
-      <w:r>
-        <w:rPr>
-          <w:rStyle w:val="Kommentarzeichen"/>
-        </w:rPr>
-        <w:annotationRef/>
-      </w:r>
-      <w:proofErr w:type="spellStart"/>
-      <w:r>
-        <w:rPr>
-          <w:lang w:eastAsia="de-DE"/>
-        </w:rPr>
-        <w:t>TOdo</w:t>
-      </w:r>
-      <w:proofErr w:type="spellEnd"/>
-      <w:r>
-        <w:rPr>
-          <w:lang w:eastAsia="de-DE"/>
-        </w:rPr>
-        <w:t>: Beispielprojekt testen; erforschen, ob dies mit einem LUIS-Bot geht</w:t>
-      </w:r>
-    </w:p>
-    <w:p>
-      <w:pPr>
-        <w:rPr>
-          <w:lang w:eastAsia="de-DE"/>
-        </w:rPr>
-      </w:pPr>
-    </w:p>
-    <w:p>
-      <w:pPr>
-        <w:rPr>
-          <w:lang w:eastAsia="de-DE"/>
-        </w:rPr>
-      </w:pPr>
-      <w:proofErr w:type="spellStart"/>
-      <w:r>
-        <w:rPr>
-          <w:lang w:eastAsia="de-DE"/>
-        </w:rPr>
-        <w:t>Commenting</w:t>
-      </w:r>
-      <w:proofErr w:type="spellEnd"/>
-      <w:r>
-        <w:rPr>
-          <w:lang w:eastAsia="de-DE"/>
-        </w:rPr>
-        <w:t xml:space="preserve"> </w:t>
-      </w:r>
-      <w:proofErr w:type="spellStart"/>
-      <w:r>
-        <w:rPr>
-          <w:lang w:eastAsia="de-DE"/>
-        </w:rPr>
-        <w:t>myself</w:t>
-      </w:r>
-      <w:proofErr w:type="spellEnd"/>
-      <w:r>
-        <w:rPr>
-          <w:lang w:eastAsia="de-DE"/>
-        </w:rPr>
-        <w:t xml:space="preserve">: Voll dämlich. Natürlich funktionieren ohne Internetverbindung keine </w:t>
-      </w:r>
-      <w:proofErr w:type="spellStart"/>
-      <w:r>
-        <w:rPr>
-          <w:lang w:eastAsia="de-DE"/>
-        </w:rPr>
-        <w:t>Commits</w:t>
-      </w:r>
-      <w:proofErr w:type="spellEnd"/>
-      <w:r>
-        <w:rPr>
-          <w:lang w:eastAsia="de-DE"/>
-        </w:rPr>
-        <w:t xml:space="preserve"> zu </w:t>
-      </w:r>
-      <w:proofErr w:type="spellStart"/>
-      <w:r>
-        <w:rPr>
-          <w:lang w:eastAsia="de-DE"/>
-        </w:rPr>
-        <w:t>github</w:t>
-      </w:r>
-      <w:proofErr w:type="spellEnd"/>
-      <w:r>
-        <w:rPr>
-          <w:lang w:eastAsia="de-DE"/>
-        </w:rPr>
-        <w:t>!</w:t>
-      </w:r>
-    </w:p>
-  </w:comment>
-  <w:comment w:id="17" w:author="Friederike Geissler" w:date="2017-11-08T09:59:00Z" w:initials="FG">
-    <w:p>
-      <w:pPr>
-        <w:pStyle w:val="Kommentartext"/>
-      </w:pPr>
-      <w:r>
-        <w:rPr>
-          <w:rStyle w:val="Kommentarzeichen"/>
-        </w:rPr>
-        <w:annotationRef/>
-      </w:r>
-      <w:r>
-        <w:t>0bf2361c687a4952a1b1c5e1e8718837</w:t>
-      </w:r>
-      <w:r>
-        <w:t xml:space="preserve"> (EU)</w:t>
-      </w:r>
-    </w:p>
-    <w:p>
-      <w:pPr>
-        <w:pStyle w:val="Kommentartext"/>
-      </w:pPr>
-      <w:r>
-        <w:t>499b2f80014047168cf1e56b32fa7d41</w:t>
-      </w:r>
-      <w:r>
-        <w:t xml:space="preserve"> (</w:t>
-      </w:r>
-      <w:proofErr w:type="spellStart"/>
-      <w:proofErr w:type="gramStart"/>
-      <w:r>
-        <w:t>US,Ost</w:t>
-      </w:r>
-      <w:proofErr w:type="spellEnd"/>
-      <w:proofErr w:type="gramEnd"/>
-      <w:r>
-        <w:t>)</w:t>
-      </w:r>
-    </w:p>
-  </w:comment>
-  <w:comment w:id="18" w:author="Friederike Geissler" w:date="2017-11-07T11:25:00Z" w:initials="FG">
+  <w:comment w:id="16" w:author="Friederike Geissler" w:date="2017-11-07T11:25:00Z" w:initials="FG">
     <w:p>
       <w:pPr>
         <w:pStyle w:val="Kommentartext"/>
@@ -18013,7 +18471,6 @@
   <w15:commentEx w15:paraId="6B7BCEF5" w15:done="0"/>
   <w15:commentEx w15:paraId="5A3C1FFF" w15:done="0"/>
   <w15:commentEx w15:paraId="2A1867F0" w15:done="0"/>
-  <w15:commentEx w15:paraId="22EB9825" w15:done="0"/>
   <w15:commentEx w15:paraId="0F2E3D96" w15:done="0"/>
   <w15:commentEx w15:paraId="113CC961" w15:done="0"/>
   <w15:commentEx w15:paraId="4080F1BA" w15:done="0"/>
@@ -21213,7 +21670,7 @@
 </file>
 
 <file path=customXml/itemProps1.xml><?xml version="1.0" encoding="utf-8"?>
-<ds:datastoreItem xmlns:ds="http://schemas.openxmlformats.org/officeDocument/2006/customXml" ds:itemID="{065AE4F4-63B6-4ADE-BB8D-C1ACE7E16E64}">
+<ds:datastoreItem xmlns:ds="http://schemas.openxmlformats.org/officeDocument/2006/customXml" ds:itemID="{98C555DE-0D92-4029-9201-33B0C4C183F3}">
   <ds:schemaRefs>
     <ds:schemaRef ds:uri="http://schemas.openxmlformats.org/officeDocument/2006/bibliography"/>
   </ds:schemaRefs>

</xml_diff>

<commit_message>
+Klassenbibliothek -keine ViewModelKlassen -VoiceCommandService läuft immer noch nicht richtig -Phraselists aus mehreren Wörtern laufen nicht
</commit_message>
<xml_diff>
--- a/Notizen zu Sprachsteuerung_0111.docx
+++ b/Notizen zu Sprachsteuerung_0111.docx
@@ -165,10 +165,14 @@
     <w:p/>
     <w:p>
       <w:r>
-        <w:t>Siri ist etwas intelligenter als Cortana, verfügt jedoch über keine Erinnerungsfunktion und muss über den Homebutton aktiviert weerden. Zudem spielt Siri Musik besser ab als Cortana. Cortana kann hingegen die Stimme des Benutzers aus anderen Stimmen im Hintergrund herausfiltern und erkennen.</w:t>
-      </w:r>
-      <w:bookmarkStart w:id="0" w:name="_GoBack"/>
-      <w:bookmarkEnd w:id="0"/>
+        <w:t xml:space="preserve">Siri ist etwas intelligenter als Cortana, verfügt jedoch über keine Erinnerungsfunktion und muss </w:t>
+      </w:r>
+      <w:r>
+        <w:t>über den Homebutton aktiviert w</w:t>
+      </w:r>
+      <w:r>
+        <w:t>erden. Zudem spielt Siri Musik besser ab als Cortana. Cortana kann hingegen die Stimme des Benutzers aus anderen Stimmen im Hintergrund herausfiltern und erkennen.</w:t>
+      </w:r>
     </w:p>
     <w:p/>
     <w:p>
@@ -186,16 +190,16 @@
       <w:r>
         <w:t xml:space="preserve">, die die Verkaufszahlen von Handys von 2009 bis 2017 grafisch darstellt. IOS ist aktuell mit einem knappen Fünftel in den Weltmarktverkäufen </w:t>
       </w:r>
-      <w:commentRangeStart w:id="1"/>
+      <w:commentRangeStart w:id="0"/>
       <w:r>
         <w:t>vertreten</w:t>
       </w:r>
-      <w:commentRangeEnd w:id="1"/>
+      <w:commentRangeEnd w:id="0"/>
       <w:r>
         <w:rPr>
           <w:rStyle w:val="Kommentarzeichen"/>
         </w:rPr>
-        <w:commentReference w:id="1"/>
+        <w:commentReference w:id="0"/>
       </w:r>
       <w:r>
         <w:t xml:space="preserve">. Da IOS und Android unterschiedliche Entwicklungssprachen und –konzepte verwenden, ist es sinnvoll, plattformübergreifende Entwicklung zu </w:t>
@@ -259,6 +263,12 @@
           <w:b/>
         </w:rPr>
       </w:pPr>
+      <w:r>
+        <w:rPr>
+          <w:b/>
+        </w:rPr>
+        <w:t>Literatur</w:t>
+      </w:r>
     </w:p>
     <w:p>
       <w:pPr>
@@ -347,16 +357,16 @@
       <w:r>
         <w:t xml:space="preserve">Die Sprachintelligenz erkennt in beiden </w:t>
       </w:r>
-      <w:commentRangeStart w:id="2"/>
+      <w:commentRangeStart w:id="1"/>
       <w:r>
         <w:t xml:space="preserve">Fällen Kommandos </w:t>
       </w:r>
-      <w:commentRangeEnd w:id="2"/>
+      <w:commentRangeEnd w:id="1"/>
       <w:r>
         <w:rPr>
           <w:rStyle w:val="Kommentarzeichen"/>
         </w:rPr>
-        <w:commentReference w:id="2"/>
+        <w:commentReference w:id="1"/>
       </w:r>
       <w:r>
         <w:t>wie etwa die folgenden:</w:t>
@@ -416,14 +426,27 @@
       <w:r>
         <w:t xml:space="preserve">Abbildung </w:t>
       </w:r>
-      <w:fldSimple w:instr=" SEQ Abbildung \* ARABIC ">
-        <w:r>
-          <w:rPr>
-            <w:noProof/>
-          </w:rPr>
-          <w:t>1</w:t>
-        </w:r>
-      </w:fldSimple>
+      <w:r>
+        <w:fldChar w:fldCharType="begin"/>
+      </w:r>
+      <w:r>
+        <w:instrText xml:space="preserve"> SEQ Abbildung \* ARABIC </w:instrText>
+      </w:r>
+      <w:r>
+        <w:fldChar w:fldCharType="separate"/>
+      </w:r>
+      <w:r>
+        <w:rPr>
+          <w:noProof/>
+        </w:rPr>
+        <w:t>1</w:t>
+      </w:r>
+      <w:r>
+        <w:rPr>
+          <w:noProof/>
+        </w:rPr>
+        <w:fldChar w:fldCharType="end"/>
+      </w:r>
       <w:r>
         <w:t xml:space="preserve"> Sprachbasierte Kommandos von TkTalk version 1.0</w:t>
       </w:r>
@@ -457,16 +480,16 @@
       <w:r>
         <w:t xml:space="preserve">Blinde Benutzer sind es gewohnt, das </w:t>
       </w:r>
-      <w:commentRangeStart w:id="3"/>
+      <w:commentRangeStart w:id="2"/>
       <w:r>
         <w:t xml:space="preserve">Nummerntastenfeld </w:t>
       </w:r>
-      <w:commentRangeEnd w:id="3"/>
+      <w:commentRangeEnd w:id="2"/>
       <w:r>
         <w:rPr>
           <w:rStyle w:val="Kommentarzeichen"/>
         </w:rPr>
-        <w:commentReference w:id="3"/>
+        <w:commentReference w:id="2"/>
       </w:r>
       <w:r>
         <w:t>3x3 zu verwenden um den Cursor zu positionieren. Mit den folgenden Kommandos können außerdem Buchstaben verwendet werden, um den Cursor zu versetzen oder eines der Felder weiter zu unterteilen (m). Die Palette zeigt eine Auswahl von Standardformen, die in das Feld eingetragen werden können. Dies ist auf ein For</w:t>
@@ -529,14 +552,27 @@
       <w:r>
         <w:t xml:space="preserve">Abbildung </w:t>
       </w:r>
-      <w:fldSimple w:instr=" SEQ Abbildung \* ARABIC ">
-        <w:r>
-          <w:rPr>
-            <w:noProof/>
-          </w:rPr>
-          <w:t>2</w:t>
-        </w:r>
-      </w:fldSimple>
+      <w:r>
+        <w:fldChar w:fldCharType="begin"/>
+      </w:r>
+      <w:r>
+        <w:instrText xml:space="preserve"> SEQ Abbildung \* ARABIC </w:instrText>
+      </w:r>
+      <w:r>
+        <w:fldChar w:fldCharType="separate"/>
+      </w:r>
+      <w:r>
+        <w:rPr>
+          <w:noProof/>
+        </w:rPr>
+        <w:t>2</w:t>
+      </w:r>
+      <w:r>
+        <w:rPr>
+          <w:noProof/>
+        </w:rPr>
+        <w:fldChar w:fldCharType="end"/>
+      </w:r>
       <w:r>
         <w:t xml:space="preserve"> Auswahl an IC2D Funktionstasten</w:t>
       </w:r>
@@ -576,16 +612,16 @@
       <w:r>
         <w:t xml:space="preserve">Azure ist ein Cloud-dienst der </w:t>
       </w:r>
-      <w:commentRangeStart w:id="4"/>
+      <w:commentRangeStart w:id="3"/>
       <w:r>
         <w:t xml:space="preserve">plattformübergreifende Entwicklung </w:t>
       </w:r>
-      <w:commentRangeEnd w:id="4"/>
+      <w:commentRangeEnd w:id="3"/>
       <w:r>
         <w:rPr>
           <w:rStyle w:val="Kommentarzeichen"/>
         </w:rPr>
-        <w:commentReference w:id="4"/>
+        <w:commentReference w:id="3"/>
       </w:r>
       <w:r>
         <w:t xml:space="preserve">ermöglicht. </w:t>
@@ -647,14 +683,27 @@
       <w:r>
         <w:t xml:space="preserve">Abbildung </w:t>
       </w:r>
-      <w:fldSimple w:instr=" SEQ Abbildung \* ARABIC ">
-        <w:r>
-          <w:rPr>
-            <w:noProof/>
-          </w:rPr>
-          <w:t>3</w:t>
-        </w:r>
-      </w:fldSimple>
+      <w:r>
+        <w:fldChar w:fldCharType="begin"/>
+      </w:r>
+      <w:r>
+        <w:instrText xml:space="preserve"> SEQ Abbildung \* ARABIC </w:instrText>
+      </w:r>
+      <w:r>
+        <w:fldChar w:fldCharType="separate"/>
+      </w:r>
+      <w:r>
+        <w:rPr>
+          <w:noProof/>
+        </w:rPr>
+        <w:t>3</w:t>
+      </w:r>
+      <w:r>
+        <w:rPr>
+          <w:noProof/>
+        </w:rPr>
+        <w:fldChar w:fldCharType="end"/>
+      </w:r>
       <w:r>
         <w:t>: App Service Plan</w:t>
       </w:r>
@@ -706,16 +755,16 @@
       <w:r>
         <w:t xml:space="preserve">Azure kann ebenfalls Bots verwalten. </w:t>
       </w:r>
-      <w:commentRangeStart w:id="5"/>
+      <w:commentRangeStart w:id="4"/>
       <w:r>
         <w:t>Kosten unbekannt</w:t>
       </w:r>
-      <w:commentRangeEnd w:id="5"/>
+      <w:commentRangeEnd w:id="4"/>
       <w:r>
         <w:rPr>
           <w:rStyle w:val="Kommentarzeichen"/>
         </w:rPr>
-        <w:commentReference w:id="5"/>
+        <w:commentReference w:id="4"/>
       </w:r>
       <w:r>
         <w:t>. Es gibt dort ei</w:t>
@@ -901,24 +950,34 @@
       <w:r>
         <w:t xml:space="preserve">Abbildung </w:t>
       </w:r>
-      <w:fldSimple w:instr=" SEQ Abbildung \* ARABIC ">
-        <w:r>
-          <w:rPr>
-            <w:noProof/>
-          </w:rPr>
-          <w:t>4</w:t>
-        </w:r>
-      </w:fldSimple>
+      <w:r>
+        <w:fldChar w:fldCharType="begin"/>
+      </w:r>
+      <w:r>
+        <w:instrText xml:space="preserve"> SEQ Abbildung \* ARABIC </w:instrText>
+      </w:r>
+      <w:r>
+        <w:fldChar w:fldCharType="separate"/>
+      </w:r>
+      <w:r>
+        <w:rPr>
+          <w:noProof/>
+        </w:rPr>
+        <w:t>4</w:t>
+      </w:r>
+      <w:r>
+        <w:rPr>
+          <w:noProof/>
+        </w:rPr>
+        <w:fldChar w:fldCharType="end"/>
+      </w:r>
       <w:r>
         <w:t>: Probleme mit kostenlosen Instanzen</w:t>
       </w:r>
     </w:p>
     <w:p>
       <w:pPr>
-        <w:pStyle w:val="berschrift2"/>
-        <w:rPr>
-          <w:rFonts w:ascii="segoe-ui_normal" w:hAnsi="segoe-ui_normal" w:cs="Arial"/>
-          <w:color w:val="222222"/>
+        <w:rPr>
           <w:lang w:val="en-US"/>
         </w:rPr>
       </w:pPr>
@@ -929,7 +988,7 @@
         </w:rPr>
         <w:lastRenderedPageBreak/>
         <w:drawing>
-          <wp:inline distT="0" distB="0" distL="0" distR="0" wp14:anchorId="4A21A844" wp14:editId="0841244E">
+          <wp:inline distT="0" distB="0" distL="0" distR="0" wp14:anchorId="7F1B621D" wp14:editId="588FDC7C">
             <wp:extent cx="5314950" cy="3362325"/>
             <wp:effectExtent l="0" t="0" r="0" b="9525"/>
             <wp:docPr id="35" name="Grafik 35"/>
@@ -1655,14 +1714,27 @@
       <w:r>
         <w:t xml:space="preserve">Abbildung </w:t>
       </w:r>
-      <w:fldSimple w:instr=" SEQ Abbildung \* ARABIC ">
-        <w:r>
-          <w:rPr>
-            <w:noProof/>
-          </w:rPr>
-          <w:t>5</w:t>
-        </w:r>
-      </w:fldSimple>
+      <w:r>
+        <w:fldChar w:fldCharType="begin"/>
+      </w:r>
+      <w:r>
+        <w:instrText xml:space="preserve"> SEQ Abbildung \* ARABIC </w:instrText>
+      </w:r>
+      <w:r>
+        <w:fldChar w:fldCharType="separate"/>
+      </w:r>
+      <w:r>
+        <w:rPr>
+          <w:noProof/>
+        </w:rPr>
+        <w:t>5</w:t>
+      </w:r>
+      <w:r>
+        <w:rPr>
+          <w:noProof/>
+        </w:rPr>
+        <w:fldChar w:fldCharType="end"/>
+      </w:r>
       <w:r>
         <w:t>: hello World</w:t>
       </w:r>
@@ -1742,14 +1814,30 @@
       <w:r>
         <w:t xml:space="preserve">Abbildung </w:t>
       </w:r>
-      <w:fldSimple w:instr=" SEQ Abbildung \* ARABIC ">
-        <w:r>
-          <w:rPr>
-            <w:noProof/>
-          </w:rPr>
-          <w:t>6</w:t>
-        </w:r>
-      </w:fldSimple>
+      <w:r>
+        <w:fldChar w:fldCharType="begin"/>
+      </w:r>
+      <w:r>
+        <w:instrText xml:space="preserve"> SEQ Abbildung \* ARABIC</w:instrText>
+      </w:r>
+      <w:r>
+        <w:instrText xml:space="preserve"> </w:instrText>
+      </w:r>
+      <w:r>
+        <w:fldChar w:fldCharType="separate"/>
+      </w:r>
+      <w:r>
+        <w:rPr>
+          <w:noProof/>
+        </w:rPr>
+        <w:t>6</w:t>
+      </w:r>
+      <w:r>
+        <w:rPr>
+          <w:noProof/>
+        </w:rPr>
+        <w:fldChar w:fldCharType="end"/>
+      </w:r>
       <w:r>
         <w:t>: veralteter Komponentencache</w:t>
       </w:r>
@@ -2315,14 +2403,27 @@
       <w:r>
         <w:t xml:space="preserve">Abbildung </w:t>
       </w:r>
-      <w:fldSimple w:instr=" SEQ Abbildung \* ARABIC ">
-        <w:r>
-          <w:rPr>
-            <w:noProof/>
-          </w:rPr>
-          <w:t>7</w:t>
-        </w:r>
-      </w:fldSimple>
+      <w:r>
+        <w:fldChar w:fldCharType="begin"/>
+      </w:r>
+      <w:r>
+        <w:instrText xml:space="preserve"> SEQ Abbildung \* ARABIC </w:instrText>
+      </w:r>
+      <w:r>
+        <w:fldChar w:fldCharType="separate"/>
+      </w:r>
+      <w:r>
+        <w:rPr>
+          <w:noProof/>
+        </w:rPr>
+        <w:t>7</w:t>
+      </w:r>
+      <w:r>
+        <w:rPr>
+          <w:noProof/>
+        </w:rPr>
+        <w:fldChar w:fldCharType="end"/>
+      </w:r>
       <w:r>
         <w:t>: Hintergrundgestaltung in XAML</w:t>
       </w:r>
@@ -2586,7 +2687,7 @@
         </w:rPr>
         <w:t xml:space="preserve">Azure-, Cortana-Skills-, </w:t>
       </w:r>
-      <w:commentRangeStart w:id="6"/>
+      <w:commentRangeStart w:id="5"/>
       <w:r>
         <w:rPr>
           <w:rFonts w:ascii="Segoe UI" w:hAnsi="Segoe UI" w:cs="Segoe UI"/>
@@ -2595,12 +2696,12 @@
         </w:rPr>
         <w:t>Microsoft-LUIS</w:t>
       </w:r>
-      <w:commentRangeEnd w:id="6"/>
+      <w:commentRangeEnd w:id="5"/>
       <w:r>
         <w:rPr>
           <w:rStyle w:val="Kommentarzeichen"/>
         </w:rPr>
-        <w:commentReference w:id="6"/>
+        <w:commentReference w:id="5"/>
       </w:r>
       <w:r>
         <w:rPr>
@@ -2844,7 +2945,7 @@
         </w:rPr>
         <w:t xml:space="preserve">Bei Android: </w:t>
       </w:r>
-      <w:commentRangeStart w:id="7"/>
+      <w:commentRangeStart w:id="6"/>
       <w:r>
         <w:rPr>
           <w:rFonts w:ascii="Segoe UI" w:hAnsi="Segoe UI" w:cs="Segoe UI"/>
@@ -2853,12 +2954,12 @@
         </w:rPr>
         <w:t>Android 4.4</w:t>
       </w:r>
-      <w:commentRangeEnd w:id="7"/>
+      <w:commentRangeEnd w:id="6"/>
       <w:r>
         <w:rPr>
           <w:rStyle w:val="Kommentarzeichen"/>
         </w:rPr>
-        <w:commentReference w:id="7"/>
+        <w:commentReference w:id="6"/>
       </w:r>
       <w:r>
         <w:rPr>
@@ -2992,14 +3093,27 @@
       <w:r>
         <w:t xml:space="preserve">Abbildung </w:t>
       </w:r>
-      <w:fldSimple w:instr=" SEQ Abbildung \* ARABIC ">
-        <w:r>
-          <w:rPr>
-            <w:noProof/>
-          </w:rPr>
-          <w:t>8</w:t>
-        </w:r>
-      </w:fldSimple>
+      <w:r>
+        <w:fldChar w:fldCharType="begin"/>
+      </w:r>
+      <w:r>
+        <w:instrText xml:space="preserve"> SEQ Abbildung \* ARABIC </w:instrText>
+      </w:r>
+      <w:r>
+        <w:fldChar w:fldCharType="separate"/>
+      </w:r>
+      <w:r>
+        <w:rPr>
+          <w:noProof/>
+        </w:rPr>
+        <w:t>8</w:t>
+      </w:r>
+      <w:r>
+        <w:rPr>
+          <w:noProof/>
+        </w:rPr>
+        <w:fldChar w:fldCharType="end"/>
+      </w:r>
       <w:r>
         <w:t>:Persönliche Infos die Cortaner über den User haben könnte</w:t>
       </w:r>
@@ -3028,6 +3142,28 @@
           <w:rStyle w:val="Funotenzeichen"/>
         </w:rPr>
         <w:footnoteReference w:id="6"/>
+      </w:r>
+      <w:r>
+        <w:t>.</w:t>
+      </w:r>
+      <w:r>
+        <w:t xml:space="preserve"> </w:t>
+      </w:r>
+    </w:p>
+    <w:p>
+      <w:r>
+        <w:t>RichCards</w:t>
+      </w:r>
+    </w:p>
+    <w:p>
+      <w:r>
+        <w:t>Ein Bot kann seiner Nachricht sogenannte RichCards anhängen. Rich Cards ermöglichen es dem Bot mit klickbaren Buttons oder multimedialen Inhalten zu antworten. Praktisch ist besonders die SignInCard</w:t>
+      </w:r>
+      <w:r>
+        <w:rPr>
+          <w:rStyle w:val="Funotenzeichen"/>
+        </w:rPr>
+        <w:footnoteReference w:id="7"/>
       </w:r>
       <w:r>
         <w:t>.</w:t>
@@ -3087,14 +3223,27 @@
       <w:r>
         <w:t xml:space="preserve">Abbildung </w:t>
       </w:r>
-      <w:fldSimple w:instr=" SEQ Abbildung \* ARABIC ">
-        <w:r>
-          <w:rPr>
-            <w:noProof/>
-          </w:rPr>
-          <w:t>9</w:t>
-        </w:r>
-      </w:fldSimple>
+      <w:r>
+        <w:fldChar w:fldCharType="begin"/>
+      </w:r>
+      <w:r>
+        <w:instrText xml:space="preserve"> SEQ Abbildung \* ARABIC </w:instrText>
+      </w:r>
+      <w:r>
+        <w:fldChar w:fldCharType="separate"/>
+      </w:r>
+      <w:r>
+        <w:rPr>
+          <w:noProof/>
+        </w:rPr>
+        <w:t>9</w:t>
+      </w:r>
+      <w:r>
+        <w:rPr>
+          <w:noProof/>
+        </w:rPr>
+        <w:fldChar w:fldCharType="end"/>
+      </w:r>
       <w:r>
         <w:t>: saloon app.</w:t>
       </w:r>
@@ -3103,19 +3252,19 @@
       <w:r>
         <w:t xml:space="preserve">Das Botframework stellt verschiedene Klassen zur Verfügung um einen Bot zu erstellen. So gibt es die Dialogs (in denen der Bot immer wieder auf Eingaben des Users wartet mit await um anschließend seine Antwort zu senden mittels eines Activity-Objectes – meist eine message). Zweitens gibt es die </w:t>
       </w:r>
-      <w:commentRangeStart w:id="8"/>
+      <w:commentRangeStart w:id="7"/>
       <w:r>
         <w:rPr>
           <w:highlight w:val="yellow"/>
         </w:rPr>
         <w:t>FormFlows</w:t>
       </w:r>
-      <w:commentRangeEnd w:id="8"/>
+      <w:commentRangeEnd w:id="7"/>
       <w:r>
         <w:rPr>
           <w:rStyle w:val="Kommentarzeichen"/>
         </w:rPr>
-        <w:commentReference w:id="8"/>
+        <w:commentReference w:id="7"/>
       </w:r>
       <w:r>
         <w:t xml:space="preserve"> (die sich zum Gestalten eines Bots eignen, der Informationen vom User sammelt) und drittens die Bot Framework States (Bots, die zum Speichern von Informationen geeignet sind).</w:t>
@@ -3139,16 +3288,16 @@
       <w:r>
         <w:t xml:space="preserve">-&gt; eine </w:t>
       </w:r>
-      <w:commentRangeStart w:id="9"/>
+      <w:commentRangeStart w:id="8"/>
       <w:r>
         <w:t>MS AppId mit Passwort besitzt</w:t>
       </w:r>
-      <w:commentRangeEnd w:id="9"/>
+      <w:commentRangeEnd w:id="8"/>
       <w:r>
         <w:rPr>
           <w:rStyle w:val="Kommentarzeichen"/>
         </w:rPr>
-        <w:commentReference w:id="9"/>
+        <w:commentReference w:id="8"/>
       </w:r>
       <w:r>
         <w:t xml:space="preserve">. </w:t>
@@ -3168,7 +3317,7 @@
         <w:rPr>
           <w:rStyle w:val="Funotenzeichen"/>
         </w:rPr>
-        <w:footnoteReference w:id="7"/>
+        <w:footnoteReference w:id="8"/>
       </w:r>
       <w:r>
         <w:t>.</w:t>
@@ -3191,7 +3340,7 @@
         <w:rPr>
           <w:rStyle w:val="Funotenzeichen"/>
         </w:rPr>
-        <w:footnoteReference w:id="8"/>
+        <w:footnoteReference w:id="9"/>
       </w:r>
       <w:r>
         <w:t xml:space="preserve"> abgefragt werden.</w:t>
@@ -3251,14 +3400,27 @@
       <w:r>
         <w:t xml:space="preserve">Abbildung </w:t>
       </w:r>
-      <w:fldSimple w:instr=" SEQ Abbildung \* ARABIC ">
-        <w:r>
-          <w:rPr>
-            <w:noProof/>
-          </w:rPr>
-          <w:t>10</w:t>
-        </w:r>
-      </w:fldSimple>
+      <w:r>
+        <w:fldChar w:fldCharType="begin"/>
+      </w:r>
+      <w:r>
+        <w:instrText xml:space="preserve"> SEQ Abbildung \* ARABIC </w:instrText>
+      </w:r>
+      <w:r>
+        <w:fldChar w:fldCharType="separate"/>
+      </w:r>
+      <w:r>
+        <w:rPr>
+          <w:noProof/>
+        </w:rPr>
+        <w:t>10</w:t>
+      </w:r>
+      <w:r>
+        <w:rPr>
+          <w:noProof/>
+        </w:rPr>
+        <w:fldChar w:fldCharType="end"/>
+      </w:r>
       <w:r>
         <w:t>: Den Luis-Bot an Cortana anschließen</w:t>
       </w:r>
@@ -4240,7 +4402,7 @@
           <w:sz w:val="18"/>
           <w:szCs w:val="18"/>
         </w:rPr>
-        <w:footnoteReference w:id="9"/>
+        <w:footnoteReference w:id="10"/>
       </w:r>
     </w:p>
     <w:p>
@@ -5087,14 +5249,27 @@
       <w:r>
         <w:t xml:space="preserve">Abbildung </w:t>
       </w:r>
-      <w:fldSimple w:instr=" SEQ Abbildung \* ARABIC ">
-        <w:r>
-          <w:rPr>
-            <w:noProof/>
-          </w:rPr>
-          <w:t>11</w:t>
-        </w:r>
-      </w:fldSimple>
+      <w:r>
+        <w:fldChar w:fldCharType="begin"/>
+      </w:r>
+      <w:r>
+        <w:instrText xml:space="preserve"> SEQ Abbildung \* ARABIC </w:instrText>
+      </w:r>
+      <w:r>
+        <w:fldChar w:fldCharType="separate"/>
+      </w:r>
+      <w:r>
+        <w:rPr>
+          <w:noProof/>
+        </w:rPr>
+        <w:t>11</w:t>
+      </w:r>
+      <w:r>
+        <w:rPr>
+          <w:noProof/>
+        </w:rPr>
+        <w:fldChar w:fldCharType="end"/>
+      </w:r>
       <w:r>
         <w:t>: Das Testen eines Botframeworks lief nach einer erfolgreichen Anfangszeit hartnäckig schief</w:t>
       </w:r>
@@ -5365,7 +5540,7 @@
           <w:color w:val="222222"/>
           <w:lang w:val="en-US"/>
         </w:rPr>
-        <w:footnoteReference w:id="10"/>
+        <w:footnoteReference w:id="11"/>
       </w:r>
       <w:r>
         <w:t xml:space="preserve"> </w:t>
@@ -5503,7 +5678,7 @@
         <w:rPr>
           <w:rStyle w:val="Funotenzeichen"/>
         </w:rPr>
-        <w:footnoteReference w:id="11"/>
+        <w:footnoteReference w:id="12"/>
       </w:r>
       <w:r>
         <w:t>.</w:t>
@@ -5598,16 +5773,16 @@
       <w:r>
         <w:t xml:space="preserve"> verwendet nicht 2.0 wie in der Anleitung vorgeschlagen. Deswegen kommt </w:t>
       </w:r>
-      <w:commentRangeStart w:id="10"/>
+      <w:commentRangeStart w:id="9"/>
       <w:r>
         <w:t xml:space="preserve">es möglicherweise </w:t>
       </w:r>
-      <w:commentRangeEnd w:id="10"/>
+      <w:commentRangeEnd w:id="9"/>
       <w:r>
         <w:rPr>
           <w:rStyle w:val="Kommentarzeichen"/>
         </w:rPr>
-        <w:commentReference w:id="10"/>
+        <w:commentReference w:id="9"/>
       </w:r>
       <w:r>
         <w:t>im Konfigurationsmanager zu einer abweichenden Darstellung wie folgt:</w:t>
@@ -5752,7 +5927,7 @@
         <w:rPr>
           <w:rStyle w:val="Funotenzeichen"/>
         </w:rPr>
-        <w:footnoteReference w:id="12"/>
+        <w:footnoteReference w:id="13"/>
       </w:r>
       <w:r>
         <w:t xml:space="preserve"> vorzugehen (Wichtig: Rechtsklick auf zip, unter Eigenschaften&gt;Allgemein einen Haken bei Sicherheit setzen, der die Blockierung des zips von anderen Websites verhindert.</w:t>
@@ -5779,16 +5954,16 @@
       <w:r>
         <w:t xml:space="preserve">er ein Klick auf die im cs-Ordner befindliche Datei .sln um das Projekt in Visual Studio zu laden. Beim Abspielen der internen Simulatoren und beim Öffnen der .cs-Dateien werden jede Menge Fehler angezeigt. Dies liegt teils an fehlenden Nuget-Paketen. Diese werden jedoch nachinstalliert. Mehrere Male Neu-Build und Antivirensystem-Einstellungsänderungen (falls Hinweise zum Netzwerkkartenzugriff kommen) lassen ein </w:t>
       </w:r>
-      <w:commentRangeStart w:id="11"/>
+      <w:commentRangeStart w:id="10"/>
       <w:r>
         <w:t>betriebsbereiten Emulator</w:t>
       </w:r>
-      <w:commentRangeEnd w:id="11"/>
+      <w:commentRangeEnd w:id="10"/>
       <w:r>
         <w:rPr>
           <w:rStyle w:val="Kommentarzeichen"/>
         </w:rPr>
-        <w:commentReference w:id="11"/>
+        <w:commentReference w:id="10"/>
       </w:r>
       <w:r>
         <w:t xml:space="preserve"> entstehen. </w:t>
@@ -5848,19 +6023,35 @@
       <w:r>
         <w:t xml:space="preserve">Abbildung </w:t>
       </w:r>
-      <w:fldSimple w:instr=" SEQ Abbildung \* ARABIC ">
-        <w:r>
-          <w:rPr>
-            <w:noProof/>
-          </w:rPr>
-          <w:t>12</w:t>
-        </w:r>
-      </w:fldSimple>
+      <w:r>
+        <w:fldChar w:fldCharType="begin"/>
+      </w:r>
+      <w:r>
+        <w:instrText xml:space="preserve"> SEQ Abbildung \* ARABIC </w:instrText>
+      </w:r>
+      <w:r>
+        <w:fldChar w:fldCharType="separate"/>
+      </w:r>
+      <w:r>
+        <w:rPr>
+          <w:noProof/>
+        </w:rPr>
+        <w:t>12</w:t>
+      </w:r>
+      <w:r>
+        <w:rPr>
+          <w:noProof/>
+        </w:rPr>
+        <w:fldChar w:fldCharType="end"/>
+      </w:r>
       <w:r>
         <w:t xml:space="preserve"> Antwort auf Frage an Cortana: "When is my trip to London?"</w:t>
       </w:r>
     </w:p>
     <w:p>
+      <w:pPr>
+        <w:pStyle w:val="berschrift2"/>
+      </w:pPr>
       <w:r>
         <w:t>VCD-Datei</w:t>
       </w:r>
@@ -7230,7 +7421,6 @@
           <w:sz w:val="19"/>
           <w:szCs w:val="19"/>
         </w:rPr>
-        <w:lastRenderedPageBreak/>
         <w:t xml:space="preserve">      &lt;</w:t>
       </w:r>
       <w:r>
@@ -7362,6 +7552,7 @@
           <w:sz w:val="19"/>
           <w:szCs w:val="19"/>
         </w:rPr>
+        <w:lastRenderedPageBreak/>
         <w:t xml:space="preserve">      &lt;</w:t>
       </w:r>
       <w:r>
@@ -8224,7 +8415,23 @@
     </w:p>
     <w:p>
       <w:r>
-        <w:t>Wie anhand des Codes ersichtlich werden in dieser xml-datei CommandSets für unterstützte Sprachen angelegt. Es muss zudem ein Servicehandler implementiert sein, hier zum Beispiel Adventure Works Command service.</w:t>
+        <w:t xml:space="preserve">Wie anhand des Codes ersichtlich werden in dieser xml-datei CommandSets für unterstützte Sprachen angelegt. </w:t>
+      </w:r>
+      <w:r>
+        <w:t>In einem Kommando können sogenannte PhraseLists oder PhraseTopics eingebaut werden. Diese sorgen für mehr Flexibilität in den Aufrufvariationen. Achtung! Eine PhraseList kann dynamisch gefüllt werden, überschreibt dann jedoch alle in der VCD-Datei angegebenen statischen &lt;Item&gt; Einträge. Außerdem dürfen pro App nicht mehr als 2000 PhraseListItems definiert sein. PhraseTopics sind flexibler als PhraseLists sind jedoch nur zu bestimmten Inhalten, z.B. „phone Number“ oder „Person Name“ verfügbar.</w:t>
+      </w:r>
+      <w:bookmarkStart w:id="11" w:name="_GoBack"/>
+      <w:bookmarkEnd w:id="11"/>
+    </w:p>
+    <w:p>
+      <w:r>
+        <w:t>Es muss zudem ein Servicehandler implementiert sein, hier zum Be</w:t>
+      </w:r>
+      <w:r>
+        <w:t>ispiel Adventure Works Command S</w:t>
+      </w:r>
+      <w:r>
+        <w:t>ervice.</w:t>
       </w:r>
     </w:p>
     <w:p>
@@ -8725,7 +8932,6 @@
     </w:p>
     <w:p>
       <w:r>
-        <w:lastRenderedPageBreak/>
         <w:t>Der ILB Baukasten ist eine HTML-Seite die neben der Adresse und der Testart bzw. dem Förderprogramm 4 Antagsseiten unterstützt, wie folgt dargestellt, die hochgeladen werden sollten</w:t>
       </w:r>
     </w:p>
@@ -9688,6 +9894,7 @@
         <w:rPr>
           <w:lang w:eastAsia="de-DE"/>
         </w:rPr>
+        <w:lastRenderedPageBreak/>
         <w:t>Für die Übergänge zwischen Portrait und Landscape ist bislang die Holzhammer-Methode implementiert. Die Navigation von einer Detaildatenmaske zur anderen funktioniert noch nicht. Folgende Möglichkeit für das Feld Gemeindeschlüssel gefunden:</w:t>
       </w:r>
     </w:p>
@@ -9790,7 +9997,6 @@
           <w:shd w:val="clear" w:color="auto" w:fill="F9F9F9"/>
           <w:lang w:val="en-US" w:eastAsia="de-DE"/>
         </w:rPr>
-        <w:lastRenderedPageBreak/>
         <w:t xml:space="preserve">    </w:t>
       </w:r>
       <w:r>
@@ -10238,14 +10444,27 @@
       <w:r>
         <w:t xml:space="preserve">Abbildung </w:t>
       </w:r>
-      <w:fldSimple w:instr=" SEQ Abbildung \* ARABIC ">
-        <w:r>
-          <w:rPr>
-            <w:noProof/>
-          </w:rPr>
-          <w:t>13</w:t>
-        </w:r>
-      </w:fldSimple>
+      <w:r>
+        <w:fldChar w:fldCharType="begin"/>
+      </w:r>
+      <w:r>
+        <w:instrText xml:space="preserve"> SEQ Abbildung \* ARABIC </w:instrText>
+      </w:r>
+      <w:r>
+        <w:fldChar w:fldCharType="separate"/>
+      </w:r>
+      <w:r>
+        <w:rPr>
+          <w:noProof/>
+        </w:rPr>
+        <w:t>13</w:t>
+      </w:r>
+      <w:r>
+        <w:rPr>
+          <w:noProof/>
+        </w:rPr>
+        <w:fldChar w:fldCharType="end"/>
+      </w:r>
       <w:r>
         <w:t>: Validierende Klassen des MVMM Programmiermusters</w:t>
       </w:r>
@@ -10260,6 +10479,7 @@
         <w:rPr>
           <w:lang w:eastAsia="de-DE"/>
         </w:rPr>
+        <w:lastRenderedPageBreak/>
         <w:t>Da</w:t>
       </w:r>
       <w:r>
@@ -10312,7 +10532,6 @@
         <w:rPr>
           <w:lang w:eastAsia="de-DE"/>
         </w:rPr>
-        <w:lastRenderedPageBreak/>
         <w:t>In UWP gibt es</w:t>
       </w:r>
       <w:r>
@@ -10338,7 +10557,7 @@
           <w:rStyle w:val="Funotenzeichen"/>
           <w:lang w:eastAsia="de-DE"/>
         </w:rPr>
-        <w:footnoteReference w:id="13"/>
+        <w:footnoteReference w:id="14"/>
       </w:r>
       <w:r>
         <w:rPr>
@@ -10396,7 +10615,7 @@
           <w:rStyle w:val="Funotenzeichen"/>
           <w:lang w:eastAsia="de-DE"/>
         </w:rPr>
-        <w:footnoteReference w:id="14"/>
+        <w:footnoteReference w:id="15"/>
       </w:r>
       <w:r>
         <w:rPr>
@@ -10461,14 +10680,27 @@
       <w:r>
         <w:t xml:space="preserve">Abbildung </w:t>
       </w:r>
-      <w:fldSimple w:instr=" SEQ Abbildung \* ARABIC ">
-        <w:r>
-          <w:rPr>
-            <w:noProof/>
-          </w:rPr>
-          <w:t>14</w:t>
-        </w:r>
-      </w:fldSimple>
+      <w:r>
+        <w:fldChar w:fldCharType="begin"/>
+      </w:r>
+      <w:r>
+        <w:instrText xml:space="preserve"> SEQ Abbildung \* ARABIC </w:instrText>
+      </w:r>
+      <w:r>
+        <w:fldChar w:fldCharType="separate"/>
+      </w:r>
+      <w:r>
+        <w:rPr>
+          <w:noProof/>
+        </w:rPr>
+        <w:t>14</w:t>
+      </w:r>
+      <w:r>
+        <w:rPr>
+          <w:noProof/>
+        </w:rPr>
+        <w:fldChar w:fldCharType="end"/>
+      </w:r>
       <w:r>
         <w:t>: Validierung mittels des WinRTXamlToolkit</w:t>
       </w:r>
@@ -10556,7 +10788,7 @@
           <w:rStyle w:val="Funotenzeichen"/>
           <w:lang w:eastAsia="de-DE"/>
         </w:rPr>
-        <w:footnoteReference w:id="15"/>
+        <w:footnoteReference w:id="16"/>
       </w:r>
       <w:r>
         <w:rPr>
@@ -10577,6 +10809,7 @@
           <w:color w:val="0000FF"/>
           <w:lang w:val="en" w:eastAsia="de-DE"/>
         </w:rPr>
+        <w:lastRenderedPageBreak/>
         <w:t>public</w:t>
       </w:r>
       <w:r>
@@ -10664,7 +10897,6 @@
         <w:rPr>
           <w:lang w:val="en" w:eastAsia="de-DE"/>
         </w:rPr>
-        <w:lastRenderedPageBreak/>
         <w:t xml:space="preserve">    </w:t>
       </w:r>
       <w:r>
@@ -11706,7 +11938,14 @@
         <w:rPr>
           <w:lang w:eastAsia="de-DE"/>
         </w:rPr>
-        <w:t>Zudem ist es möglich über Regex-Strings und spezielle Ereignishandler wie Key_Down und Text_Changed zu validieren. Grob gesagt wird ein Regex durch die Zeichen^und $ begrenzt. In  {} kann die minimal bzw. maximal zulässige Länge des Textes angegeben werden und in [] die zulässigen Zeichen. Ein Regex wie ^</w:t>
+        <w:t xml:space="preserve">Zudem ist es möglich über Regex-Strings und spezielle Ereignishandler wie Key_Down und Text_Changed zu validieren. Grob gesagt wird ein Regex durch die Zeichen^und $ begrenzt. In  {} kann die minimal bzw. maximal zulässige Länge des Textes angegeben werden und in [] die </w:t>
+      </w:r>
+      <w:r>
+        <w:rPr>
+          <w:lang w:eastAsia="de-DE"/>
+        </w:rPr>
+        <w:lastRenderedPageBreak/>
+        <w:t>zulässigen Zeichen. Ein Regex wie ^</w:t>
       </w:r>
       <w:r>
         <w:rPr>
@@ -11971,7 +12210,7 @@
           <w:rStyle w:val="Funotenzeichen"/>
           <w:lang w:eastAsia="de-DE"/>
         </w:rPr>
-        <w:footnoteReference w:id="16"/>
+        <w:footnoteReference w:id="17"/>
       </w:r>
       <w:r>
         <w:rPr>
@@ -11990,7 +12229,7 @@
           <w:rStyle w:val="Funotenzeichen"/>
           <w:lang w:eastAsia="de-DE"/>
         </w:rPr>
-        <w:footnoteReference w:id="17"/>
+        <w:footnoteReference w:id="18"/>
       </w:r>
       <w:r>
         <w:rPr>
@@ -12071,6 +12310,7 @@
         <w:rPr>
           <w:lang w:eastAsia="de-DE"/>
         </w:rPr>
+        <w:lastRenderedPageBreak/>
         <w:t>Git</w:t>
       </w:r>
     </w:p>
@@ -12115,7 +12355,6 @@
         <w:rPr>
           <w:lang w:eastAsia="de-DE"/>
         </w:rPr>
-        <w:lastRenderedPageBreak/>
         <w:t>git config --global http.proxy http://proxy2.inndom.intern:3128</w:t>
       </w:r>
     </w:p>
@@ -12256,14 +12495,30 @@
       <w:r>
         <w:t xml:space="preserve">Abbildung </w:t>
       </w:r>
-      <w:fldSimple w:instr=" SEQ Abbildung \* ARABIC ">
-        <w:r>
-          <w:rPr>
-            <w:noProof/>
-          </w:rPr>
-          <w:t>15</w:t>
-        </w:r>
-      </w:fldSimple>
+      <w:r>
+        <w:fldChar w:fldCharType="begin"/>
+      </w:r>
+      <w:r>
+        <w:instrText xml:space="preserve"> SEQ Abbil</w:instrText>
+      </w:r>
+      <w:r>
+        <w:instrText xml:space="preserve">dung \* ARABIC </w:instrText>
+      </w:r>
+      <w:r>
+        <w:fldChar w:fldCharType="separate"/>
+      </w:r>
+      <w:r>
+        <w:rPr>
+          <w:noProof/>
+        </w:rPr>
+        <w:t>15</w:t>
+      </w:r>
+      <w:r>
+        <w:rPr>
+          <w:noProof/>
+        </w:rPr>
+        <w:fldChar w:fldCharType="end"/>
+      </w:r>
       <w:r>
         <w:t>: Synchronisationsprobleme in Visual Studio</w:t>
       </w:r>
@@ -12326,14 +12581,27 @@
       <w:r>
         <w:t xml:space="preserve">Abbildung </w:t>
       </w:r>
-      <w:fldSimple w:instr=" SEQ Abbildung \* ARABIC ">
-        <w:r>
-          <w:rPr>
-            <w:noProof/>
-          </w:rPr>
-          <w:t>16</w:t>
-        </w:r>
-      </w:fldSimple>
+      <w:r>
+        <w:fldChar w:fldCharType="begin"/>
+      </w:r>
+      <w:r>
+        <w:instrText xml:space="preserve"> SEQ Abbildung \* ARABIC </w:instrText>
+      </w:r>
+      <w:r>
+        <w:fldChar w:fldCharType="separate"/>
+      </w:r>
+      <w:r>
+        <w:rPr>
+          <w:noProof/>
+        </w:rPr>
+        <w:t>16</w:t>
+      </w:r>
+      <w:r>
+        <w:rPr>
+          <w:noProof/>
+        </w:rPr>
+        <w:fldChar w:fldCharType="end"/>
+      </w:r>
       <w:r>
         <w:t>: Lösen der Synchronisationproblematik</w:t>
       </w:r>
@@ -12388,6 +12656,7 @@
         <w:rPr>
           <w:lang w:eastAsia="de-DE"/>
         </w:rPr>
+        <w:lastRenderedPageBreak/>
         <w:t>In UWp ist es möglich eine solche App mit Cortana zu steuern als Vordergrund oder Hintergrundprozess</w:t>
       </w:r>
       <w:r>
@@ -12395,7 +12664,7 @@
           <w:rStyle w:val="Funotenzeichen"/>
           <w:lang w:eastAsia="de-DE"/>
         </w:rPr>
-        <w:footnoteReference w:id="18"/>
+        <w:footnoteReference w:id="19"/>
       </w:r>
       <w:r>
         <w:rPr>
@@ -12437,7 +12706,6 @@
         <w:rPr>
           <w:lang w:eastAsia="de-DE"/>
         </w:rPr>
-        <w:lastRenderedPageBreak/>
         <w:t>LUIS.ai</w:t>
       </w:r>
     </w:p>
@@ -12774,7 +13042,7 @@
           <w:rStyle w:val="Funotenzeichen"/>
           <w:lang w:eastAsia="de-DE"/>
         </w:rPr>
-        <w:footnoteReference w:id="19"/>
+        <w:footnoteReference w:id="20"/>
       </w:r>
       <w:r>
         <w:rPr>
@@ -13201,6 +13469,22 @@
           <w:lang w:eastAsia="de-DE"/>
         </w:rPr>
       </w:pPr>
+      <w:hyperlink r:id="rId107" w:history="1">
+        <w:r>
+          <w:rPr>
+            <w:rStyle w:val="Hyperlink"/>
+            <w:lang w:eastAsia="de-DE"/>
+          </w:rPr>
+          <w:t>https://recast.ai/blog/build-your-first-bot-with-recast-ai/</w:t>
+        </w:r>
+      </w:hyperlink>
+    </w:p>
+    <w:p>
+      <w:pPr>
+        <w:rPr>
+          <w:lang w:eastAsia="de-DE"/>
+        </w:rPr>
+      </w:pPr>
     </w:p>
     <w:p>
       <w:pPr>
@@ -13245,7 +13529,7 @@
           <w:rStyle w:val="Funotenzeichen"/>
           <w:lang w:eastAsia="de-DE"/>
         </w:rPr>
-        <w:footnoteReference w:id="20"/>
+        <w:footnoteReference w:id="21"/>
       </w:r>
       <w:r>
         <w:rPr>
@@ -13285,7 +13569,7 @@
           <w:rStyle w:val="Funotenzeichen"/>
           <w:lang w:eastAsia="de-DE"/>
         </w:rPr>
-        <w:footnoteReference w:id="21"/>
+        <w:footnoteReference w:id="22"/>
       </w:r>
       <w:r>
         <w:rPr>
@@ -13524,7 +13808,7 @@
             <wp:extent cx="3406140" cy="1089660"/>
             <wp:effectExtent l="0" t="0" r="3810" b="0"/>
             <wp:docPr id="25" name="Grafik 25" descr="enter image description here">
-              <a:hlinkClick xmlns:a="http://schemas.openxmlformats.org/drawingml/2006/main" r:id="rId107"/>
+              <a:hlinkClick xmlns:a="http://schemas.openxmlformats.org/drawingml/2006/main" r:id="rId108"/>
             </wp:docPr>
             <wp:cNvGraphicFramePr>
               <a:graphicFrameLocks xmlns:a="http://schemas.openxmlformats.org/drawingml/2006/main" noChangeAspect="1"/>
@@ -13534,14 +13818,14 @@
                 <pic:pic xmlns:pic="http://schemas.openxmlformats.org/drawingml/2006/picture">
                   <pic:nvPicPr>
                     <pic:cNvPr id="0" name="Picture 1" descr="enter image description here">
-                      <a:hlinkClick r:id="rId107"/>
+                      <a:hlinkClick r:id="rId108"/>
                     </pic:cNvPr>
                     <pic:cNvPicPr>
                       <a:picLocks noChangeAspect="1" noChangeArrowheads="1"/>
                     </pic:cNvPicPr>
                   </pic:nvPicPr>
                   <pic:blipFill>
-                    <a:blip r:embed="rId108">
+                    <a:blip r:embed="rId109">
                       <a:extLst>
                         <a:ext uri="{28A0092B-C50C-407E-A947-70E740481C1C}">
                           <a14:useLocalDpi xmlns:a14="http://schemas.microsoft.com/office/drawing/2010/main" val="0"/>
@@ -13766,7 +14050,7 @@
         </w:rPr>
         <w:t xml:space="preserve">Zur Lokalisation in XAML gehört auch das Anpassen von Zahlen, Währungen und Daten als Format. Hierzu folgender Link: </w:t>
       </w:r>
-      <w:hyperlink r:id="rId109" w:history="1">
+      <w:hyperlink r:id="rId110" w:history="1">
         <w:r>
           <w:rPr>
             <w:rStyle w:val="Hyperlink"/>
@@ -13816,7 +14100,7 @@
           <w:lang w:eastAsia="de-DE"/>
         </w:rPr>
       </w:pPr>
-      <w:hyperlink r:id="rId110" w:history="1">
+      <w:hyperlink r:id="rId111" w:history="1">
         <w:r>
           <w:rPr>
             <w:rStyle w:val="Hyperlink"/>
@@ -13949,14 +14233,27 @@
       <w:r>
         <w:t xml:space="preserve">Tabelle </w:t>
       </w:r>
-      <w:fldSimple w:instr=" SEQ Tabelle \* ARABIC ">
-        <w:r>
-          <w:rPr>
-            <w:noProof/>
-          </w:rPr>
-          <w:t>1</w:t>
-        </w:r>
-      </w:fldSimple>
+      <w:r>
+        <w:fldChar w:fldCharType="begin"/>
+      </w:r>
+      <w:r>
+        <w:instrText xml:space="preserve"> SEQ Tabelle \* ARABIC </w:instrText>
+      </w:r>
+      <w:r>
+        <w:fldChar w:fldCharType="separate"/>
+      </w:r>
+      <w:r>
+        <w:rPr>
+          <w:noProof/>
+        </w:rPr>
+        <w:t>1</w:t>
+      </w:r>
+      <w:r>
+        <w:rPr>
+          <w:noProof/>
+        </w:rPr>
+        <w:fldChar w:fldCharType="end"/>
+      </w:r>
       <w:r>
         <w:t xml:space="preserve"> APIs zum Steuern und Verbinden mit Websiten in UWP</w:t>
       </w:r>
@@ -14262,7 +14559,7 @@
         </w:rPr>
         <w:t xml:space="preserve">Quelle: </w:t>
       </w:r>
-      <w:hyperlink r:id="rId111" w:history="1">
+      <w:hyperlink r:id="rId112" w:history="1">
         <w:r>
           <w:rPr>
             <w:rStyle w:val="Hyperlink"/>
@@ -14317,7 +14614,7 @@
                     <pic:cNvPicPr/>
                   </pic:nvPicPr>
                   <pic:blipFill>
-                    <a:blip r:embed="rId112"/>
+                    <a:blip r:embed="rId113"/>
                     <a:stretch>
                       <a:fillRect/>
                     </a:stretch>
@@ -14348,14 +14645,27 @@
       <w:r>
         <w:t xml:space="preserve">Abbildung </w:t>
       </w:r>
-      <w:fldSimple w:instr=" SEQ Abbildung \* ARABIC ">
-        <w:r>
-          <w:rPr>
-            <w:noProof/>
-          </w:rPr>
-          <w:t>17</w:t>
-        </w:r>
-      </w:fldSimple>
+      <w:r>
+        <w:fldChar w:fldCharType="begin"/>
+      </w:r>
+      <w:r>
+        <w:instrText xml:space="preserve"> SEQ Abbildung \* ARABIC </w:instrText>
+      </w:r>
+      <w:r>
+        <w:fldChar w:fldCharType="separate"/>
+      </w:r>
+      <w:r>
+        <w:rPr>
+          <w:noProof/>
+        </w:rPr>
+        <w:t>17</w:t>
+      </w:r>
+      <w:r>
+        <w:rPr>
+          <w:noProof/>
+        </w:rPr>
+        <w:fldChar w:fldCharType="end"/>
+      </w:r>
       <w:r>
         <w:t>: Leider stützt bereits der Beispielcode ab</w:t>
       </w:r>
@@ -14370,9 +14680,10 @@
         <w:rPr>
           <w:lang w:eastAsia="de-DE"/>
         </w:rPr>
+        <w:lastRenderedPageBreak/>
         <w:t xml:space="preserve">Auch andere Leute haben sich mit diesem Problem schon auseinandergesetzt. </w:t>
       </w:r>
-      <w:hyperlink r:id="rId113" w:history="1">
+      <w:hyperlink r:id="rId114" w:history="1">
         <w:r>
           <w:rPr>
             <w:rStyle w:val="Hyperlink"/>
@@ -14392,7 +14703,6 @@
         <w:rPr>
           <w:lang w:eastAsia="de-DE"/>
         </w:rPr>
-        <w:lastRenderedPageBreak/>
         <w:t>Da eine WebView, ein Kontrollelement von UWP, das Webinhalte darstellt, nur über edge bzw. arbeitet, spezielle Bereiche der anzusteuernden Website aber nur auf Internet Explorer reagieren, ist lediglich eine Kommunikation mir der Formularwebsite, die über AngularJS aus PDFs generiert wird, möglich. Es gibt dazu jedoch vorteilshallber schon bereitgestellte JSON-Schnittstellen.</w:t>
       </w:r>
     </w:p>
@@ -14461,7 +14771,7 @@
           <w:lang w:eastAsia="de-DE"/>
         </w:rPr>
       </w:pPr>
-      <w:hyperlink r:id="rId114" w:history="1">
+      <w:hyperlink r:id="rId115" w:history="1">
         <w:r>
           <w:rPr>
             <w:rStyle w:val="Hyperlink"/>
@@ -14485,7 +14795,7 @@
       </w:r>
     </w:p>
     <w:p>
-      <w:hyperlink r:id="rId115" w:history="1">
+      <w:hyperlink r:id="rId116" w:history="1">
         <w:r>
           <w:rPr>
             <w:rStyle w:val="Hyperlink"/>
@@ -14561,7 +14871,7 @@
 
 <file path=word/comments.xml><?xml version="1.0" encoding="utf-8"?>
 <w:comments xmlns:wpc="http://schemas.microsoft.com/office/word/2010/wordprocessingCanvas" xmlns:cx="http://schemas.microsoft.com/office/drawing/2014/chartex" xmlns:cx1="http://schemas.microsoft.com/office/drawing/2015/9/8/chartex" xmlns:mc="http://schemas.openxmlformats.org/markup-compatibility/2006" xmlns:o="urn:schemas-microsoft-com:office:office" xmlns:r="http://schemas.openxmlformats.org/officeDocument/2006/relationships" xmlns:m="http://schemas.openxmlformats.org/officeDocument/2006/math" xmlns:v="urn:schemas-microsoft-com:vml" xmlns:wp14="http://schemas.microsoft.com/office/word/2010/wordprocessingDrawing" xmlns:wp="http://schemas.openxmlformats.org/drawingml/2006/wordprocessingDrawing" xmlns:w10="urn:schemas-microsoft-com:office:word" xmlns:w="http://schemas.openxmlformats.org/wordprocessingml/2006/main" xmlns:w14="http://schemas.microsoft.com/office/word/2010/wordml" xmlns:w15="http://schemas.microsoft.com/office/word/2012/wordml" xmlns:w16se="http://schemas.microsoft.com/office/word/2015/wordml/symex" xmlns:wpg="http://schemas.microsoft.com/office/word/2010/wordprocessingGroup" xmlns:wpi="http://schemas.microsoft.com/office/word/2010/wordprocessingInk" xmlns:wne="http://schemas.microsoft.com/office/word/2006/wordml" xmlns:wps="http://schemas.microsoft.com/office/word/2010/wordprocessingShape" mc:Ignorable="w14 w15 w16se wp14">
-  <w:comment w:id="1" w:author="Friederike Geissler" w:date="2017-09-05T08:55:00Z" w:initials="FG">
+  <w:comment w:id="0" w:author="Friederike Geissler" w:date="2017-09-05T08:55:00Z" w:initials="FG">
     <w:p>
       <w:pPr>
         <w:pStyle w:val="Kommentartext"/>
@@ -14577,7 +14887,7 @@
       </w:r>
     </w:p>
   </w:comment>
-  <w:comment w:id="2" w:author="Friederike Geissler" w:date="2017-09-04T13:56:00Z" w:initials="FG">
+  <w:comment w:id="1" w:author="Friederike Geissler" w:date="2017-09-04T13:56:00Z" w:initials="FG">
     <w:p>
       <w:r>
         <w:rPr>
@@ -14595,7 +14905,7 @@
       </w:pPr>
     </w:p>
   </w:comment>
-  <w:comment w:id="3" w:author="Friederike Geissler" w:date="2017-09-04T14:23:00Z" w:initials="FG">
+  <w:comment w:id="2" w:author="Friederike Geissler" w:date="2017-09-04T14:23:00Z" w:initials="FG">
     <w:p>
       <w:pPr>
         <w:pStyle w:val="Kommentartext"/>
@@ -14611,7 +14921,7 @@
       </w:r>
     </w:p>
   </w:comment>
-  <w:comment w:id="4" w:author="Friederike Geissler" w:date="2017-09-04T16:00:00Z" w:initials="FG">
+  <w:comment w:id="3" w:author="Friederike Geissler" w:date="2017-09-04T16:00:00Z" w:initials="FG">
     <w:p>
       <w:pPr>
         <w:pStyle w:val="Kommentartext"/>
@@ -14640,7 +14950,7 @@
       </w:pPr>
     </w:p>
   </w:comment>
-  <w:comment w:id="5" w:author="Friederike Geissler" w:date="2017-11-09T09:33:00Z" w:initials="FG">
+  <w:comment w:id="4" w:author="Friederike Geissler" w:date="2017-11-09T09:33:00Z" w:initials="FG">
     <w:p>
       <w:pPr>
         <w:pStyle w:val="Kommentartext"/>
@@ -14656,7 +14966,7 @@
       </w:r>
     </w:p>
   </w:comment>
-  <w:comment w:id="6" w:author="Friederike Geissler" w:date="2017-09-06T15:22:00Z" w:initials="FG">
+  <w:comment w:id="5" w:author="Friederike Geissler" w:date="2017-09-06T15:22:00Z" w:initials="FG">
     <w:p>
       <w:pPr>
         <w:pStyle w:val="Kommentartext"/>
@@ -14672,7 +14982,7 @@
       </w:r>
     </w:p>
   </w:comment>
-  <w:comment w:id="7" w:author="Friederike Geissler" w:date="2017-09-06T11:20:00Z" w:initials="FG">
+  <w:comment w:id="6" w:author="Friederike Geissler" w:date="2017-09-06T11:20:00Z" w:initials="FG">
     <w:p>
       <w:pPr>
         <w:pStyle w:val="Kommentartext"/>
@@ -14688,7 +14998,7 @@
       </w:r>
     </w:p>
   </w:comment>
-  <w:comment w:id="8" w:author="Friederike Geissler" w:date="2017-09-06T14:40:00Z" w:initials="FG">
+  <w:comment w:id="7" w:author="Friederike Geissler" w:date="2017-09-06T14:40:00Z" w:initials="FG">
     <w:p>
       <w:pPr>
         <w:pStyle w:val="Kommentartext"/>
@@ -14704,7 +15014,7 @@
       </w:r>
     </w:p>
   </w:comment>
-  <w:comment w:id="9" w:author="Friederike Geissler" w:date="2017-09-06T14:44:00Z" w:initials="FG">
+  <w:comment w:id="8" w:author="Friederike Geissler" w:date="2017-09-06T14:44:00Z" w:initials="FG">
     <w:p>
       <w:pPr>
         <w:pStyle w:val="Kommentartext"/>
@@ -14720,7 +15030,7 @@
       </w:r>
     </w:p>
   </w:comment>
-  <w:comment w:id="10" w:author="Friederike Geissler" w:date="2017-09-11T08:39:00Z" w:initials="FG">
+  <w:comment w:id="9" w:author="Friederike Geissler" w:date="2017-09-11T08:39:00Z" w:initials="FG">
     <w:p>
       <w:r>
         <w:rPr>
@@ -14748,7 +15058,7 @@
       </w:pPr>
     </w:p>
   </w:comment>
-  <w:comment w:id="11" w:author="Friederike Geissler" w:date="2017-09-11T10:59:00Z" w:initials="FG">
+  <w:comment w:id="10" w:author="Friederike Geissler" w:date="2017-09-11T10:59:00Z" w:initials="FG">
     <w:p>
       <w:pPr>
         <w:pStyle w:val="Kommentartext"/>
@@ -15152,6 +15462,27 @@
   </w:footnote>
   <w:footnote w:id="7">
     <w:p>
+      <w:r>
+        <w:rPr>
+          <w:rStyle w:val="Funotenzeichen"/>
+        </w:rPr>
+        <w:footnoteRef/>
+      </w:r>
+      <w:r>
+        <w:t xml:space="preserve"> Vgl. </w:t>
+      </w:r>
+      <w:r>
+        <w:t>https://docs.microsoft.com/en-us/bot-framework/dotnet/bot-builder-dotnet-add-rich-card-attachments</w:t>
+      </w:r>
+    </w:p>
+    <w:p>
+      <w:pPr>
+        <w:pStyle w:val="Funotentext"/>
+      </w:pPr>
+    </w:p>
+  </w:footnote>
+  <w:footnote w:id="8">
+    <w:p>
       <w:pPr>
         <w:pStyle w:val="Funotentext"/>
       </w:pPr>
@@ -15177,7 +15508,7 @@
       </w:r>
     </w:p>
   </w:footnote>
-  <w:footnote w:id="8">
+  <w:footnote w:id="9">
     <w:p>
       <w:pPr>
         <w:pStyle w:val="Funotentext"/>
@@ -15204,7 +15535,7 @@
       </w:r>
     </w:p>
   </w:footnote>
-  <w:footnote w:id="9">
+  <w:footnote w:id="10">
     <w:p>
       <w:pPr>
         <w:pStyle w:val="Funotentext"/>
@@ -15220,7 +15551,7 @@
       </w:r>
     </w:p>
   </w:footnote>
-  <w:footnote w:id="10">
+  <w:footnote w:id="11">
     <w:p>
       <w:pPr>
         <w:pStyle w:val="Funotentext"/>
@@ -15247,7 +15578,7 @@
       </w:r>
     </w:p>
   </w:footnote>
-  <w:footnote w:id="11">
+  <w:footnote w:id="12">
     <w:p>
       <w:pPr>
         <w:pStyle w:val="Funotentext"/>
@@ -15274,7 +15605,7 @@
       </w:r>
     </w:p>
   </w:footnote>
-  <w:footnote w:id="12">
+  <w:footnote w:id="13">
     <w:p>
       <w:pPr>
         <w:pStyle w:val="Funotentext"/>
@@ -15306,7 +15637,7 @@
       </w:pPr>
     </w:p>
   </w:footnote>
-  <w:footnote w:id="13">
+  <w:footnote w:id="14">
     <w:p>
       <w:pPr>
         <w:pStyle w:val="Funotentext"/>
@@ -15333,7 +15664,7 @@
       </w:r>
     </w:p>
   </w:footnote>
-  <w:footnote w:id="14">
+  <w:footnote w:id="15">
     <w:p>
       <w:pPr>
         <w:pStyle w:val="Funotentext"/>
@@ -15360,7 +15691,7 @@
       </w:r>
     </w:p>
   </w:footnote>
-  <w:footnote w:id="15">
+  <w:footnote w:id="16">
     <w:p>
       <w:pPr>
         <w:pStyle w:val="Funotentext"/>
@@ -15389,7 +15720,7 @@
       </w:pPr>
     </w:p>
   </w:footnote>
-  <w:footnote w:id="16">
+  <w:footnote w:id="17">
     <w:p>
       <w:pPr>
         <w:pStyle w:val="Funotentext"/>
@@ -15414,7 +15745,7 @@
       </w:hyperlink>
     </w:p>
   </w:footnote>
-  <w:footnote w:id="17">
+  <w:footnote w:id="18">
     <w:p>
       <w:pPr>
         <w:pStyle w:val="Funotentext"/>
@@ -15441,7 +15772,7 @@
       </w:r>
     </w:p>
   </w:footnote>
-  <w:footnote w:id="18">
+  <w:footnote w:id="19">
     <w:p>
       <w:pPr>
         <w:pStyle w:val="Funotentext"/>
@@ -15470,7 +15801,7 @@
       </w:pPr>
     </w:p>
   </w:footnote>
-  <w:footnote w:id="19">
+  <w:footnote w:id="20">
     <w:p>
       <w:pPr>
         <w:pStyle w:val="Funotentext"/>
@@ -15494,7 +15825,7 @@
       </w:hyperlink>
     </w:p>
   </w:footnote>
-  <w:footnote w:id="20">
+  <w:footnote w:id="21">
     <w:p>
       <w:pPr>
         <w:pStyle w:val="Funotentext"/>
@@ -15521,7 +15852,7 @@
       </w:r>
     </w:p>
   </w:footnote>
-  <w:footnote w:id="21">
+  <w:footnote w:id="22">
     <w:p>
       <w:pPr>
         <w:pStyle w:val="Funotentext"/>
@@ -18134,7 +18465,7 @@
 </file>
 
 <file path=customXml/itemProps1.xml><?xml version="1.0" encoding="utf-8"?>
-<ds:datastoreItem xmlns:ds="http://schemas.openxmlformats.org/officeDocument/2006/customXml" ds:itemID="{D4E2C0AD-2E63-4C16-BD7F-41AB2B1F9FA2}">
+<ds:datastoreItem xmlns:ds="http://schemas.openxmlformats.org/officeDocument/2006/customXml" ds:itemID="{01311D54-4A1E-4735-B259-A23E5861A09F}">
   <ds:schemaRefs>
     <ds:schemaRef ds:uri="http://schemas.openxmlformats.org/officeDocument/2006/bibliography"/>
   </ds:schemaRefs>

</xml_diff>